<commit_message>
Update 44k223.06- Template - Project proposal.docx
done
</commit_message>
<xml_diff>
--- a/44k223.06- Template - Project proposal.docx
+++ b/44k223.06- Template - Project proposal.docx
@@ -1,12 +1,11 @@
 
 <file path=word/document.xml><?xml version="1.0" encoding="utf-8"?>
-<w:document xmlns:wpc="http://schemas.microsoft.com/office/word/2010/wordprocessingCanvas" xmlns:cx="http://schemas.microsoft.com/office/drawing/2014/chartex" xmlns:mc="http://schemas.openxmlformats.org/markup-compatibility/2006" xmlns:o="urn:schemas-microsoft-com:office:office" xmlns:r="http://schemas.openxmlformats.org/officeDocument/2006/relationships" xmlns:m="http://schemas.openxmlformats.org/officeDocument/2006/math" xmlns:v="urn:schemas-microsoft-com:vml" xmlns:wp14="http://schemas.microsoft.com/office/word/2010/wordprocessingDrawing" xmlns:wp="http://schemas.openxmlformats.org/drawingml/2006/wordprocessingDrawing" xmlns:w10="urn:schemas-microsoft-com:office:word" xmlns:w="http://schemas.openxmlformats.org/wordprocessingml/2006/main" xmlns:w14="http://schemas.microsoft.com/office/word/2010/wordml" xmlns:w15="http://schemas.microsoft.com/office/word/2012/wordml" xmlns:w16se="http://schemas.microsoft.com/office/word/2015/wordml/symex" xmlns:wpg="http://schemas.microsoft.com/office/word/2010/wordprocessingGroup" xmlns:wpi="http://schemas.microsoft.com/office/word/2010/wordprocessingInk" xmlns:wne="http://schemas.microsoft.com/office/word/2006/wordml" xmlns:wps="http://schemas.microsoft.com/office/word/2010/wordprocessingShape" mc:Ignorable="w14 w15 w16se wp14">
+<w:document xmlns:wpc="http://schemas.microsoft.com/office/word/2010/wordprocessingCanvas" xmlns:mc="http://schemas.openxmlformats.org/markup-compatibility/2006" xmlns:o="urn:schemas-microsoft-com:office:office" xmlns:r="http://schemas.openxmlformats.org/officeDocument/2006/relationships" xmlns:m="http://schemas.openxmlformats.org/officeDocument/2006/math" xmlns:v="urn:schemas-microsoft-com:vml" xmlns:wp14="http://schemas.microsoft.com/office/word/2010/wordprocessingDrawing" xmlns:wp="http://schemas.openxmlformats.org/drawingml/2006/wordprocessingDrawing" xmlns:w10="urn:schemas-microsoft-com:office:word" xmlns:w="http://schemas.openxmlformats.org/wordprocessingml/2006/main" xmlns:w14="http://schemas.microsoft.com/office/word/2010/wordml" xmlns:wpg="http://schemas.microsoft.com/office/word/2010/wordprocessingGroup" xmlns:wpi="http://schemas.microsoft.com/office/word/2010/wordprocessingInk" xmlns:wne="http://schemas.microsoft.com/office/word/2006/wordml" xmlns:wps="http://schemas.microsoft.com/office/word/2010/wordprocessingShape" mc:Ignorable="w14 wp14">
   <w:body>
     <w:p>
       <w:pPr>
-        <w:jc w:val="center"/>
-        <w:rPr>
-          <w:rFonts w:ascii="Calibri" w:hAnsi="Calibri" w:cs="Calibri"/>
+        <w:rPr>
+          <w:rStyle w:val="Emphasis"/>
         </w:rPr>
       </w:pPr>
     </w:p>
@@ -41,7 +40,7 @@
                     </pic:cNvPicPr>
                   </pic:nvPicPr>
                   <pic:blipFill>
-                    <a:blip r:embed="rId7"/>
+                    <a:blip r:embed="rId8"/>
                     <a:stretch>
                       <a:fillRect/>
                     </a:stretch>
@@ -66,6 +65,10 @@
       <w:pPr>
         <w:rPr>
           <w:rFonts w:ascii="Calibri" w:hAnsi="Calibri" w:cs="Calibri"/>
+          <w:b/>
+          <w:color w:val="000000" w:themeColor="text1"/>
+          <w:sz w:val="46"/>
+          <w:szCs w:val="46"/>
         </w:rPr>
       </w:pPr>
     </w:p>
@@ -82,39 +85,6 @@
     </w:p>
     <w:p>
       <w:pPr>
-        <w:rPr>
-          <w:rFonts w:ascii="Calibri" w:hAnsi="Calibri" w:cs="Calibri"/>
-          <w:b/>
-          <w:color w:val="000000" w:themeColor="text1"/>
-          <w:sz w:val="46"/>
-          <w:szCs w:val="46"/>
-        </w:rPr>
-      </w:pPr>
-    </w:p>
-    <w:p>
-      <w:pPr>
-        <w:rPr>
-          <w:rFonts w:ascii="Calibri" w:hAnsi="Calibri" w:cs="Calibri"/>
-          <w:b/>
-          <w:color w:val="000000" w:themeColor="text1"/>
-          <w:sz w:val="46"/>
-          <w:szCs w:val="46"/>
-        </w:rPr>
-      </w:pPr>
-    </w:p>
-    <w:p>
-      <w:pPr>
-        <w:rPr>
-          <w:rFonts w:ascii="Calibri" w:hAnsi="Calibri" w:cs="Calibri"/>
-          <w:b/>
-          <w:color w:val="000000" w:themeColor="text1"/>
-          <w:sz w:val="46"/>
-          <w:szCs w:val="46"/>
-        </w:rPr>
-      </w:pPr>
-    </w:p>
-    <w:p>
-      <w:pPr>
         <w:jc w:val="center"/>
         <w:rPr>
           <w:rFonts w:ascii="Calibri" w:hAnsi="Calibri" w:cs="Calibri"/>
@@ -137,7 +107,6 @@
     </w:p>
     <w:p>
       <w:pPr>
-        <w:jc w:val="center"/>
         <w:rPr>
           <w:rFonts w:ascii="Calibri" w:hAnsi="Calibri" w:cs="Calibri"/>
           <w:b/>
@@ -158,10 +127,7 @@
           <w:szCs w:val="52"/>
         </w:rPr>
       </w:pPr>
-    </w:p>
-    <w:p>
-      <w:pPr>
-        <w:jc w:val="center"/>
+      <w:r>
         <w:rPr>
           <w:rFonts w:ascii="Calibri" w:hAnsi="Calibri" w:cs="Calibri"/>
           <w:b/>
@@ -169,33 +135,11 @@
           <w:sz w:val="52"/>
           <w:szCs w:val="52"/>
         </w:rPr>
-      </w:pPr>
-      <w:r>
-        <w:rPr>
-          <w:rFonts w:ascii="Calibri" w:hAnsi="Calibri" w:cs="Calibri"/>
-          <w:b/>
-          <w:color w:val="000000" w:themeColor="text1"/>
-          <w:sz w:val="52"/>
-          <w:szCs w:val="52"/>
-        </w:rPr>
         <w:t>MFarm</w:t>
       </w:r>
     </w:p>
     <w:p>
       <w:pPr>
-        <w:jc w:val="center"/>
-        <w:rPr>
-          <w:rFonts w:ascii="Calibri" w:hAnsi="Calibri" w:cs="Calibri"/>
-          <w:b/>
-          <w:color w:val="000000" w:themeColor="text1"/>
-          <w:sz w:val="52"/>
-          <w:szCs w:val="52"/>
-        </w:rPr>
-      </w:pPr>
-    </w:p>
-    <w:p>
-      <w:pPr>
-        <w:ind w:left="3360" w:firstLine="420"/>
         <w:rPr>
           <w:rFonts w:ascii="Calibri" w:hAnsi="Calibri" w:cs="Calibri"/>
           <w:b/>
@@ -207,7 +151,6 @@
     </w:p>
     <w:p>
       <w:pPr>
-        <w:ind w:left="3360" w:firstLine="420"/>
         <w:rPr>
           <w:rFonts w:ascii="Calibri" w:hAnsi="Calibri" w:cs="Calibri"/>
           <w:b/>
@@ -219,6 +162,29 @@
     </w:p>
     <w:p>
       <w:pPr>
+        <w:rPr>
+          <w:rFonts w:ascii="Calibri" w:hAnsi="Calibri" w:cs="Calibri"/>
+          <w:b/>
+          <w:color w:val="000000" w:themeColor="text1"/>
+          <w:sz w:val="36"/>
+          <w:szCs w:val="36"/>
+        </w:rPr>
+      </w:pPr>
+    </w:p>
+    <w:p>
+      <w:pPr>
+        <w:ind w:left="3360" w:firstLine="420"/>
+        <w:rPr>
+          <w:rFonts w:ascii="Calibri" w:hAnsi="Calibri" w:cs="Calibri"/>
+          <w:b/>
+          <w:color w:val="000000" w:themeColor="text1"/>
+          <w:sz w:val="36"/>
+          <w:szCs w:val="36"/>
+        </w:rPr>
+      </w:pPr>
+    </w:p>
+    <w:p>
+      <w:pPr>
         <w:ind w:left="2100"/>
         <w:rPr>
           <w:rFonts w:ascii="Calibri" w:hAnsi="Calibri" w:cs="Calibri"/>
@@ -236,7 +202,6 @@
           <w:sz w:val="36"/>
           <w:szCs w:val="36"/>
         </w:rPr>
-        <w:lastRenderedPageBreak/>
         <w:t>Version: Proposal_v1.2</w:t>
       </w:r>
     </w:p>
@@ -327,10 +292,10 @@
       <w:tblGrid>
         <w:gridCol w:w="2553"/>
         <w:gridCol w:w="2493"/>
-        <w:gridCol w:w="342"/>
-        <w:gridCol w:w="1195"/>
-        <w:gridCol w:w="1923"/>
-        <w:gridCol w:w="1701"/>
+        <w:gridCol w:w="58"/>
+        <w:gridCol w:w="1479"/>
+        <w:gridCol w:w="2207"/>
+        <w:gridCol w:w="1417"/>
       </w:tblGrid>
       <w:tr>
         <w:trPr>
@@ -574,6 +539,27 @@
                 <w:sz w:val="26"/>
               </w:rPr>
             </w:pPr>
+            <w:r>
+              <w:rPr>
+                <w:rFonts w:ascii="Calibri" w:hAnsi="Calibri" w:cs="Calibri"/>
+                <w:sz w:val="26"/>
+              </w:rPr>
+              <w:t xml:space="preserve">28 </w:t>
+            </w:r>
+            <w:r>
+              <w:rPr>
+                <w:rFonts w:ascii="Calibri" w:hAnsi="Calibri" w:cs="Calibri"/>
+                <w:sz w:val="26"/>
+              </w:rPr>
+              <w:t xml:space="preserve">– </w:t>
+            </w:r>
+            <w:r>
+              <w:rPr>
+                <w:rFonts w:ascii="Calibri" w:hAnsi="Calibri" w:cs="Calibri"/>
+                <w:sz w:val="26"/>
+              </w:rPr>
+              <w:t>05 – 2021</w:t>
+            </w:r>
           </w:p>
         </w:tc>
       </w:tr>
@@ -731,7 +717,7 @@
         </w:tc>
         <w:tc>
           <w:tcPr>
-            <w:tcW w:w="2835" w:type="dxa"/>
+            <w:tcW w:w="2551" w:type="dxa"/>
             <w:gridSpan w:val="2"/>
             <w:vAlign w:val="center"/>
           </w:tcPr>
@@ -741,20 +727,20 @@
               <w:spacing w:line="294" w:lineRule="exact"/>
               <w:rPr>
                 <w:rFonts w:ascii="Calibri" w:hAnsi="Calibri" w:cs="Calibri"/>
-                <w:sz w:val="26"/>
-              </w:rPr>
-            </w:pPr>
-            <w:r>
-              <w:rPr>
-                <w:rFonts w:ascii="Calibri" w:hAnsi="Calibri" w:cs="Calibri"/>
-                <w:sz w:val="26"/>
+                <w:sz w:val="24"/>
+              </w:rPr>
+            </w:pPr>
+            <w:r>
+              <w:rPr>
+                <w:rFonts w:ascii="Calibri" w:hAnsi="Calibri" w:cs="Calibri"/>
+                <w:sz w:val="24"/>
               </w:rPr>
               <w:t xml:space="preserve"> </w:t>
             </w:r>
             <w:r>
               <w:rPr>
                 <w:rFonts w:ascii="Calibri" w:hAnsi="Calibri" w:cs="Calibri"/>
-                <w:sz w:val="26"/>
+                <w:sz w:val="24"/>
               </w:rPr>
               <w:t>Đoàn Thị Minh Hằng</w:t>
             </w:r>
@@ -762,7 +748,7 @@
         </w:tc>
         <w:tc>
           <w:tcPr>
-            <w:tcW w:w="3118" w:type="dxa"/>
+            <w:tcW w:w="3686" w:type="dxa"/>
             <w:gridSpan w:val="2"/>
             <w:vAlign w:val="center"/>
           </w:tcPr>
@@ -770,14 +756,15 @@
             <w:pPr>
               <w:pStyle w:val="TableParagraph"/>
               <w:spacing w:line="294" w:lineRule="exact"/>
-              <w:jc w:val="center"/>
-              <w:rPr>
-                <w:rFonts w:ascii="Calibri" w:hAnsi="Calibri" w:cs="Calibri"/>
-              </w:rPr>
-            </w:pPr>
-            <w:r>
-              <w:rPr>
-                <w:rFonts w:ascii="Calibri" w:hAnsi="Calibri" w:cs="Calibri"/>
+              <w:rPr>
+                <w:rFonts w:ascii="Calibri" w:hAnsi="Calibri" w:cs="Calibri"/>
+                <w:sz w:val="24"/>
+              </w:rPr>
+            </w:pPr>
+            <w:r>
+              <w:rPr>
+                <w:rFonts w:ascii="Calibri" w:hAnsi="Calibri" w:cs="Calibri"/>
+                <w:sz w:val="24"/>
               </w:rPr>
               <w:t>doanminhhang2102@gmail.com</w:t>
             </w:r>
@@ -785,7 +772,7 @@
         </w:tc>
         <w:tc>
           <w:tcPr>
-            <w:tcW w:w="1701" w:type="dxa"/>
+            <w:tcW w:w="1417" w:type="dxa"/>
             <w:vAlign w:val="center"/>
           </w:tcPr>
           <w:p>
@@ -793,16 +780,15 @@
               <w:pStyle w:val="TableParagraph"/>
               <w:spacing w:line="294" w:lineRule="exact"/>
               <w:ind w:left="103"/>
-              <w:jc w:val="center"/>
-              <w:rPr>
-                <w:rFonts w:ascii="Calibri" w:hAnsi="Calibri" w:cs="Calibri"/>
-                <w:sz w:val="26"/>
-              </w:rPr>
-            </w:pPr>
-            <w:r>
-              <w:rPr>
-                <w:rFonts w:ascii="Calibri" w:hAnsi="Calibri" w:cs="Calibri"/>
-                <w:sz w:val="26"/>
+              <w:rPr>
+                <w:rFonts w:ascii="Calibri" w:hAnsi="Calibri" w:cs="Calibri"/>
+                <w:sz w:val="24"/>
+              </w:rPr>
+            </w:pPr>
+            <w:r>
+              <w:rPr>
+                <w:rFonts w:ascii="Calibri" w:hAnsi="Calibri" w:cs="Calibri"/>
+                <w:sz w:val="24"/>
               </w:rPr>
               <w:t>0946333754</w:t>
             </w:r>
@@ -843,7 +829,7 @@
         </w:tc>
         <w:tc>
           <w:tcPr>
-            <w:tcW w:w="2835" w:type="dxa"/>
+            <w:tcW w:w="2551" w:type="dxa"/>
             <w:gridSpan w:val="2"/>
             <w:shd w:val="clear" w:color="auto" w:fill="F1F1F1"/>
             <w:vAlign w:val="center"/>
@@ -852,16 +838,15 @@
             <w:pPr>
               <w:pStyle w:val="TableParagraph"/>
               <w:spacing w:line="294" w:lineRule="exact"/>
-              <w:ind w:left="151"/>
-              <w:rPr>
-                <w:rFonts w:ascii="Calibri" w:hAnsi="Calibri" w:cs="Calibri"/>
-                <w:sz w:val="26"/>
-              </w:rPr>
-            </w:pPr>
-            <w:r>
-              <w:rPr>
-                <w:rFonts w:ascii="Calibri" w:hAnsi="Calibri" w:cs="Calibri"/>
-                <w:sz w:val="26"/>
+              <w:rPr>
+                <w:rFonts w:ascii="Calibri" w:hAnsi="Calibri" w:cs="Calibri"/>
+                <w:sz w:val="24"/>
+              </w:rPr>
+            </w:pPr>
+            <w:r>
+              <w:rPr>
+                <w:rFonts w:ascii="Calibri" w:hAnsi="Calibri" w:cs="Calibri"/>
+                <w:sz w:val="24"/>
               </w:rPr>
               <w:t>Nguyễn Thị Hoài</w:t>
             </w:r>
@@ -869,7 +854,7 @@
         </w:tc>
         <w:tc>
           <w:tcPr>
-            <w:tcW w:w="3118" w:type="dxa"/>
+            <w:tcW w:w="3686" w:type="dxa"/>
             <w:gridSpan w:val="2"/>
             <w:shd w:val="clear" w:color="auto" w:fill="F1F1F1"/>
             <w:vAlign w:val="center"/>
@@ -878,14 +863,15 @@
             <w:pPr>
               <w:pStyle w:val="TableParagraph"/>
               <w:spacing w:line="294" w:lineRule="exact"/>
-              <w:jc w:val="center"/>
-              <w:rPr>
-                <w:rFonts w:ascii="Calibri" w:hAnsi="Calibri" w:cs="Calibri"/>
-              </w:rPr>
-            </w:pPr>
-            <w:r>
-              <w:rPr>
-                <w:rFonts w:ascii="Calibri" w:hAnsi="Calibri" w:cs="Calibri"/>
+              <w:rPr>
+                <w:rFonts w:ascii="Calibri" w:hAnsi="Calibri" w:cs="Calibri"/>
+                <w:sz w:val="24"/>
+              </w:rPr>
+            </w:pPr>
+            <w:r>
+              <w:rPr>
+                <w:rFonts w:ascii="Calibri" w:hAnsi="Calibri" w:cs="Calibri"/>
+                <w:sz w:val="24"/>
               </w:rPr>
               <w:t>nguyenthihoai12102000@gmail.com</w:t>
             </w:r>
@@ -893,7 +879,7 @@
         </w:tc>
         <w:tc>
           <w:tcPr>
-            <w:tcW w:w="1701" w:type="dxa"/>
+            <w:tcW w:w="1417" w:type="dxa"/>
             <w:shd w:val="clear" w:color="auto" w:fill="F1F1F1"/>
             <w:vAlign w:val="center"/>
           </w:tcPr>
@@ -902,16 +888,15 @@
               <w:pStyle w:val="TableParagraph"/>
               <w:spacing w:line="294" w:lineRule="exact"/>
               <w:ind w:left="103"/>
-              <w:jc w:val="center"/>
-              <w:rPr>
-                <w:rFonts w:ascii="Calibri" w:hAnsi="Calibri" w:cs="Calibri"/>
-                <w:sz w:val="26"/>
-              </w:rPr>
-            </w:pPr>
-            <w:r>
-              <w:rPr>
-                <w:rFonts w:ascii="Calibri" w:hAnsi="Calibri" w:cs="Calibri"/>
-                <w:sz w:val="26"/>
+              <w:rPr>
+                <w:rFonts w:ascii="Calibri" w:hAnsi="Calibri" w:cs="Calibri"/>
+                <w:sz w:val="24"/>
+              </w:rPr>
+            </w:pPr>
+            <w:r>
+              <w:rPr>
+                <w:rFonts w:ascii="Calibri" w:hAnsi="Calibri" w:cs="Calibri"/>
+                <w:sz w:val="24"/>
               </w:rPr>
               <w:t>0826552234</w:t>
             </w:r>
@@ -938,7 +923,7 @@
         </w:tc>
         <w:tc>
           <w:tcPr>
-            <w:tcW w:w="2835" w:type="dxa"/>
+            <w:tcW w:w="2551" w:type="dxa"/>
             <w:gridSpan w:val="2"/>
             <w:vAlign w:val="center"/>
           </w:tcPr>
@@ -946,16 +931,15 @@
             <w:pPr>
               <w:pStyle w:val="TableParagraph"/>
               <w:spacing w:line="294" w:lineRule="exact"/>
-              <w:ind w:left="151"/>
-              <w:rPr>
-                <w:rFonts w:ascii="Calibri" w:hAnsi="Calibri" w:cs="Calibri"/>
-                <w:sz w:val="26"/>
-              </w:rPr>
-            </w:pPr>
-            <w:r>
-              <w:rPr>
-                <w:rFonts w:ascii="Calibri" w:hAnsi="Calibri" w:cs="Calibri"/>
-                <w:sz w:val="26"/>
+              <w:rPr>
+                <w:rFonts w:ascii="Calibri" w:hAnsi="Calibri" w:cs="Calibri"/>
+                <w:sz w:val="24"/>
+              </w:rPr>
+            </w:pPr>
+            <w:r>
+              <w:rPr>
+                <w:rFonts w:ascii="Calibri" w:hAnsi="Calibri" w:cs="Calibri"/>
+                <w:sz w:val="24"/>
               </w:rPr>
               <w:t>Đoàn Văn Duy</w:t>
             </w:r>
@@ -963,7 +947,7 @@
         </w:tc>
         <w:tc>
           <w:tcPr>
-            <w:tcW w:w="3118" w:type="dxa"/>
+            <w:tcW w:w="3686" w:type="dxa"/>
             <w:gridSpan w:val="2"/>
             <w:vAlign w:val="center"/>
           </w:tcPr>
@@ -971,16 +955,23 @@
             <w:pPr>
               <w:pStyle w:val="TableParagraph"/>
               <w:spacing w:line="294" w:lineRule="exact"/>
-              <w:jc w:val="center"/>
-              <w:rPr>
-                <w:rFonts w:ascii="Calibri" w:hAnsi="Calibri" w:cs="Calibri"/>
-              </w:rPr>
-            </w:pPr>
-          </w:p>
-        </w:tc>
-        <w:tc>
-          <w:tcPr>
-            <w:tcW w:w="1701" w:type="dxa"/>
+              <w:rPr>
+                <w:rFonts w:ascii="Calibri" w:hAnsi="Calibri" w:cs="Calibri"/>
+                <w:sz w:val="24"/>
+              </w:rPr>
+            </w:pPr>
+            <w:r>
+              <w:rPr>
+                <w:rFonts w:ascii="Calibri" w:hAnsi="Calibri" w:cs="Calibri"/>
+                <w:sz w:val="24"/>
+              </w:rPr>
+              <w:t>vanduy22486@gmail.com</w:t>
+            </w:r>
+          </w:p>
+        </w:tc>
+        <w:tc>
+          <w:tcPr>
+            <w:tcW w:w="1417" w:type="dxa"/>
             <w:vAlign w:val="center"/>
           </w:tcPr>
           <w:p>
@@ -988,18 +979,17 @@
               <w:pStyle w:val="TableParagraph"/>
               <w:spacing w:line="294" w:lineRule="exact"/>
               <w:ind w:left="103"/>
-              <w:jc w:val="center"/>
-              <w:rPr>
-                <w:rFonts w:ascii="Calibri" w:hAnsi="Calibri" w:cs="Calibri"/>
-                <w:sz w:val="26"/>
-              </w:rPr>
-            </w:pPr>
-            <w:r>
-              <w:rPr>
-                <w:rFonts w:ascii="Calibri" w:hAnsi="Calibri" w:cs="Calibri"/>
-                <w:sz w:val="26"/>
-              </w:rPr>
-              <w:t>&lt;Số điện thoại&gt;</w:t>
+              <w:rPr>
+                <w:rFonts w:ascii="Calibri" w:hAnsi="Calibri" w:cs="Calibri"/>
+                <w:sz w:val="24"/>
+              </w:rPr>
+            </w:pPr>
+            <w:r>
+              <w:rPr>
+                <w:rFonts w:ascii="Calibri" w:hAnsi="Calibri" w:cs="Calibri"/>
+                <w:sz w:val="24"/>
+              </w:rPr>
+              <w:t>0366118493</w:t>
             </w:r>
           </w:p>
         </w:tc>
@@ -1024,7 +1014,7 @@
         </w:tc>
         <w:tc>
           <w:tcPr>
-            <w:tcW w:w="2835" w:type="dxa"/>
+            <w:tcW w:w="2551" w:type="dxa"/>
             <w:gridSpan w:val="2"/>
             <w:shd w:val="clear" w:color="auto" w:fill="F1F1F1"/>
             <w:vAlign w:val="center"/>
@@ -1033,16 +1023,15 @@
             <w:pPr>
               <w:pStyle w:val="TableParagraph"/>
               <w:spacing w:line="294" w:lineRule="exact"/>
-              <w:ind w:left="151"/>
-              <w:rPr>
-                <w:rFonts w:ascii="Calibri" w:hAnsi="Calibri" w:cs="Calibri"/>
-                <w:sz w:val="26"/>
-              </w:rPr>
-            </w:pPr>
-            <w:r>
-              <w:rPr>
-                <w:rFonts w:ascii="Calibri" w:hAnsi="Calibri" w:cs="Calibri"/>
-                <w:sz w:val="26"/>
+              <w:rPr>
+                <w:rFonts w:ascii="Calibri" w:hAnsi="Calibri" w:cs="Calibri"/>
+                <w:sz w:val="24"/>
+              </w:rPr>
+            </w:pPr>
+            <w:r>
+              <w:rPr>
+                <w:rFonts w:ascii="Calibri" w:hAnsi="Calibri" w:cs="Calibri"/>
+                <w:sz w:val="24"/>
               </w:rPr>
               <w:t>Nguyễn Thị Hồng Nhung</w:t>
             </w:r>
@@ -1050,7 +1039,7 @@
         </w:tc>
         <w:tc>
           <w:tcPr>
-            <w:tcW w:w="3118" w:type="dxa"/>
+            <w:tcW w:w="3686" w:type="dxa"/>
             <w:gridSpan w:val="2"/>
             <w:shd w:val="clear" w:color="auto" w:fill="F1F1F1"/>
             <w:vAlign w:val="center"/>
@@ -1059,14 +1048,15 @@
             <w:pPr>
               <w:pStyle w:val="TableParagraph"/>
               <w:spacing w:line="294" w:lineRule="exact"/>
-              <w:jc w:val="center"/>
-              <w:rPr>
-                <w:rFonts w:ascii="Calibri" w:hAnsi="Calibri" w:cs="Calibri"/>
-              </w:rPr>
-            </w:pPr>
-            <w:r>
-              <w:rPr>
-                <w:rFonts w:ascii="Calibri" w:hAnsi="Calibri" w:cs="Calibri"/>
+              <w:rPr>
+                <w:rFonts w:ascii="Calibri" w:hAnsi="Calibri" w:cs="Calibri"/>
+                <w:sz w:val="24"/>
+              </w:rPr>
+            </w:pPr>
+            <w:r>
+              <w:rPr>
+                <w:rFonts w:ascii="Calibri" w:hAnsi="Calibri" w:cs="Calibri"/>
+                <w:sz w:val="24"/>
               </w:rPr>
               <w:t>hongnhung100820@gmail.com</w:t>
             </w:r>
@@ -1074,7 +1064,7 @@
         </w:tc>
         <w:tc>
           <w:tcPr>
-            <w:tcW w:w="1701" w:type="dxa"/>
+            <w:tcW w:w="1417" w:type="dxa"/>
             <w:shd w:val="clear" w:color="auto" w:fill="F1F1F1"/>
             <w:vAlign w:val="center"/>
           </w:tcPr>
@@ -1085,13 +1075,13 @@
               <w:ind w:left="103"/>
               <w:rPr>
                 <w:rFonts w:ascii="Calibri" w:hAnsi="Calibri" w:cs="Calibri"/>
-                <w:sz w:val="26"/>
-              </w:rPr>
-            </w:pPr>
-            <w:r>
-              <w:rPr>
-                <w:rFonts w:ascii="Calibri" w:hAnsi="Calibri" w:cs="Calibri"/>
-                <w:sz w:val="26"/>
+                <w:sz w:val="24"/>
+              </w:rPr>
+            </w:pPr>
+            <w:r>
+              <w:rPr>
+                <w:rFonts w:ascii="Calibri" w:hAnsi="Calibri" w:cs="Calibri"/>
+                <w:sz w:val="24"/>
               </w:rPr>
               <w:t>0368512104</w:t>
             </w:r>
@@ -1118,7 +1108,7 @@
         </w:tc>
         <w:tc>
           <w:tcPr>
-            <w:tcW w:w="2835" w:type="dxa"/>
+            <w:tcW w:w="2551" w:type="dxa"/>
             <w:gridSpan w:val="2"/>
             <w:shd w:val="clear" w:color="auto" w:fill="FFFFFF" w:themeFill="background1"/>
             <w:vAlign w:val="center"/>
@@ -1127,16 +1117,15 @@
             <w:pPr>
               <w:pStyle w:val="TableParagraph"/>
               <w:spacing w:line="294" w:lineRule="exact"/>
-              <w:ind w:left="151"/>
-              <w:rPr>
-                <w:rFonts w:ascii="Calibri" w:hAnsi="Calibri" w:cs="Calibri"/>
-                <w:sz w:val="26"/>
-              </w:rPr>
-            </w:pPr>
-            <w:r>
-              <w:rPr>
-                <w:rFonts w:ascii="Calibri" w:hAnsi="Calibri" w:cs="Calibri"/>
-                <w:sz w:val="26"/>
+              <w:rPr>
+                <w:rFonts w:ascii="Calibri" w:hAnsi="Calibri" w:cs="Calibri"/>
+                <w:sz w:val="24"/>
+              </w:rPr>
+            </w:pPr>
+            <w:r>
+              <w:rPr>
+                <w:rFonts w:ascii="Calibri" w:hAnsi="Calibri" w:cs="Calibri"/>
+                <w:sz w:val="24"/>
               </w:rPr>
               <w:t>Nguyễn Thị Quỳnh Trang</w:t>
             </w:r>
@@ -1144,7 +1133,7 @@
         </w:tc>
         <w:tc>
           <w:tcPr>
-            <w:tcW w:w="3118" w:type="dxa"/>
+            <w:tcW w:w="3686" w:type="dxa"/>
             <w:gridSpan w:val="2"/>
             <w:shd w:val="clear" w:color="auto" w:fill="FFFFFF" w:themeFill="background1"/>
             <w:vAlign w:val="center"/>
@@ -1153,16 +1142,23 @@
             <w:pPr>
               <w:pStyle w:val="TableParagraph"/>
               <w:spacing w:line="294" w:lineRule="exact"/>
-              <w:jc w:val="center"/>
-              <w:rPr>
-                <w:rFonts w:ascii="Calibri" w:hAnsi="Calibri" w:cs="Calibri"/>
-              </w:rPr>
-            </w:pPr>
-          </w:p>
-        </w:tc>
-        <w:tc>
-          <w:tcPr>
-            <w:tcW w:w="1701" w:type="dxa"/>
+              <w:rPr>
+                <w:rFonts w:ascii="Calibri" w:hAnsi="Calibri" w:cs="Calibri"/>
+                <w:sz w:val="24"/>
+              </w:rPr>
+            </w:pPr>
+            <w:r>
+              <w:rPr>
+                <w:rFonts w:ascii="Calibri" w:hAnsi="Calibri" w:cs="Calibri"/>
+                <w:sz w:val="24"/>
+              </w:rPr>
+              <w:t>trangdue27@gmail.com</w:t>
+            </w:r>
+          </w:p>
+        </w:tc>
+        <w:tc>
+          <w:tcPr>
+            <w:tcW w:w="1417" w:type="dxa"/>
             <w:shd w:val="clear" w:color="auto" w:fill="FFFFFF" w:themeFill="background1"/>
             <w:vAlign w:val="center"/>
           </w:tcPr>
@@ -1171,12 +1167,18 @@
               <w:pStyle w:val="TableParagraph"/>
               <w:spacing w:line="294" w:lineRule="exact"/>
               <w:ind w:left="103"/>
-              <w:jc w:val="center"/>
-              <w:rPr>
-                <w:rFonts w:ascii="Calibri" w:hAnsi="Calibri" w:cs="Calibri"/>
-                <w:sz w:val="26"/>
-              </w:rPr>
-            </w:pPr>
+              <w:rPr>
+                <w:rFonts w:ascii="Calibri" w:hAnsi="Calibri" w:cs="Calibri"/>
+                <w:sz w:val="24"/>
+              </w:rPr>
+            </w:pPr>
+            <w:r>
+              <w:rPr>
+                <w:rFonts w:ascii="Calibri" w:hAnsi="Calibri" w:cs="Calibri"/>
+                <w:sz w:val="24"/>
+              </w:rPr>
+              <w:t>0974095274</w:t>
+            </w:r>
           </w:p>
         </w:tc>
       </w:tr>
@@ -1533,7 +1535,14 @@
                 <w:rFonts w:ascii="Calibri" w:hAnsi="Calibri" w:cs="Calibri"/>
                 <w:sz w:val="26"/>
               </w:rPr>
-              <w:t>25 – 01 – 2021</w:t>
+              <w:t xml:space="preserve">25 </w:t>
+            </w:r>
+            <w:r>
+              <w:rPr>
+                <w:rFonts w:ascii="Calibri" w:hAnsi="Calibri" w:cs="Calibri"/>
+                <w:sz w:val="26"/>
+              </w:rPr>
+              <w:t>– 01 – 2021</w:t>
             </w:r>
           </w:p>
         </w:tc>
@@ -1792,8 +1801,8 @@
     </w:p>
     <w:tbl>
       <w:tblPr>
-        <w:tblW w:w="8965" w:type="dxa"/>
-        <w:tblInd w:w="116" w:type="dxa"/>
+        <w:tblW w:w="10207" w:type="dxa"/>
+        <w:tblInd w:w="-421" w:type="dxa"/>
         <w:tblBorders>
           <w:top w:val="single" w:sz="4" w:space="0" w:color="BEBEBE"/>
           <w:left w:val="single" w:sz="4" w:space="0" w:color="BEBEBE"/>
@@ -1810,18 +1819,18 @@
         <w:tblLook w:val="04A0" w:firstRow="1" w:lastRow="0" w:firstColumn="1" w:lastColumn="0" w:noHBand="0" w:noVBand="1"/>
       </w:tblPr>
       <w:tblGrid>
-        <w:gridCol w:w="1181"/>
-        <w:gridCol w:w="2301"/>
-        <w:gridCol w:w="2200"/>
-        <w:gridCol w:w="3283"/>
+        <w:gridCol w:w="1796"/>
+        <w:gridCol w:w="2452"/>
+        <w:gridCol w:w="2344"/>
+        <w:gridCol w:w="3615"/>
       </w:tblGrid>
       <w:tr>
         <w:trPr>
-          <w:trHeight w:hRule="exact" w:val="672"/>
+          <w:trHeight w:hRule="exact" w:val="839"/>
         </w:trPr>
         <w:tc>
           <w:tcPr>
-            <w:tcW w:w="1181" w:type="dxa"/>
+            <w:tcW w:w="1796" w:type="dxa"/>
           </w:tcPr>
           <w:p>
             <w:pPr>
@@ -1857,7 +1866,7 @@
         </w:tc>
         <w:tc>
           <w:tcPr>
-            <w:tcW w:w="2301" w:type="dxa"/>
+            <w:tcW w:w="2452" w:type="dxa"/>
           </w:tcPr>
           <w:p>
             <w:pPr>
@@ -1893,7 +1902,7 @@
         </w:tc>
         <w:tc>
           <w:tcPr>
-            <w:tcW w:w="2200" w:type="dxa"/>
+            <w:tcW w:w="2344" w:type="dxa"/>
           </w:tcPr>
           <w:p>
             <w:pPr>
@@ -1929,7 +1938,7 @@
         </w:tc>
         <w:tc>
           <w:tcPr>
-            <w:tcW w:w="3283" w:type="dxa"/>
+            <w:tcW w:w="3615" w:type="dxa"/>
           </w:tcPr>
           <w:p>
             <w:pPr>
@@ -1966,11 +1975,11 @@
       </w:tr>
       <w:tr>
         <w:trPr>
-          <w:trHeight w:hRule="exact" w:val="613"/>
+          <w:trHeight w:hRule="exact" w:val="765"/>
         </w:trPr>
         <w:tc>
           <w:tcPr>
-            <w:tcW w:w="1181" w:type="dxa"/>
+            <w:tcW w:w="1796" w:type="dxa"/>
             <w:shd w:val="clear" w:color="auto" w:fill="F1F1F1"/>
             <w:vAlign w:val="center"/>
           </w:tcPr>
@@ -1996,7 +2005,7 @@
         </w:tc>
         <w:tc>
           <w:tcPr>
-            <w:tcW w:w="2301" w:type="dxa"/>
+            <w:tcW w:w="2452" w:type="dxa"/>
             <w:shd w:val="clear" w:color="auto" w:fill="F1F1F1"/>
             <w:vAlign w:val="center"/>
           </w:tcPr>
@@ -2023,7 +2032,7 @@
         </w:tc>
         <w:tc>
           <w:tcPr>
-            <w:tcW w:w="2200" w:type="dxa"/>
+            <w:tcW w:w="2344" w:type="dxa"/>
             <w:shd w:val="clear" w:color="auto" w:fill="F1F1F1"/>
             <w:vAlign w:val="center"/>
           </w:tcPr>
@@ -2041,13 +2050,20 @@
                 <w:rFonts w:ascii="Calibri" w:hAnsi="Calibri" w:cs="Calibri"/>
                 <w:sz w:val="26"/>
               </w:rPr>
-              <w:t xml:space="preserve"> 06 – 02 – 2021</w:t>
-            </w:r>
-          </w:p>
-        </w:tc>
-        <w:tc>
-          <w:tcPr>
-            <w:tcW w:w="3283" w:type="dxa"/>
+              <w:t xml:space="preserve"> </w:t>
+            </w:r>
+            <w:r>
+              <w:rPr>
+                <w:rFonts w:ascii="Calibri" w:hAnsi="Calibri" w:cs="Calibri"/>
+                <w:sz w:val="26"/>
+              </w:rPr>
+              <w:t>24 – 01 – 2021</w:t>
+            </w:r>
+          </w:p>
+        </w:tc>
+        <w:tc>
+          <w:tcPr>
+            <w:tcW w:w="3615" w:type="dxa"/>
             <w:shd w:val="clear" w:color="auto" w:fill="F1F1F1"/>
             <w:vAlign w:val="center"/>
           </w:tcPr>
@@ -2072,17 +2088,16 @@
       </w:tr>
       <w:tr>
         <w:trPr>
-          <w:trHeight w:hRule="exact" w:val="802"/>
+          <w:trHeight w:hRule="exact" w:val="1524"/>
         </w:trPr>
         <w:tc>
           <w:tcPr>
-            <w:tcW w:w="1181" w:type="dxa"/>
-            <w:vAlign w:val="center"/>
-          </w:tcPr>
-          <w:p>
-            <w:pPr>
-              <w:pStyle w:val="TableParagraph"/>
-              <w:ind w:left="103"/>
+            <w:tcW w:w="1796" w:type="dxa"/>
+            <w:vAlign w:val="center"/>
+          </w:tcPr>
+          <w:p>
+            <w:pPr>
+              <w:pStyle w:val="TableParagraph"/>
               <w:contextualSpacing/>
               <w:rPr>
                 <w:rFonts w:ascii="Calibri" w:hAnsi="Calibri" w:cs="Calibri"/>
@@ -2090,11 +2105,19 @@
                 <w:sz w:val="26"/>
               </w:rPr>
             </w:pPr>
-          </w:p>
-        </w:tc>
-        <w:tc>
-          <w:tcPr>
-            <w:tcW w:w="2301" w:type="dxa"/>
+            <w:r>
+              <w:rPr>
+                <w:rFonts w:ascii="Calibri" w:hAnsi="Calibri" w:cs="Calibri"/>
+                <w:b/>
+                <w:sz w:val="26"/>
+              </w:rPr>
+              <w:t>1.1</w:t>
+            </w:r>
+          </w:p>
+        </w:tc>
+        <w:tc>
+          <w:tcPr>
+            <w:tcW w:w="2452" w:type="dxa"/>
             <w:vAlign w:val="center"/>
           </w:tcPr>
           <w:p>
@@ -2110,16 +2133,21 @@
                 <w:szCs w:val="26"/>
               </w:rPr>
             </w:pPr>
-          </w:p>
-        </w:tc>
-        <w:tc>
-          <w:tcPr>
-            <w:tcW w:w="2200" w:type="dxa"/>
-            <w:vAlign w:val="center"/>
-          </w:tcPr>
-          <w:p>
-            <w:pPr>
-              <w:pStyle w:val="TableParagraph"/>
+            <w:r>
+              <w:rPr>
+                <w:rFonts w:ascii="Calibri" w:hAnsi="Calibri" w:cs="Calibri"/>
+                <w:sz w:val="26"/>
+                <w:szCs w:val="26"/>
+              </w:rPr>
+              <w:t>Nguyễn Thị Hồng Nhung, Đoàn Văn Duy, Nguyễn Thị Hoài</w:t>
+            </w:r>
+          </w:p>
+          <w:p>
+            <w:pPr>
+              <w:pStyle w:val="TableParagraph"/>
+              <w:tabs>
+                <w:tab w:val="left" w:pos="1995"/>
+              </w:tabs>
               <w:contextualSpacing/>
               <w:rPr>
                 <w:rFonts w:ascii="Calibri" w:hAnsi="Calibri" w:cs="Calibri"/>
@@ -2127,11 +2155,19 @@
                 <w:szCs w:val="26"/>
               </w:rPr>
             </w:pPr>
-          </w:p>
-        </w:tc>
-        <w:tc>
-          <w:tcPr>
-            <w:tcW w:w="3283" w:type="dxa"/>
+            <w:r>
+              <w:rPr>
+                <w:rFonts w:ascii="Calibri" w:hAnsi="Calibri" w:cs="Calibri"/>
+                <w:sz w:val="26"/>
+                <w:szCs w:val="26"/>
+              </w:rPr>
+              <w:t xml:space="preserve"> </w:t>
+            </w:r>
+          </w:p>
+        </w:tc>
+        <w:tc>
+          <w:tcPr>
+            <w:tcW w:w="2344" w:type="dxa"/>
             <w:vAlign w:val="center"/>
           </w:tcPr>
           <w:p>
@@ -2144,23 +2180,85 @@
                 <w:szCs w:val="26"/>
               </w:rPr>
             </w:pPr>
+            <w:r>
+              <w:rPr>
+                <w:rFonts w:ascii="Calibri" w:hAnsi="Calibri" w:cs="Calibri"/>
+                <w:sz w:val="26"/>
+                <w:szCs w:val="26"/>
+              </w:rPr>
+              <w:t xml:space="preserve"> 02 </w:t>
+            </w:r>
+            <w:r>
+              <w:rPr>
+                <w:rFonts w:ascii="Calibri" w:hAnsi="Calibri" w:cs="Calibri"/>
+                <w:sz w:val="26"/>
+              </w:rPr>
+              <w:t>–</w:t>
+            </w:r>
+            <w:r>
+              <w:rPr>
+                <w:rFonts w:ascii="Calibri" w:hAnsi="Calibri" w:cs="Calibri"/>
+                <w:sz w:val="26"/>
+                <w:szCs w:val="26"/>
+              </w:rPr>
+              <w:t xml:space="preserve">02 </w:t>
+            </w:r>
+            <w:r>
+              <w:rPr>
+                <w:rFonts w:ascii="Calibri" w:hAnsi="Calibri" w:cs="Calibri"/>
+                <w:sz w:val="26"/>
+              </w:rPr>
+              <w:t>–</w:t>
+            </w:r>
+            <w:r>
+              <w:rPr>
+                <w:rFonts w:ascii="Calibri" w:hAnsi="Calibri" w:cs="Calibri"/>
+                <w:sz w:val="26"/>
+                <w:szCs w:val="26"/>
+              </w:rPr>
+              <w:t>2021</w:t>
+            </w:r>
+          </w:p>
+        </w:tc>
+        <w:tc>
+          <w:tcPr>
+            <w:tcW w:w="3615" w:type="dxa"/>
+            <w:vAlign w:val="center"/>
+          </w:tcPr>
+          <w:p>
+            <w:pPr>
+              <w:pStyle w:val="TableParagraph"/>
+              <w:contextualSpacing/>
+              <w:rPr>
+                <w:rFonts w:ascii="Calibri" w:hAnsi="Calibri" w:cs="Calibri"/>
+                <w:sz w:val="26"/>
+                <w:szCs w:val="26"/>
+              </w:rPr>
+            </w:pPr>
+            <w:r>
+              <w:rPr>
+                <w:rFonts w:ascii="Calibri" w:hAnsi="Calibri" w:cs="Calibri"/>
+                <w:sz w:val="26"/>
+                <w:szCs w:val="26"/>
+              </w:rPr>
+              <w:t xml:space="preserve"> Edit proposal document</w:t>
+            </w:r>
           </w:p>
         </w:tc>
       </w:tr>
       <w:tr>
         <w:trPr>
-          <w:trHeight w:hRule="exact" w:val="712"/>
+          <w:trHeight w:hRule="exact" w:val="2660"/>
         </w:trPr>
         <w:tc>
           <w:tcPr>
-            <w:tcW w:w="1181" w:type="dxa"/>
+            <w:tcW w:w="1796" w:type="dxa"/>
             <w:shd w:val="clear" w:color="auto" w:fill="F1F1F1"/>
             <w:vAlign w:val="center"/>
           </w:tcPr>
           <w:p>
             <w:pPr>
               <w:pStyle w:val="TableParagraph"/>
-              <w:ind w:left="103"/>
               <w:contextualSpacing/>
               <w:rPr>
                 <w:rFonts w:ascii="Calibri" w:hAnsi="Calibri" w:cs="Calibri"/>
@@ -2168,29 +2266,43 @@
                 <w:sz w:val="26"/>
               </w:rPr>
             </w:pPr>
-          </w:p>
-        </w:tc>
-        <w:tc>
-          <w:tcPr>
-            <w:tcW w:w="2301" w:type="dxa"/>
+            <w:r>
+              <w:rPr>
+                <w:rFonts w:ascii="Calibri" w:hAnsi="Calibri" w:cs="Calibri"/>
+                <w:b/>
+                <w:sz w:val="26"/>
+              </w:rPr>
+              <w:t>1.2</w:t>
+            </w:r>
+          </w:p>
+        </w:tc>
+        <w:tc>
+          <w:tcPr>
+            <w:tcW w:w="2452" w:type="dxa"/>
             <w:shd w:val="clear" w:color="auto" w:fill="F1F1F1"/>
             <w:vAlign w:val="center"/>
           </w:tcPr>
           <w:p>
             <w:pPr>
               <w:pStyle w:val="TableParagraph"/>
-              <w:ind w:left="103"/>
               <w:contextualSpacing/>
               <w:rPr>
                 <w:rFonts w:ascii="Calibri" w:hAnsi="Calibri" w:cs="Calibri"/>
                 <w:sz w:val="26"/>
               </w:rPr>
             </w:pPr>
-          </w:p>
-        </w:tc>
-        <w:tc>
-          <w:tcPr>
-            <w:tcW w:w="2200" w:type="dxa"/>
+            <w:r>
+              <w:rPr>
+                <w:rFonts w:ascii="Calibri" w:hAnsi="Calibri" w:cs="Calibri"/>
+                <w:sz w:val="26"/>
+              </w:rPr>
+              <w:t>Đoàn Thị Minh Hằng, Nguyễn Thị Quỳnh Trang</w:t>
+            </w:r>
+          </w:p>
+        </w:tc>
+        <w:tc>
+          <w:tcPr>
+            <w:tcW w:w="2344" w:type="dxa"/>
             <w:shd w:val="clear" w:color="auto" w:fill="F1F1F1"/>
             <w:vAlign w:val="center"/>
           </w:tcPr>
@@ -2203,11 +2315,25 @@
                 <w:sz w:val="26"/>
               </w:rPr>
             </w:pPr>
-          </w:p>
-        </w:tc>
-        <w:tc>
-          <w:tcPr>
-            <w:tcW w:w="3283" w:type="dxa"/>
+            <w:r>
+              <w:rPr>
+                <w:rFonts w:ascii="Calibri" w:hAnsi="Calibri" w:cs="Calibri"/>
+                <w:sz w:val="26"/>
+              </w:rPr>
+              <w:t xml:space="preserve"> </w:t>
+            </w:r>
+            <w:r>
+              <w:rPr>
+                <w:rFonts w:ascii="Calibri" w:hAnsi="Calibri" w:cs="Calibri"/>
+                <w:sz w:val="26"/>
+              </w:rPr>
+              <w:t>05 – 02 – 2021</w:t>
+            </w:r>
+          </w:p>
+        </w:tc>
+        <w:tc>
+          <w:tcPr>
+            <w:tcW w:w="3615" w:type="dxa"/>
             <w:shd w:val="clear" w:color="auto" w:fill="F1F1F1"/>
             <w:vAlign w:val="center"/>
           </w:tcPr>
@@ -2220,6 +2346,13 @@
                 <w:sz w:val="26"/>
               </w:rPr>
             </w:pPr>
+            <w:r>
+              <w:rPr>
+                <w:rFonts w:ascii="Calibri" w:hAnsi="Calibri" w:cs="Calibri"/>
+                <w:sz w:val="26"/>
+              </w:rPr>
+              <w:t xml:space="preserve"> Update document</w:t>
+            </w:r>
           </w:p>
         </w:tc>
       </w:tr>
@@ -2303,20 +2436,102 @@
         <w:rPr>
           <w:rFonts w:ascii="Calibri" w:hAnsi="Calibri" w:cs="Calibri"/>
         </w:rPr>
-        <w:t xml:space="preserve"> (Trang) </w:t>
+        <w:t xml:space="preserve"> </w:t>
       </w:r>
     </w:p>
     <w:p>
       <w:pPr>
-        <w:rPr>
-          <w:rFonts w:ascii="Calibri" w:hAnsi="Calibri" w:cs="Calibri"/>
+        <w:pStyle w:val="ListParagraph"/>
+        <w:numPr>
+          <w:ilvl w:val="0"/>
+          <w:numId w:val="8"/>
+        </w:numPr>
+        <w:rPr>
+          <w:sz w:val="26"/>
+          <w:szCs w:val="26"/>
         </w:rPr>
       </w:pPr>
       <w:r>
         <w:rPr>
-          <w:rFonts w:ascii="Calibri" w:hAnsi="Calibri" w:cs="Calibri"/>
-        </w:rPr>
-        <w:t>&lt;Trình bày thực trạng&gt;</w:t>
+          <w:sz w:val="26"/>
+          <w:szCs w:val="26"/>
+        </w:rPr>
+        <w:t>Ở nhiều địa phương hiện nay, Người nông dân trồng trọt kết hợp với chăn nuôi theo quy mô nhỏ khá nhiều, với mục đích mang ra chợ bán, hoặc bán cho các thương lái mang đi tiêu thụ ở</w:t>
+      </w:r>
+      <w:r>
+        <w:rPr>
+          <w:sz w:val="26"/>
+          <w:szCs w:val="26"/>
+        </w:rPr>
+        <w:t xml:space="preserve"> các vùng khác. Đ</w:t>
+      </w:r>
+      <w:r>
+        <w:rPr>
+          <w:sz w:val="26"/>
+          <w:szCs w:val="26"/>
+        </w:rPr>
+        <w:t>iều này dẫn đến việc các sản phẩm của nông dân bị</w:t>
+      </w:r>
+      <w:r>
+        <w:rPr>
+          <w:sz w:val="26"/>
+          <w:szCs w:val="26"/>
+        </w:rPr>
+        <w:t xml:space="preserve"> ép giá, người nông dân không có lợi nhuận.</w:t>
+      </w:r>
+    </w:p>
+    <w:p>
+      <w:pPr>
+        <w:pStyle w:val="ListParagraph"/>
+        <w:numPr>
+          <w:ilvl w:val="0"/>
+          <w:numId w:val="8"/>
+        </w:numPr>
+        <w:rPr>
+          <w:sz w:val="26"/>
+          <w:szCs w:val="26"/>
+        </w:rPr>
+      </w:pPr>
+      <w:r>
+        <w:rPr>
+          <w:sz w:val="26"/>
+          <w:szCs w:val="26"/>
+        </w:rPr>
+        <w:t>Bên cạnh đó các đô thị lớn nhu cầu mua thực phẩm sạch , nông sản sạch ngày càng cao bởi vì có quá nhiều sản phẩm bán ngoài thị trường không rõ nguồn gốc xuất xứ, chứa nhiều chất độc hại ảnh hưởng đến sức khỏe. Đa số họ mong muốn tìm mua các loại nông sản tại chính các nhà vườn nhưng rất ít người trong số đó tìm được các nhà vườn uy tính, chất lượng.</w:t>
+      </w:r>
+    </w:p>
+    <w:p>
+      <w:pPr>
+        <w:pStyle w:val="ListParagraph"/>
+        <w:numPr>
+          <w:ilvl w:val="0"/>
+          <w:numId w:val="8"/>
+        </w:numPr>
+        <w:rPr>
+          <w:sz w:val="26"/>
+          <w:szCs w:val="26"/>
+        </w:rPr>
+      </w:pPr>
+      <w:r>
+        <w:rPr>
+          <w:sz w:val="26"/>
+          <w:szCs w:val="26"/>
+        </w:rPr>
+        <w:t>Các trẻ em ở thành phố thì ngày càng ít được tiếp xúc với các loại cây trồng, vật nuôi, cây cỏ, môi trường tự nhiên. Dẫn đến nhiều hậu quả sau này như chậm phát triển, giảm khả năng sáng tạo của trẻ. Điều đó là một vấn đề lớn mà các phụ huynh ở thành phố rất quan tâm.</w:t>
+      </w:r>
+      <w:r>
+        <w:rPr>
+          <w:sz w:val="26"/>
+          <w:szCs w:val="26"/>
+        </w:rPr>
+        <w:t xml:space="preserve"> Vì vậy h</w:t>
+      </w:r>
+      <w:r>
+        <w:rPr>
+          <w:sz w:val="26"/>
+          <w:szCs w:val="26"/>
+        </w:rPr>
+        <w:t>ọ muốn cho con em của họ tiếp xúc với môi trường tự nhiên, cho con họ hiểu được cách tạo ra các loại cây , và cách phân biệt các loại ra quả đang sử dụng.</w:t>
       </w:r>
     </w:p>
     <w:p>
@@ -2340,20 +2555,7 @@
         <w:rPr>
           <w:rFonts w:ascii="Calibri" w:hAnsi="Calibri" w:cs="Calibri"/>
         </w:rPr>
-        <w:t xml:space="preserve"> (Duy)</w:t>
-      </w:r>
-    </w:p>
-    <w:p>
-      <w:pPr>
-        <w:rPr>
-          <w:rFonts w:ascii="Calibri" w:hAnsi="Calibri" w:cs="Calibri"/>
-        </w:rPr>
-      </w:pPr>
-      <w:r>
-        <w:rPr>
-          <w:rFonts w:ascii="Calibri" w:hAnsi="Calibri" w:cs="Calibri"/>
-        </w:rPr>
-        <w:t>&lt;Trình bày thiên hạ họ đã làm được đến đâu rồi&gt;</w:t>
+        <w:t xml:space="preserve"> </w:t>
       </w:r>
     </w:p>
     <w:p>
@@ -2366,15 +2568,15 @@
         <w:spacing w:before="0" w:after="160" w:line="256" w:lineRule="auto"/>
         <w:contextualSpacing/>
         <w:rPr>
-          <w:sz w:val="30"/>
-          <w:szCs w:val="30"/>
+          <w:sz w:val="26"/>
+          <w:szCs w:val="26"/>
           <w:lang w:val="vi-VN"/>
         </w:rPr>
       </w:pPr>
       <w:r>
         <w:rPr>
-          <w:sz w:val="30"/>
-          <w:szCs w:val="30"/>
+          <w:sz w:val="26"/>
+          <w:szCs w:val="26"/>
           <w:lang w:val="vi-VN"/>
         </w:rPr>
         <w:t>Đã có những trang web trên thị trường nhằm kết nối giữa người nông dân với người tiêu dùng, có cả hoạt động mua và bán như trang 2lua.vn, trang FoodHub,..</w:t>
@@ -2390,15 +2592,15 @@
         <w:spacing w:before="0" w:after="160" w:line="256" w:lineRule="auto"/>
         <w:contextualSpacing/>
         <w:rPr>
-          <w:sz w:val="30"/>
-          <w:szCs w:val="30"/>
+          <w:sz w:val="26"/>
+          <w:szCs w:val="26"/>
           <w:lang w:val="vi-VN"/>
         </w:rPr>
       </w:pPr>
       <w:r>
         <w:rPr>
-          <w:sz w:val="30"/>
-          <w:szCs w:val="30"/>
+          <w:sz w:val="26"/>
+          <w:szCs w:val="26"/>
           <w:lang w:val="vi-VN"/>
         </w:rPr>
         <w:t>Các trang web xây dựng mua bán kiểu như shopee. Cụ thể là tất cả những sản phẩm mà người nông dân làm ra: từ trái cây, thịt lợn, bò, gà, rau củ quả, thủy hải sản thậm chí là các gia vị,...</w:t>
@@ -2414,23 +2616,23 @@
         <w:spacing w:before="0" w:after="160" w:line="256" w:lineRule="auto"/>
         <w:contextualSpacing/>
         <w:rPr>
-          <w:sz w:val="30"/>
-          <w:szCs w:val="30"/>
+          <w:sz w:val="26"/>
+          <w:szCs w:val="26"/>
           <w:lang w:val="vi-VN"/>
         </w:rPr>
       </w:pPr>
       <w:r>
         <w:rPr>
-          <w:sz w:val="30"/>
-          <w:szCs w:val="30"/>
+          <w:sz w:val="26"/>
+          <w:szCs w:val="26"/>
           <w:lang w:val="vi-VN"/>
         </w:rPr>
         <w:t>Trang FoodHub đăng các sản phẩm như shopee, khách hàng như kiểu chị chợ ở vinmart vào chọn sản phẩm rồi sẽ có người giao chứ không liên hệ trực tiếp với người bán</w:t>
       </w:r>
       <w:r>
         <w:rPr>
-          <w:sz w:val="30"/>
-          <w:szCs w:val="30"/>
+          <w:sz w:val="26"/>
+          <w:szCs w:val="26"/>
         </w:rPr>
         <w:t>.</w:t>
       </w:r>
@@ -2457,88 +2659,121 @@
         <w:rPr>
           <w:rFonts w:ascii="Calibri" w:hAnsi="Calibri" w:cs="Calibri"/>
         </w:rPr>
+        <w:lastRenderedPageBreak/>
         <w:t>Proposed solution</w:t>
       </w:r>
       <w:r>
         <w:rPr>
           <w:rFonts w:ascii="Calibri" w:hAnsi="Calibri" w:cs="Calibri"/>
         </w:rPr>
-        <w:t xml:space="preserve"> (Nhung)</w:t>
+        <w:t xml:space="preserve"> </w:t>
       </w:r>
     </w:p>
     <w:p>
       <w:pPr>
-        <w:rPr>
-          <w:rFonts w:ascii="Calibri" w:hAnsi="Calibri" w:cs="Calibri"/>
+        <w:pStyle w:val="ListParagraph"/>
+        <w:numPr>
+          <w:ilvl w:val="0"/>
+          <w:numId w:val="5"/>
+        </w:numPr>
+        <w:rPr>
+          <w:rFonts w:cstheme="minorHAnsi"/>
+          <w:sz w:val="26"/>
+          <w:szCs w:val="26"/>
         </w:rPr>
       </w:pPr>
       <w:r>
         <w:rPr>
-          <w:rFonts w:ascii="Calibri" w:hAnsi="Calibri" w:cs="Calibri"/>
-        </w:rPr>
-        <w:t>&lt;Trình bày giải pháp của mình là gì - phải khác thiên hạ&gt;</w:t>
+          <w:rFonts w:cstheme="minorHAnsi"/>
+          <w:sz w:val="26"/>
+          <w:szCs w:val="26"/>
+        </w:rPr>
+        <w:t>Giải pháp nhóm muốn hướng tới là tạo ra mộ</w:t>
+      </w:r>
+      <w:r>
+        <w:rPr>
+          <w:rFonts w:cstheme="minorHAnsi"/>
+          <w:sz w:val="26"/>
+          <w:szCs w:val="26"/>
+        </w:rPr>
+        <w:t>t a</w:t>
+      </w:r>
+      <w:r>
+        <w:rPr>
+          <w:rFonts w:cstheme="minorHAnsi"/>
+          <w:sz w:val="26"/>
+          <w:szCs w:val="26"/>
+        </w:rPr>
+        <w:t>pp</w:t>
+      </w:r>
+      <w:r>
+        <w:rPr>
+          <w:rFonts w:cstheme="minorHAnsi"/>
+          <w:sz w:val="26"/>
+          <w:szCs w:val="26"/>
+        </w:rPr>
+        <w:t>lication</w:t>
+      </w:r>
+      <w:r>
+        <w:rPr>
+          <w:rFonts w:cstheme="minorHAnsi"/>
+          <w:sz w:val="26"/>
+          <w:szCs w:val="26"/>
+        </w:rPr>
+        <w:t xml:space="preserve"> mobile</w:t>
+      </w:r>
+      <w:r>
+        <w:rPr>
+          <w:rFonts w:cstheme="minorHAnsi"/>
+          <w:sz w:val="26"/>
+          <w:szCs w:val="26"/>
+        </w:rPr>
+        <w:t xml:space="preserve"> để giúp những nông trại, nhà vườn vừa và nhỏ với những khách hàng tiềm năng là những người muốn mua sản phẩm, giống cây trồng sạch trực tiếp tại vườn hay những khách hàng muốn đến tham quan, khám phá khuôn vườn.</w:t>
       </w:r>
     </w:p>
     <w:p>
       <w:pPr>
-        <w:rPr>
-          <w:rFonts w:ascii="Calibri" w:hAnsi="Calibri" w:cs="Calibri"/>
-          <w:sz w:val="28"/>
-          <w:szCs w:val="28"/>
+        <w:pStyle w:val="ListParagraph"/>
+        <w:numPr>
+          <w:ilvl w:val="0"/>
+          <w:numId w:val="5"/>
+        </w:numPr>
+        <w:rPr>
+          <w:rFonts w:cstheme="minorHAnsi"/>
+          <w:sz w:val="26"/>
+          <w:szCs w:val="26"/>
         </w:rPr>
       </w:pPr>
       <w:r>
         <w:rPr>
-          <w:rFonts w:ascii="Calibri" w:hAnsi="Calibri" w:cs="Calibri"/>
-          <w:sz w:val="28"/>
-          <w:szCs w:val="28"/>
-        </w:rPr>
-        <w:t>Giải pháp nhóm muốn hướng tớ</w:t>
-      </w:r>
-      <w:r>
-        <w:rPr>
-          <w:rFonts w:ascii="Calibri" w:hAnsi="Calibri" w:cs="Calibri"/>
-          <w:sz w:val="28"/>
-          <w:szCs w:val="28"/>
-        </w:rPr>
-        <w:t>i là tạo ra một App để giúp những nông trại, nhà vườn vừa và nhỏ với những khách hàng tiềm năng là những người muốn mua sản phẩm, giống cây trồng sạch trực tiếp tại vườn hay những khách hàng muốn đến tham quan, khám phá khuôn vườn.</w:t>
+          <w:rFonts w:cstheme="minorHAnsi"/>
+          <w:sz w:val="26"/>
+          <w:szCs w:val="26"/>
+        </w:rPr>
+        <w:t>Khách hàng truy cập vào app nhập tìm kiếm tên các loại cây trồng, vật nuôi họ muốn mua, hoặc muốn tham quan. Hệ thống sẽ cập nhật và đưa ra danh sách các nhà vườn có loại cây trồng đó. Dựa vào hình ảnh của nhà vườn và đánh giá từ khách hàng trước khách hàng sẽ lựa chọn được nhà vườn phù hợp với mục đích của mình.</w:t>
       </w:r>
     </w:p>
     <w:p>
       <w:pPr>
-        <w:rPr>
-          <w:rFonts w:ascii="Calibri" w:hAnsi="Calibri" w:cs="Calibri"/>
-          <w:sz w:val="28"/>
-          <w:szCs w:val="28"/>
+        <w:pStyle w:val="ListParagraph"/>
+        <w:numPr>
+          <w:ilvl w:val="0"/>
+          <w:numId w:val="5"/>
+        </w:numPr>
+        <w:rPr>
+          <w:rFonts w:cstheme="minorHAnsi"/>
+          <w:sz w:val="26"/>
+          <w:szCs w:val="26"/>
         </w:rPr>
       </w:pPr>
       <w:r>
         <w:rPr>
-          <w:rFonts w:ascii="Calibri" w:hAnsi="Calibri" w:cs="Calibri"/>
-          <w:sz w:val="28"/>
-          <w:szCs w:val="28"/>
-        </w:rPr>
-        <w:t>Khách hàng chỉ cần việc nhập tên hay dịch vụ mà mình muốn, App sẽ cung cấp đây đủ các thông tin của tất cả các nhà vườn đạt đủ điều kiện mà khách hàng mong muốn.</w:t>
-      </w:r>
-    </w:p>
-    <w:p>
-      <w:pPr>
-        <w:rPr>
-          <w:rFonts w:ascii="Calibri" w:hAnsi="Calibri" w:cs="Calibri"/>
-          <w:sz w:val="28"/>
-          <w:szCs w:val="28"/>
-        </w:rPr>
-      </w:pPr>
-      <w:r>
-        <w:rPr>
-          <w:rFonts w:ascii="Calibri" w:hAnsi="Calibri" w:cs="Calibri"/>
-          <w:sz w:val="28"/>
-          <w:szCs w:val="28"/>
+          <w:rFonts w:cstheme="minorHAnsi"/>
+          <w:sz w:val="26"/>
+          <w:szCs w:val="26"/>
         </w:rPr>
         <w:t>Doanh thu thì chúng tôi sẽ thu lợi % chiết khấu từ nhà vườn và khách hàng cho mỗi đơn hàng thành công</w:t>
       </w:r>
-      <w:bookmarkStart w:id="0" w:name="_GoBack"/>
-      <w:bookmarkEnd w:id="0"/>
     </w:p>
     <w:p>
       <w:pPr>
@@ -2555,27 +2790,13 @@
         <w:rPr>
           <w:rFonts w:ascii="Calibri" w:hAnsi="Calibri" w:cs="Calibri"/>
         </w:rPr>
-        <w:lastRenderedPageBreak/>
         <w:t>Goals</w:t>
       </w:r>
       <w:r>
         <w:rPr>
           <w:rFonts w:ascii="Calibri" w:hAnsi="Calibri" w:cs="Calibri"/>
         </w:rPr>
-        <w:t xml:space="preserve"> (Hoai)</w:t>
-      </w:r>
-    </w:p>
-    <w:p>
-      <w:pPr>
-        <w:rPr>
-          <w:rFonts w:ascii="Calibri" w:hAnsi="Calibri" w:cs="Calibri"/>
-        </w:rPr>
-      </w:pPr>
-      <w:r>
-        <w:rPr>
-          <w:rFonts w:ascii="Calibri" w:hAnsi="Calibri" w:cs="Calibri"/>
-        </w:rPr>
-        <w:t>&lt;Chi tiết mục đích của dự án&gt;</w:t>
+        <w:t xml:space="preserve"> </w:t>
       </w:r>
     </w:p>
     <w:p>
@@ -2587,14 +2808,15 @@
         </w:numPr>
         <w:rPr>
           <w:rFonts w:cstheme="minorHAnsi"/>
+          <w:sz w:val="26"/>
+          <w:szCs w:val="26"/>
         </w:rPr>
       </w:pPr>
       <w:r>
         <w:rPr>
           <w:rFonts w:cstheme="minorHAnsi"/>
-          <w:color w:val="263238"/>
-          <w:sz w:val="30"/>
-          <w:szCs w:val="30"/>
+          <w:sz w:val="26"/>
+          <w:szCs w:val="26"/>
           <w:shd w:val="clear" w:color="auto" w:fill="FFFFFF"/>
         </w:rPr>
         <w:t>Tìm kiếm những nông trại sạch và hộ gia đình kinh doanh rau sạch để giúp khách hàng có thể kết nối với họ, lựa chọn được những thực phẩm sạch đảm bảo sức khỏe</w:t>
@@ -2609,14 +2831,15 @@
         </w:numPr>
         <w:rPr>
           <w:rFonts w:cstheme="minorHAnsi"/>
+          <w:sz w:val="26"/>
+          <w:szCs w:val="26"/>
         </w:rPr>
       </w:pPr>
       <w:r>
         <w:rPr>
           <w:rFonts w:cstheme="minorHAnsi"/>
-          <w:color w:val="263238"/>
-          <w:sz w:val="30"/>
-          <w:szCs w:val="30"/>
+          <w:sz w:val="26"/>
+          <w:szCs w:val="26"/>
           <w:shd w:val="clear" w:color="auto" w:fill="FFFFFF"/>
         </w:rPr>
         <w:t>Sử dụng những content chất lượng, hình ảnh từ nông trại về quá trình trồng rau sạch để tạo dựng lòng tin cho khách hàng</w:t>
@@ -2631,14 +2854,15 @@
         </w:numPr>
         <w:rPr>
           <w:rFonts w:cstheme="minorHAnsi"/>
+          <w:sz w:val="26"/>
+          <w:szCs w:val="26"/>
         </w:rPr>
       </w:pPr>
       <w:r>
         <w:rPr>
           <w:rFonts w:cstheme="minorHAnsi"/>
-          <w:color w:val="263238"/>
-          <w:sz w:val="30"/>
-          <w:szCs w:val="30"/>
+          <w:sz w:val="26"/>
+          <w:szCs w:val="26"/>
           <w:shd w:val="clear" w:color="auto" w:fill="FFFFFF"/>
         </w:rPr>
         <w:t>Mỗi nông trại sạch thì chúng ta chia sẽ những quy trình trồng và chăm sóc thực phẩm sạch</w:t>
@@ -2653,14 +2877,15 @@
         </w:numPr>
         <w:rPr>
           <w:rFonts w:cstheme="minorHAnsi"/>
+          <w:sz w:val="26"/>
+          <w:szCs w:val="26"/>
         </w:rPr>
       </w:pPr>
       <w:r>
         <w:rPr>
           <w:rFonts w:cstheme="minorHAnsi"/>
-          <w:color w:val="263238"/>
-          <w:sz w:val="30"/>
-          <w:szCs w:val="30"/>
+          <w:sz w:val="26"/>
+          <w:szCs w:val="26"/>
           <w:shd w:val="clear" w:color="auto" w:fill="FFFFFF"/>
         </w:rPr>
         <w:t xml:space="preserve">Đưa ra các thông số an toàn vệ sinh thực phẩm </w:t>
@@ -2675,14 +2900,15 @@
         </w:numPr>
         <w:rPr>
           <w:rFonts w:cstheme="minorHAnsi"/>
+          <w:sz w:val="26"/>
+          <w:szCs w:val="26"/>
         </w:rPr>
       </w:pPr>
       <w:r>
         <w:rPr>
           <w:rFonts w:cstheme="minorHAnsi"/>
-          <w:color w:val="263238"/>
-          <w:sz w:val="30"/>
-          <w:szCs w:val="30"/>
+          <w:sz w:val="26"/>
+          <w:szCs w:val="26"/>
           <w:shd w:val="clear" w:color="auto" w:fill="FFFFFF"/>
         </w:rPr>
         <w:t xml:space="preserve">Các hộ gia đình có thể đưa trẻ nhỏ đến tham quan nông trại để biết được nguồn gốc của những thực phẩm để có cái nhìn tích cực hơn </w:t>
@@ -2696,19 +2922,29 @@
           <w:numId w:val="4"/>
         </w:numPr>
         <w:rPr>
-          <w:rFonts w:ascii="Calibri" w:hAnsi="Calibri" w:cs="Calibri"/>
+          <w:rFonts w:cstheme="minorHAnsi"/>
+          <w:sz w:val="26"/>
+          <w:szCs w:val="26"/>
         </w:rPr>
       </w:pPr>
       <w:r>
         <w:rPr>
           <w:rFonts w:cstheme="minorHAnsi"/>
-          <w:color w:val="263238"/>
-          <w:sz w:val="30"/>
-          <w:szCs w:val="30"/>
+          <w:sz w:val="26"/>
+          <w:szCs w:val="26"/>
           <w:shd w:val="clear" w:color="auto" w:fill="FFFFFF"/>
         </w:rPr>
         <w:t>Đem lại doanh thu và doanh thu được tính bằng % chiết khấu của nông trại và nông dân, quảng cáo của cả dự án</w:t>
       </w:r>
+    </w:p>
+    <w:p>
+      <w:pPr>
+        <w:pStyle w:val="ListParagraph"/>
+        <w:ind w:left="720" w:firstLine="0"/>
+        <w:rPr>
+          <w:rFonts w:ascii="Calibri" w:hAnsi="Calibri" w:cs="Calibri"/>
+        </w:rPr>
+      </w:pPr>
     </w:p>
     <w:p>
       <w:pPr>
@@ -2734,26 +2970,97 @@
         <w:rPr>
           <w:rFonts w:ascii="Calibri" w:hAnsi="Calibri" w:cs="Calibri"/>
         </w:rPr>
+        <w:lastRenderedPageBreak/>
         <w:t>Techniques</w:t>
       </w:r>
       <w:r>
         <w:rPr>
           <w:rFonts w:ascii="Calibri" w:hAnsi="Calibri" w:cs="Calibri"/>
         </w:rPr>
-        <w:t xml:space="preserve"> (Hang)</w:t>
+        <w:t xml:space="preserve"> </w:t>
       </w:r>
     </w:p>
     <w:p>
       <w:pPr>
         <w:rPr>
-          <w:rFonts w:ascii="Calibri" w:hAnsi="Calibri" w:cs="Calibri"/>
+          <w:rFonts w:cstheme="minorHAnsi"/>
+          <w:sz w:val="26"/>
+          <w:szCs w:val="26"/>
         </w:rPr>
       </w:pPr>
       <w:r>
         <w:rPr>
-          <w:rFonts w:ascii="Calibri" w:hAnsi="Calibri" w:cs="Calibri"/>
-        </w:rPr>
-        <w:t>&lt;Liệt kê những công nghệ sẽ sử dụng&gt;</w:t>
+          <w:rFonts w:cstheme="minorHAnsi"/>
+          <w:sz w:val="26"/>
+          <w:szCs w:val="26"/>
+        </w:rPr>
+        <w:t>Dự án sẽ phát triển trên nền tảng sau:</w:t>
+      </w:r>
+    </w:p>
+    <w:p>
+      <w:pPr>
+        <w:pStyle w:val="ListParagraph"/>
+        <w:numPr>
+          <w:ilvl w:val="0"/>
+          <w:numId w:val="4"/>
+        </w:numPr>
+        <w:rPr>
+          <w:rFonts w:cstheme="minorHAnsi"/>
+          <w:sz w:val="26"/>
+          <w:szCs w:val="26"/>
+        </w:rPr>
+      </w:pPr>
+      <w:r>
+        <w:rPr>
+          <w:rFonts w:cstheme="minorHAnsi"/>
+          <w:sz w:val="26"/>
+          <w:szCs w:val="26"/>
+        </w:rPr>
+        <w:t>Ngôn ngữ lập trình: C#</w:t>
+      </w:r>
+    </w:p>
+    <w:p>
+      <w:pPr>
+        <w:pStyle w:val="ListParagraph"/>
+        <w:numPr>
+          <w:ilvl w:val="0"/>
+          <w:numId w:val="4"/>
+        </w:numPr>
+        <w:rPr>
+          <w:rFonts w:cstheme="minorHAnsi"/>
+          <w:sz w:val="26"/>
+          <w:szCs w:val="26"/>
+        </w:rPr>
+      </w:pPr>
+      <w:r>
+        <w:rPr>
+          <w:rFonts w:cstheme="minorHAnsi"/>
+          <w:sz w:val="26"/>
+          <w:szCs w:val="26"/>
+        </w:rPr>
+        <w:t>Cơ sở dữ liệu: SQL Server</w:t>
+      </w:r>
+    </w:p>
+    <w:p>
+      <w:pPr>
+        <w:pStyle w:val="ListParagraph"/>
+        <w:numPr>
+          <w:ilvl w:val="0"/>
+          <w:numId w:val="4"/>
+        </w:numPr>
+        <w:rPr>
+          <w:rFonts w:cstheme="minorHAnsi"/>
+          <w:sz w:val="26"/>
+          <w:szCs w:val="26"/>
+        </w:rPr>
+      </w:pPr>
+      <w:r>
+        <w:rPr>
+          <w:rFonts w:cstheme="minorHAnsi"/>
+          <w:sz w:val="26"/>
+          <w:szCs w:val="26"/>
+        </w:rPr>
+        <w:t>Công cụ phát triển: Visual Studio 2014</w:t>
       </w:r>
     </w:p>
     <w:p>
@@ -2946,7 +3253,7 @@
                 <w:sz w:val="26"/>
                 <w:szCs w:val="26"/>
               </w:rPr>
-              <w:t>2</w:t>
+              <w:t>1</w:t>
             </w:r>
             <w:r>
               <w:rPr>
@@ -3030,7 +3337,15 @@
                 <w:sz w:val="26"/>
                 <w:szCs w:val="26"/>
               </w:rPr>
-              <w:t>7 day</w:t>
+              <w:t>3</w:t>
+            </w:r>
+            <w:r>
+              <w:rPr>
+                <w:rFonts w:ascii="Calibri" w:hAnsi="Calibri" w:cs="Calibri"/>
+                <w:sz w:val="26"/>
+                <w:szCs w:val="26"/>
+              </w:rPr>
+              <w:t xml:space="preserve"> day</w:t>
             </w:r>
           </w:p>
         </w:tc>
@@ -3045,6 +3360,7 @@
               <w:bottom w:val="single" w:sz="8" w:space="0" w:color="000000"/>
               <w:right w:val="single" w:sz="8" w:space="0" w:color="000000"/>
             </w:tcBorders>
+            <w:shd w:val="clear" w:color="auto" w:fill="auto"/>
             <w:tcMar>
               <w:top w:w="100" w:type="dxa"/>
               <w:left w:w="100" w:type="dxa"/>
@@ -3067,7 +3383,15 @@
                 <w:sz w:val="26"/>
                 <w:szCs w:val="26"/>
               </w:rPr>
-              <w:t>Estimated time (hours)</w:t>
+              <w:t>T</w:t>
+            </w:r>
+            <w:r>
+              <w:rPr>
+                <w:rFonts w:ascii="Calibri" w:hAnsi="Calibri" w:cs="Calibri"/>
+                <w:sz w:val="26"/>
+                <w:szCs w:val="26"/>
+              </w:rPr>
+              <w:t>otal days</w:t>
             </w:r>
           </w:p>
         </w:tc>
@@ -3080,6 +3404,7 @@
               <w:bottom w:val="single" w:sz="8" w:space="0" w:color="000000"/>
               <w:right w:val="single" w:sz="8" w:space="0" w:color="000000"/>
             </w:tcBorders>
+            <w:shd w:val="clear" w:color="auto" w:fill="auto"/>
             <w:tcMar>
               <w:top w:w="100" w:type="dxa"/>
               <w:left w:w="100" w:type="dxa"/>
@@ -3103,15 +3428,82 @@
                 <w:sz w:val="26"/>
                 <w:szCs w:val="26"/>
               </w:rPr>
-              <w:t>7</w:t>
-            </w:r>
-            <w:r>
+              <w:t>92</w:t>
+            </w:r>
+          </w:p>
+        </w:tc>
+      </w:tr>
+      <w:tr>
+        <w:tc>
+          <w:tcPr>
+            <w:tcW w:w="4255" w:type="dxa"/>
+            <w:tcBorders>
+              <w:top w:val="single" w:sz="8" w:space="0" w:color="000000"/>
+              <w:left w:val="single" w:sz="8" w:space="0" w:color="000000"/>
+              <w:bottom w:val="single" w:sz="8" w:space="0" w:color="000000"/>
+              <w:right w:val="single" w:sz="8" w:space="0" w:color="000000"/>
+            </w:tcBorders>
+            <w:shd w:val="clear" w:color="auto" w:fill="D9D9D9" w:themeFill="background1" w:themeFillShade="D9"/>
+            <w:tcMar>
+              <w:top w:w="100" w:type="dxa"/>
+              <w:left w:w="100" w:type="dxa"/>
+              <w:bottom w:w="100" w:type="dxa"/>
+              <w:right w:w="100" w:type="dxa"/>
+            </w:tcMar>
+          </w:tcPr>
+          <w:p>
+            <w:pPr>
+              <w:contextualSpacing/>
               <w:rPr>
                 <w:rFonts w:ascii="Calibri" w:hAnsi="Calibri" w:cs="Calibri"/>
                 <w:sz w:val="26"/>
                 <w:szCs w:val="26"/>
               </w:rPr>
-              <w:t>0</w:t>
+            </w:pPr>
+            <w:r>
+              <w:rPr>
+                <w:rFonts w:ascii="Calibri" w:hAnsi="Calibri" w:cs="Calibri"/>
+                <w:sz w:val="26"/>
+                <w:szCs w:val="26"/>
+              </w:rPr>
+              <w:t>Estimated time (hours)</w:t>
+            </w:r>
+          </w:p>
+        </w:tc>
+        <w:tc>
+          <w:tcPr>
+            <w:tcW w:w="2135" w:type="dxa"/>
+            <w:tcBorders>
+              <w:top w:val="single" w:sz="8" w:space="0" w:color="000000"/>
+              <w:left w:val="single" w:sz="8" w:space="0" w:color="000000"/>
+              <w:bottom w:val="single" w:sz="8" w:space="0" w:color="000000"/>
+              <w:right w:val="single" w:sz="8" w:space="0" w:color="000000"/>
+            </w:tcBorders>
+            <w:shd w:val="clear" w:color="auto" w:fill="D9D9D9" w:themeFill="background1" w:themeFillShade="D9"/>
+            <w:tcMar>
+              <w:top w:w="100" w:type="dxa"/>
+              <w:left w:w="100" w:type="dxa"/>
+              <w:bottom w:w="100" w:type="dxa"/>
+              <w:right w:w="100" w:type="dxa"/>
+            </w:tcMar>
+          </w:tcPr>
+          <w:p>
+            <w:pPr>
+              <w:contextualSpacing/>
+              <w:jc w:val="center"/>
+              <w:rPr>
+                <w:rFonts w:ascii="Calibri" w:hAnsi="Calibri" w:cs="Calibri"/>
+                <w:sz w:val="26"/>
+                <w:szCs w:val="26"/>
+              </w:rPr>
+            </w:pPr>
+            <w:r>
+              <w:rPr>
+                <w:rFonts w:ascii="Calibri" w:hAnsi="Calibri" w:cs="Calibri"/>
+                <w:sz w:val="26"/>
+                <w:szCs w:val="26"/>
+              </w:rPr>
+              <w:t>1380</w:t>
             </w:r>
             <w:r>
               <w:rPr>
@@ -3147,26 +3539,12 @@
         <w:rPr>
           <w:rFonts w:ascii="Calibri" w:hAnsi="Calibri" w:cs="Calibri"/>
         </w:rPr>
-        <w:lastRenderedPageBreak/>
         <w:t>MASTER SCHEDULE</w:t>
-      </w:r>
-    </w:p>
-    <w:p>
-      <w:pPr>
-        <w:rPr>
-          <w:rFonts w:ascii="Calibri" w:hAnsi="Calibri" w:cs="Calibri"/>
-        </w:rPr>
-      </w:pPr>
-      <w:r>
-        <w:rPr>
-          <w:rFonts w:ascii="Calibri" w:hAnsi="Calibri" w:cs="Calibri"/>
-        </w:rPr>
-        <w:t>&lt;Liệt kê tổng quát các công việc trong dự án&gt;</w:t>
       </w:r>
     </w:p>
     <w:tbl>
       <w:tblPr>
-        <w:tblpPr w:leftFromText="180" w:rightFromText="180" w:vertAnchor="text" w:horzAnchor="page" w:tblpX="1223" w:tblpY="136"/>
+        <w:tblpPr w:leftFromText="180" w:rightFromText="180" w:vertAnchor="text" w:horzAnchor="page" w:tblpXSpec="center" w:tblpY="136"/>
         <w:tblOverlap w:val="never"/>
         <w:tblW w:w="9282" w:type="dxa"/>
         <w:tblBorders>
@@ -3504,7 +3882,7 @@
       </w:tr>
       <w:tr>
         <w:trPr>
-          <w:trHeight w:hRule="exact" w:val="622"/>
+          <w:trHeight w:hRule="exact" w:val="723"/>
         </w:trPr>
         <w:tc>
           <w:tcPr>
@@ -3625,6 +4003,143 @@
                 <w:sz w:val="26"/>
               </w:rPr>
               <w:t>25 – 01 – 2021</w:t>
+            </w:r>
+          </w:p>
+        </w:tc>
+      </w:tr>
+      <w:tr>
+        <w:trPr>
+          <w:trHeight w:hRule="exact" w:val="803"/>
+        </w:trPr>
+        <w:tc>
+          <w:tcPr>
+            <w:tcW w:w="1232" w:type="dxa"/>
+            <w:vAlign w:val="center"/>
+          </w:tcPr>
+          <w:p>
+            <w:pPr>
+              <w:pStyle w:val="TableParagraph"/>
+              <w:jc w:val="center"/>
+              <w:rPr>
+                <w:rFonts w:ascii="Calibri" w:hAnsi="Calibri" w:cs="Calibri"/>
+                <w:b/>
+                <w:sz w:val="26"/>
+              </w:rPr>
+            </w:pPr>
+            <w:r>
+              <w:rPr>
+                <w:rFonts w:ascii="Calibri" w:hAnsi="Calibri" w:cs="Calibri"/>
+                <w:b/>
+                <w:sz w:val="26"/>
+              </w:rPr>
+              <w:t>1</w:t>
+            </w:r>
+            <w:bookmarkStart w:id="0" w:name="_GoBack"/>
+            <w:bookmarkEnd w:id="0"/>
+            <w:r>
+              <w:rPr>
+                <w:rFonts w:ascii="Calibri" w:hAnsi="Calibri" w:cs="Calibri"/>
+                <w:b/>
+                <w:sz w:val="26"/>
+              </w:rPr>
+              <w:t>.2</w:t>
+            </w:r>
+          </w:p>
+        </w:tc>
+        <w:tc>
+          <w:tcPr>
+            <w:tcW w:w="2601" w:type="dxa"/>
+            <w:vAlign w:val="center"/>
+          </w:tcPr>
+          <w:p>
+            <w:pPr>
+              <w:pStyle w:val="TableParagraph"/>
+              <w:spacing w:before="1"/>
+              <w:ind w:right="227"/>
+              <w:rPr>
+                <w:rFonts w:ascii="Calibri" w:hAnsi="Calibri" w:cs="Calibri"/>
+                <w:sz w:val="26"/>
+              </w:rPr>
+            </w:pPr>
+            <w:r>
+              <w:rPr>
+                <w:rFonts w:ascii="Calibri" w:hAnsi="Calibri" w:cs="Calibri"/>
+                <w:sz w:val="26"/>
+              </w:rPr>
+              <w:t>Create Proposal Document</w:t>
+            </w:r>
+          </w:p>
+        </w:tc>
+        <w:tc>
+          <w:tcPr>
+            <w:tcW w:w="1399" w:type="dxa"/>
+            <w:vAlign w:val="center"/>
+          </w:tcPr>
+          <w:p>
+            <w:pPr>
+              <w:pStyle w:val="TableParagraph"/>
+              <w:spacing w:before="1"/>
+              <w:ind w:right="187"/>
+              <w:jc w:val="center"/>
+              <w:rPr>
+                <w:rFonts w:ascii="Calibri" w:hAnsi="Calibri" w:cs="Calibri"/>
+                <w:sz w:val="26"/>
+              </w:rPr>
+            </w:pPr>
+            <w:r>
+              <w:rPr>
+                <w:rFonts w:ascii="Calibri" w:hAnsi="Calibri" w:cs="Calibri"/>
+                <w:sz w:val="26"/>
+              </w:rPr>
+              <w:t>2 days</w:t>
+            </w:r>
+          </w:p>
+        </w:tc>
+        <w:tc>
+          <w:tcPr>
+            <w:tcW w:w="2000" w:type="dxa"/>
+            <w:vAlign w:val="center"/>
+          </w:tcPr>
+          <w:p>
+            <w:pPr>
+              <w:pStyle w:val="TableParagraph"/>
+              <w:ind w:right="252"/>
+              <w:jc w:val="center"/>
+              <w:rPr>
+                <w:rFonts w:ascii="Calibri" w:hAnsi="Calibri" w:cs="Calibri"/>
+                <w:sz w:val="26"/>
+              </w:rPr>
+            </w:pPr>
+            <w:r>
+              <w:rPr>
+                <w:rFonts w:ascii="Calibri" w:hAnsi="Calibri" w:cs="Calibri"/>
+                <w:sz w:val="26"/>
+              </w:rPr>
+              <w:t>03 – 02 – 2021</w:t>
+            </w:r>
+          </w:p>
+        </w:tc>
+        <w:tc>
+          <w:tcPr>
+            <w:tcW w:w="2050" w:type="dxa"/>
+            <w:vAlign w:val="center"/>
+          </w:tcPr>
+          <w:p>
+            <w:pPr>
+              <w:pStyle w:val="TableParagraph"/>
+              <w:ind w:right="386"/>
+              <w:jc w:val="center"/>
+              <w:rPr>
+                <w:rFonts w:ascii="Calibri" w:hAnsi="Calibri" w:cs="Calibri"/>
+                <w:sz w:val="26"/>
+              </w:rPr>
+            </w:pPr>
+            <w:r>
+              <w:rPr>
+                <w:rFonts w:ascii="Calibri" w:hAnsi="Calibri" w:cs="Calibri"/>
+                <w:sz w:val="26"/>
+              </w:rPr>
+              <w:t>05 – 02 – 2021</w:t>
             </w:r>
           </w:p>
         </w:tc>
@@ -3654,7 +4169,7 @@
                 <w:b/>
                 <w:sz w:val="26"/>
               </w:rPr>
-              <w:t>1.2</w:t>
+              <w:t>2</w:t>
             </w:r>
           </w:p>
         </w:tc>
@@ -3678,7 +4193,7 @@
                 <w:rFonts w:ascii="Calibri" w:hAnsi="Calibri" w:cs="Calibri"/>
                 <w:sz w:val="26"/>
               </w:rPr>
-              <w:t>Create Proposal Document</w:t>
+              <w:t>Start Up</w:t>
             </w:r>
           </w:p>
         </w:tc>
@@ -3703,7 +4218,7 @@
                 <w:rFonts w:ascii="Calibri" w:hAnsi="Calibri" w:cs="Calibri"/>
                 <w:sz w:val="26"/>
               </w:rPr>
-              <w:t>2 days</w:t>
+              <w:t>10 days</w:t>
             </w:r>
           </w:p>
         </w:tc>
@@ -3727,7 +4242,7 @@
                 <w:rFonts w:ascii="Calibri" w:hAnsi="Calibri" w:cs="Calibri"/>
                 <w:sz w:val="26"/>
               </w:rPr>
-              <w:t>03 – 02 – 2021</w:t>
+              <w:t>25 – 02 – 2021</w:t>
             </w:r>
           </w:p>
         </w:tc>
@@ -3751,7 +4266,134 @@
                 <w:rFonts w:ascii="Calibri" w:hAnsi="Calibri" w:cs="Calibri"/>
                 <w:sz w:val="26"/>
               </w:rPr>
-              <w:t>05 – 02 – 2021</w:t>
+              <w:t>05 – 03 – 2021</w:t>
+            </w:r>
+          </w:p>
+        </w:tc>
+      </w:tr>
+      <w:tr>
+        <w:trPr>
+          <w:trHeight w:hRule="exact" w:val="711"/>
+        </w:trPr>
+        <w:tc>
+          <w:tcPr>
+            <w:tcW w:w="1232" w:type="dxa"/>
+            <w:vAlign w:val="center"/>
+          </w:tcPr>
+          <w:p>
+            <w:pPr>
+              <w:pStyle w:val="TableParagraph"/>
+              <w:jc w:val="center"/>
+              <w:rPr>
+                <w:rFonts w:ascii="Calibri" w:hAnsi="Calibri" w:cs="Calibri"/>
+                <w:b/>
+                <w:sz w:val="26"/>
+              </w:rPr>
+            </w:pPr>
+            <w:r>
+              <w:rPr>
+                <w:rFonts w:ascii="Calibri" w:hAnsi="Calibri" w:cs="Calibri"/>
+                <w:b/>
+                <w:sz w:val="26"/>
+              </w:rPr>
+              <w:t>2.1</w:t>
+            </w:r>
+          </w:p>
+        </w:tc>
+        <w:tc>
+          <w:tcPr>
+            <w:tcW w:w="2601" w:type="dxa"/>
+            <w:vAlign w:val="center"/>
+          </w:tcPr>
+          <w:p>
+            <w:pPr>
+              <w:pStyle w:val="TableParagraph"/>
+              <w:spacing w:before="1"/>
+              <w:ind w:right="227"/>
+              <w:rPr>
+                <w:rFonts w:ascii="Calibri" w:hAnsi="Calibri" w:cs="Calibri"/>
+                <w:sz w:val="26"/>
+              </w:rPr>
+            </w:pPr>
+            <w:r>
+              <w:rPr>
+                <w:rFonts w:ascii="Calibri" w:hAnsi="Calibri" w:cs="Calibri"/>
+                <w:sz w:val="26"/>
+              </w:rPr>
+              <w:t>Meeting team, choose and set up tool to mângement</w:t>
+            </w:r>
+          </w:p>
+        </w:tc>
+        <w:tc>
+          <w:tcPr>
+            <w:tcW w:w="1399" w:type="dxa"/>
+            <w:vAlign w:val="center"/>
+          </w:tcPr>
+          <w:p>
+            <w:pPr>
+              <w:pStyle w:val="TableParagraph"/>
+              <w:spacing w:before="1"/>
+              <w:ind w:right="187"/>
+              <w:jc w:val="center"/>
+              <w:rPr>
+                <w:rFonts w:ascii="Calibri" w:hAnsi="Calibri" w:cs="Calibri"/>
+                <w:sz w:val="26"/>
+              </w:rPr>
+            </w:pPr>
+            <w:r>
+              <w:rPr>
+                <w:rFonts w:ascii="Calibri" w:hAnsi="Calibri" w:cs="Calibri"/>
+                <w:sz w:val="26"/>
+              </w:rPr>
+              <w:t>1 day</w:t>
+            </w:r>
+          </w:p>
+        </w:tc>
+        <w:tc>
+          <w:tcPr>
+            <w:tcW w:w="2000" w:type="dxa"/>
+            <w:vAlign w:val="center"/>
+          </w:tcPr>
+          <w:p>
+            <w:pPr>
+              <w:pStyle w:val="TableParagraph"/>
+              <w:ind w:right="252"/>
+              <w:jc w:val="center"/>
+              <w:rPr>
+                <w:rFonts w:ascii="Calibri" w:hAnsi="Calibri" w:cs="Calibri"/>
+                <w:sz w:val="26"/>
+              </w:rPr>
+            </w:pPr>
+            <w:r>
+              <w:rPr>
+                <w:rFonts w:ascii="Calibri" w:hAnsi="Calibri" w:cs="Calibri"/>
+                <w:sz w:val="26"/>
+              </w:rPr>
+              <w:t>26-02-2021</w:t>
+            </w:r>
+          </w:p>
+        </w:tc>
+        <w:tc>
+          <w:tcPr>
+            <w:tcW w:w="2050" w:type="dxa"/>
+            <w:vAlign w:val="center"/>
+          </w:tcPr>
+          <w:p>
+            <w:pPr>
+              <w:pStyle w:val="TableParagraph"/>
+              <w:ind w:right="386"/>
+              <w:jc w:val="center"/>
+              <w:rPr>
+                <w:rFonts w:ascii="Calibri" w:hAnsi="Calibri" w:cs="Calibri"/>
+                <w:sz w:val="26"/>
+              </w:rPr>
+            </w:pPr>
+            <w:r>
+              <w:rPr>
+                <w:rFonts w:ascii="Calibri" w:hAnsi="Calibri" w:cs="Calibri"/>
+                <w:sz w:val="26"/>
+              </w:rPr>
+              <w:t>26-02-2021</w:t>
             </w:r>
           </w:p>
         </w:tc>
@@ -3781,7 +4423,7 @@
                 <w:b/>
                 <w:sz w:val="26"/>
               </w:rPr>
-              <w:t>2</w:t>
+              <w:t>3</w:t>
             </w:r>
           </w:p>
         </w:tc>
@@ -3805,7 +4447,7 @@
                 <w:rFonts w:ascii="Calibri" w:hAnsi="Calibri" w:cs="Calibri"/>
                 <w:sz w:val="26"/>
               </w:rPr>
-              <w:t>Start Up</w:t>
+              <w:t>Development</w:t>
             </w:r>
           </w:p>
         </w:tc>
@@ -3830,7 +4472,7 @@
                 <w:rFonts w:ascii="Calibri" w:hAnsi="Calibri" w:cs="Calibri"/>
                 <w:sz w:val="26"/>
               </w:rPr>
-              <w:t>10 days</w:t>
+              <w:t>80</w:t>
             </w:r>
           </w:p>
         </w:tc>
@@ -3854,7 +4496,7 @@
                 <w:rFonts w:ascii="Calibri" w:hAnsi="Calibri" w:cs="Calibri"/>
                 <w:sz w:val="26"/>
               </w:rPr>
-              <w:t>25 – 02 – 2021</w:t>
+              <w:t>06-03-2021</w:t>
             </w:r>
           </w:p>
         </w:tc>
@@ -3878,7 +4520,14 @@
                 <w:rFonts w:ascii="Calibri" w:hAnsi="Calibri" w:cs="Calibri"/>
                 <w:sz w:val="26"/>
               </w:rPr>
-              <w:t>05 – 03 – 2021</w:t>
+              <w:t>28</w:t>
+            </w:r>
+            <w:r>
+              <w:rPr>
+                <w:rFonts w:ascii="Calibri" w:hAnsi="Calibri" w:cs="Calibri"/>
+                <w:sz w:val="26"/>
+              </w:rPr>
+              <w:t>-05-2021</w:t>
             </w:r>
           </w:p>
         </w:tc>
@@ -3908,267 +4557,7 @@
                 <w:b/>
                 <w:sz w:val="26"/>
               </w:rPr>
-              <w:t>2.1</w:t>
-            </w:r>
-          </w:p>
-        </w:tc>
-        <w:tc>
-          <w:tcPr>
-            <w:tcW w:w="2601" w:type="dxa"/>
-            <w:vAlign w:val="center"/>
-          </w:tcPr>
-          <w:p>
-            <w:pPr>
-              <w:pStyle w:val="TableParagraph"/>
-              <w:spacing w:before="1"/>
-              <w:ind w:right="227"/>
-              <w:rPr>
-                <w:rFonts w:ascii="Calibri" w:hAnsi="Calibri" w:cs="Calibri"/>
-                <w:sz w:val="26"/>
-              </w:rPr>
-            </w:pPr>
-            <w:r>
-              <w:rPr>
-                <w:rFonts w:ascii="Calibri" w:hAnsi="Calibri" w:cs="Calibri"/>
-                <w:sz w:val="26"/>
-              </w:rPr>
-              <w:t>Meeting team, choose and set up tool to mângement</w:t>
-            </w:r>
-          </w:p>
-        </w:tc>
-        <w:tc>
-          <w:tcPr>
-            <w:tcW w:w="1399" w:type="dxa"/>
-            <w:vAlign w:val="center"/>
-          </w:tcPr>
-          <w:p>
-            <w:pPr>
-              <w:pStyle w:val="TableParagraph"/>
-              <w:spacing w:before="1"/>
-              <w:ind w:right="187"/>
-              <w:jc w:val="center"/>
-              <w:rPr>
-                <w:rFonts w:ascii="Calibri" w:hAnsi="Calibri" w:cs="Calibri"/>
-                <w:sz w:val="26"/>
-              </w:rPr>
-            </w:pPr>
-            <w:r>
-              <w:rPr>
-                <w:rFonts w:ascii="Calibri" w:hAnsi="Calibri" w:cs="Calibri"/>
-                <w:sz w:val="26"/>
-              </w:rPr>
-              <w:t>1 day</w:t>
-            </w:r>
-          </w:p>
-        </w:tc>
-        <w:tc>
-          <w:tcPr>
-            <w:tcW w:w="2000" w:type="dxa"/>
-            <w:vAlign w:val="center"/>
-          </w:tcPr>
-          <w:p>
-            <w:pPr>
-              <w:pStyle w:val="TableParagraph"/>
-              <w:ind w:right="252"/>
-              <w:jc w:val="center"/>
-              <w:rPr>
-                <w:rFonts w:ascii="Calibri" w:hAnsi="Calibri" w:cs="Calibri"/>
-                <w:sz w:val="26"/>
-              </w:rPr>
-            </w:pPr>
-            <w:r>
-              <w:rPr>
-                <w:rFonts w:ascii="Calibri" w:hAnsi="Calibri" w:cs="Calibri"/>
-                <w:sz w:val="26"/>
-              </w:rPr>
-              <w:t>26-02-2021</w:t>
-            </w:r>
-          </w:p>
-        </w:tc>
-        <w:tc>
-          <w:tcPr>
-            <w:tcW w:w="2050" w:type="dxa"/>
-            <w:vAlign w:val="center"/>
-          </w:tcPr>
-          <w:p>
-            <w:pPr>
-              <w:pStyle w:val="TableParagraph"/>
-              <w:ind w:right="386"/>
-              <w:jc w:val="center"/>
-              <w:rPr>
-                <w:rFonts w:ascii="Calibri" w:hAnsi="Calibri" w:cs="Calibri"/>
-                <w:sz w:val="26"/>
-              </w:rPr>
-            </w:pPr>
-            <w:r>
-              <w:rPr>
-                <w:rFonts w:ascii="Calibri" w:hAnsi="Calibri" w:cs="Calibri"/>
-                <w:sz w:val="26"/>
-              </w:rPr>
-              <w:t>26-02-2021</w:t>
-            </w:r>
-          </w:p>
-        </w:tc>
-      </w:tr>
-      <w:tr>
-        <w:trPr>
-          <w:trHeight w:hRule="exact" w:val="622"/>
-        </w:trPr>
-        <w:tc>
-          <w:tcPr>
-            <w:tcW w:w="1232" w:type="dxa"/>
-            <w:vAlign w:val="center"/>
-          </w:tcPr>
-          <w:p>
-            <w:pPr>
-              <w:pStyle w:val="TableParagraph"/>
-              <w:jc w:val="center"/>
-              <w:rPr>
-                <w:rFonts w:ascii="Calibri" w:hAnsi="Calibri" w:cs="Calibri"/>
-                <w:b/>
-                <w:sz w:val="26"/>
-              </w:rPr>
-            </w:pPr>
-            <w:r>
-              <w:rPr>
-                <w:rFonts w:ascii="Calibri" w:hAnsi="Calibri" w:cs="Calibri"/>
-                <w:b/>
-                <w:sz w:val="26"/>
-              </w:rPr>
-              <w:t>3</w:t>
-            </w:r>
-          </w:p>
-        </w:tc>
-        <w:tc>
-          <w:tcPr>
-            <w:tcW w:w="2601" w:type="dxa"/>
-            <w:vAlign w:val="center"/>
-          </w:tcPr>
-          <w:p>
-            <w:pPr>
-              <w:pStyle w:val="TableParagraph"/>
-              <w:spacing w:before="1"/>
-              <w:ind w:right="227"/>
-              <w:rPr>
-                <w:rFonts w:ascii="Calibri" w:hAnsi="Calibri" w:cs="Calibri"/>
-                <w:sz w:val="26"/>
-              </w:rPr>
-            </w:pPr>
-            <w:r>
-              <w:rPr>
-                <w:rFonts w:ascii="Calibri" w:hAnsi="Calibri" w:cs="Calibri"/>
-                <w:sz w:val="26"/>
-              </w:rPr>
-              <w:t>Development</w:t>
-            </w:r>
-          </w:p>
-        </w:tc>
-        <w:tc>
-          <w:tcPr>
-            <w:tcW w:w="1399" w:type="dxa"/>
-            <w:vAlign w:val="center"/>
-          </w:tcPr>
-          <w:p>
-            <w:pPr>
-              <w:pStyle w:val="TableParagraph"/>
-              <w:spacing w:before="1"/>
-              <w:ind w:right="187"/>
-              <w:jc w:val="center"/>
-              <w:rPr>
-                <w:rFonts w:ascii="Calibri" w:hAnsi="Calibri" w:cs="Calibri"/>
-                <w:sz w:val="26"/>
-              </w:rPr>
-            </w:pPr>
-            <w:r>
-              <w:rPr>
-                <w:rFonts w:ascii="Calibri" w:hAnsi="Calibri" w:cs="Calibri"/>
-                <w:sz w:val="26"/>
-              </w:rPr>
-              <w:t>80</w:t>
-            </w:r>
-          </w:p>
-        </w:tc>
-        <w:tc>
-          <w:tcPr>
-            <w:tcW w:w="2000" w:type="dxa"/>
-            <w:vAlign w:val="center"/>
-          </w:tcPr>
-          <w:p>
-            <w:pPr>
-              <w:pStyle w:val="TableParagraph"/>
-              <w:ind w:right="252"/>
-              <w:jc w:val="center"/>
-              <w:rPr>
-                <w:rFonts w:ascii="Calibri" w:hAnsi="Calibri" w:cs="Calibri"/>
-                <w:sz w:val="26"/>
-              </w:rPr>
-            </w:pPr>
-            <w:r>
-              <w:rPr>
-                <w:rFonts w:ascii="Calibri" w:hAnsi="Calibri" w:cs="Calibri"/>
-                <w:sz w:val="26"/>
-              </w:rPr>
-              <w:t>06-03-2021</w:t>
-            </w:r>
-          </w:p>
-        </w:tc>
-        <w:tc>
-          <w:tcPr>
-            <w:tcW w:w="2050" w:type="dxa"/>
-            <w:vAlign w:val="center"/>
-          </w:tcPr>
-          <w:p>
-            <w:pPr>
-              <w:pStyle w:val="TableParagraph"/>
-              <w:ind w:right="386"/>
-              <w:jc w:val="center"/>
-              <w:rPr>
-                <w:rFonts w:ascii="Calibri" w:hAnsi="Calibri" w:cs="Calibri"/>
-                <w:sz w:val="26"/>
-              </w:rPr>
-            </w:pPr>
-            <w:r>
-              <w:rPr>
-                <w:rFonts w:ascii="Calibri" w:hAnsi="Calibri" w:cs="Calibri"/>
-                <w:sz w:val="26"/>
-              </w:rPr>
-              <w:t>28</w:t>
-            </w:r>
-            <w:r>
-              <w:rPr>
-                <w:rFonts w:ascii="Calibri" w:hAnsi="Calibri" w:cs="Calibri"/>
-                <w:sz w:val="26"/>
-              </w:rPr>
-              <w:t>-05-2021</w:t>
-            </w:r>
-          </w:p>
-        </w:tc>
-      </w:tr>
-      <w:tr>
-        <w:trPr>
-          <w:trHeight w:hRule="exact" w:val="622"/>
-        </w:trPr>
-        <w:tc>
-          <w:tcPr>
-            <w:tcW w:w="1232" w:type="dxa"/>
-            <w:vAlign w:val="center"/>
-          </w:tcPr>
-          <w:p>
-            <w:pPr>
-              <w:pStyle w:val="TableParagraph"/>
-              <w:jc w:val="center"/>
-              <w:rPr>
-                <w:rFonts w:ascii="Calibri" w:hAnsi="Calibri" w:cs="Calibri"/>
-                <w:b/>
-                <w:sz w:val="26"/>
-              </w:rPr>
-            </w:pPr>
-            <w:r>
-              <w:rPr>
-                <w:rFonts w:ascii="Calibri" w:hAnsi="Calibri" w:cs="Calibri"/>
-                <w:b/>
-                <w:sz w:val="26"/>
-              </w:rPr>
+              <w:lastRenderedPageBreak/>
               <w:t>3.1</w:t>
             </w:r>
           </w:p>
@@ -4966,7 +5355,7 @@
       </w:tr>
       <w:tr>
         <w:trPr>
-          <w:trHeight w:hRule="exact" w:val="1215"/>
+          <w:trHeight w:hRule="exact" w:val="3787"/>
         </w:trPr>
         <w:tc>
           <w:tcPr>
@@ -5010,22 +5399,39 @@
           <w:p>
             <w:pPr>
               <w:pStyle w:val="TableParagraph"/>
-              <w:numPr>
-                <w:ilvl w:val="0"/>
-                <w:numId w:val="4"/>
-              </w:numPr>
               <w:tabs>
                 <w:tab w:val="left" w:pos="462"/>
               </w:tabs>
               <w:spacing w:line="360" w:lineRule="auto"/>
               <w:ind w:right="173"/>
               <w:contextualSpacing/>
-              <w:jc w:val="both"/>
-              <w:rPr>
-                <w:rFonts w:ascii="Calibri" w:hAnsi="Calibri" w:cs="Calibri"/>
-                <w:sz w:val="26"/>
-              </w:rPr>
-            </w:pPr>
+              <w:rPr>
+                <w:rFonts w:ascii="Calibri" w:hAnsi="Calibri" w:cs="Calibri"/>
+                <w:sz w:val="26"/>
+              </w:rPr>
+            </w:pPr>
+          </w:p>
+          <w:p>
+            <w:pPr>
+              <w:pStyle w:val="TableParagraph"/>
+              <w:tabs>
+                <w:tab w:val="left" w:pos="462"/>
+              </w:tabs>
+              <w:spacing w:line="360" w:lineRule="auto"/>
+              <w:ind w:right="173"/>
+              <w:contextualSpacing/>
+              <w:rPr>
+                <w:rFonts w:ascii="Calibri" w:hAnsi="Calibri" w:cs="Calibri"/>
+                <w:sz w:val="26"/>
+              </w:rPr>
+            </w:pPr>
+            <w:r>
+              <w:rPr>
+                <w:rFonts w:ascii="Calibri" w:hAnsi="Calibri" w:cs="Calibri"/>
+                <w:sz w:val="26"/>
+              </w:rPr>
+              <w:t>Trưởng nhóm chịu trách nhiệm xây dựng, tạo môi trường cho các thành viên phát triển sản phẩm hiệu quả. Lắng nghe các đóng góp từ các thành viên cải thiện các vấn đề mắc phải. Bảo vệ nhóm tránh các can thiệp từ bên ngoài.</w:t>
+            </w:r>
           </w:p>
         </w:tc>
         <w:tc>
@@ -5036,18 +5442,34 @@
             <w:pPr>
               <w:pStyle w:val="TableParagraph"/>
               <w:spacing w:before="1"/>
-              <w:ind w:left="170"/>
-              <w:rPr>
-                <w:rFonts w:ascii="Calibri" w:hAnsi="Calibri" w:cs="Calibri"/>
-                <w:sz w:val="26"/>
-              </w:rPr>
-            </w:pPr>
+              <w:rPr>
+                <w:rFonts w:ascii="Calibri" w:hAnsi="Calibri" w:cs="Calibri"/>
+                <w:sz w:val="26"/>
+              </w:rPr>
+            </w:pPr>
+          </w:p>
+          <w:p>
+            <w:pPr>
+              <w:pStyle w:val="TableParagraph"/>
+              <w:spacing w:before="1"/>
+              <w:rPr>
+                <w:rFonts w:ascii="Calibri" w:hAnsi="Calibri" w:cs="Calibri"/>
+                <w:sz w:val="26"/>
+              </w:rPr>
+            </w:pPr>
+            <w:r>
+              <w:rPr>
+                <w:rFonts w:ascii="Calibri" w:hAnsi="Calibri" w:cs="Calibri"/>
+                <w:sz w:val="26"/>
+              </w:rPr>
+              <w:t xml:space="preserve"> Đoàn Thị Minh Hằng</w:t>
+            </w:r>
           </w:p>
         </w:tc>
       </w:tr>
       <w:tr>
         <w:trPr>
-          <w:trHeight w:hRule="exact" w:val="1458"/>
+          <w:trHeight w:hRule="exact" w:val="2846"/>
         </w:trPr>
         <w:tc>
           <w:tcPr>
@@ -5119,81 +5541,6 @@
               </w:rPr>
             </w:pPr>
           </w:p>
-        </w:tc>
-        <w:tc>
-          <w:tcPr>
-            <w:tcW w:w="3343" w:type="dxa"/>
-          </w:tcPr>
-          <w:p>
-            <w:pPr>
-              <w:pStyle w:val="TableParagraph"/>
-              <w:tabs>
-                <w:tab w:val="left" w:pos="255"/>
-              </w:tabs>
-              <w:spacing w:before="152"/>
-              <w:rPr>
-                <w:rFonts w:ascii="Calibri" w:hAnsi="Calibri" w:cs="Calibri"/>
-                <w:sz w:val="26"/>
-              </w:rPr>
-            </w:pPr>
-          </w:p>
-        </w:tc>
-      </w:tr>
-      <w:tr>
-        <w:trPr>
-          <w:trHeight w:hRule="exact" w:val="1458"/>
-        </w:trPr>
-        <w:tc>
-          <w:tcPr>
-            <w:tcW w:w="2066" w:type="dxa"/>
-          </w:tcPr>
-          <w:p>
-            <w:pPr>
-              <w:pStyle w:val="TableParagraph"/>
-              <w:rPr>
-                <w:rFonts w:ascii="Calibri" w:hAnsi="Calibri" w:cs="Calibri"/>
-                <w:b/>
-                <w:sz w:val="21"/>
-              </w:rPr>
-            </w:pPr>
-          </w:p>
-          <w:p>
-            <w:pPr>
-              <w:pStyle w:val="TableParagraph"/>
-              <w:ind w:left="103"/>
-              <w:rPr>
-                <w:rFonts w:ascii="Calibri" w:hAnsi="Calibri" w:cs="Calibri"/>
-                <w:b/>
-                <w:color w:val="000009"/>
-                <w:sz w:val="26"/>
-              </w:rPr>
-            </w:pPr>
-          </w:p>
-          <w:p>
-            <w:pPr>
-              <w:pStyle w:val="TableParagraph"/>
-              <w:ind w:left="103"/>
-              <w:rPr>
-                <w:rFonts w:ascii="Calibri" w:hAnsi="Calibri" w:cs="Calibri"/>
-                <w:b/>
-                <w:sz w:val="26"/>
-              </w:rPr>
-            </w:pPr>
-            <w:r>
-              <w:rPr>
-                <w:rFonts w:ascii="Calibri" w:hAnsi="Calibri" w:cs="Calibri"/>
-                <w:b/>
-                <w:color w:val="000009"/>
-                <w:sz w:val="26"/>
-              </w:rPr>
-              <w:t>Team Member</w:t>
-            </w:r>
-          </w:p>
-        </w:tc>
-        <w:tc>
-          <w:tcPr>
-            <w:tcW w:w="3850" w:type="dxa"/>
-          </w:tcPr>
           <w:p>
             <w:pPr>
               <w:pStyle w:val="TableParagraph"/>
@@ -5209,6 +5556,13 @@
                 <w:sz w:val="26"/>
               </w:rPr>
             </w:pPr>
+            <w:r>
+              <w:rPr>
+                <w:rFonts w:ascii="Calibri" w:hAnsi="Calibri" w:cs="Calibri"/>
+                <w:sz w:val="26"/>
+              </w:rPr>
+              <w:t>Lên ý tưởng, phát triển ý tưởng mới. Hướng các thành viên theo quy trình tưởng được đưa ra. Chịu trách nhiệm về tính bản quyền của ý tưởng.</w:t>
+            </w:r>
           </w:p>
         </w:tc>
         <w:tc>
@@ -5227,10 +5581,205 @@
                 <w:sz w:val="26"/>
               </w:rPr>
             </w:pPr>
+            <w:r>
+              <w:rPr>
+                <w:rFonts w:ascii="Calibri" w:hAnsi="Calibri" w:cs="Calibri"/>
+                <w:sz w:val="26"/>
+              </w:rPr>
+              <w:t xml:space="preserve"> Đoàn Thị Minh Hằng</w:t>
+            </w:r>
+          </w:p>
+        </w:tc>
+      </w:tr>
+      <w:tr>
+        <w:trPr>
+          <w:trHeight w:hRule="exact" w:val="2268"/>
+        </w:trPr>
+        <w:tc>
+          <w:tcPr>
+            <w:tcW w:w="2066" w:type="dxa"/>
+          </w:tcPr>
+          <w:p>
+            <w:pPr>
+              <w:pStyle w:val="TableParagraph"/>
+              <w:rPr>
+                <w:rFonts w:ascii="Calibri" w:hAnsi="Calibri" w:cs="Calibri"/>
+                <w:b/>
+                <w:sz w:val="21"/>
+              </w:rPr>
+            </w:pPr>
+          </w:p>
+          <w:p>
+            <w:pPr>
+              <w:pStyle w:val="TableParagraph"/>
+              <w:ind w:left="103"/>
+              <w:rPr>
+                <w:rFonts w:ascii="Calibri" w:hAnsi="Calibri" w:cs="Calibri"/>
+                <w:b/>
+                <w:color w:val="000009"/>
+                <w:sz w:val="26"/>
+              </w:rPr>
+            </w:pPr>
+          </w:p>
+          <w:p>
+            <w:pPr>
+              <w:pStyle w:val="TableParagraph"/>
+              <w:ind w:left="103"/>
+              <w:rPr>
+                <w:rFonts w:ascii="Calibri" w:hAnsi="Calibri" w:cs="Calibri"/>
+                <w:b/>
+                <w:sz w:val="26"/>
+              </w:rPr>
+            </w:pPr>
+            <w:r>
+              <w:rPr>
+                <w:rFonts w:ascii="Calibri" w:hAnsi="Calibri" w:cs="Calibri"/>
+                <w:b/>
+                <w:color w:val="000009"/>
+                <w:sz w:val="26"/>
+              </w:rPr>
+              <w:t>Team Member</w:t>
+            </w:r>
+          </w:p>
+        </w:tc>
+        <w:tc>
+          <w:tcPr>
+            <w:tcW w:w="3850" w:type="dxa"/>
+          </w:tcPr>
+          <w:p>
+            <w:pPr>
+              <w:pStyle w:val="TableParagraph"/>
+              <w:tabs>
+                <w:tab w:val="left" w:pos="479"/>
+              </w:tabs>
+              <w:spacing w:line="360" w:lineRule="auto"/>
+              <w:ind w:right="175"/>
+              <w:contextualSpacing/>
+              <w:jc w:val="both"/>
+              <w:rPr>
+                <w:rFonts w:ascii="Calibri" w:hAnsi="Calibri" w:cs="Calibri"/>
+                <w:sz w:val="26"/>
+              </w:rPr>
+            </w:pPr>
+          </w:p>
+          <w:p>
+            <w:pPr>
+              <w:pStyle w:val="TableParagraph"/>
+              <w:tabs>
+                <w:tab w:val="left" w:pos="479"/>
+              </w:tabs>
+              <w:spacing w:line="360" w:lineRule="auto"/>
+              <w:ind w:right="175"/>
+              <w:contextualSpacing/>
+              <w:jc w:val="both"/>
+              <w:rPr>
+                <w:rFonts w:ascii="Calibri" w:hAnsi="Calibri" w:cs="Calibri"/>
+                <w:sz w:val="26"/>
+              </w:rPr>
+            </w:pPr>
+            <w:r>
+              <w:rPr>
+                <w:rFonts w:ascii="Calibri" w:hAnsi="Calibri" w:cs="Calibri"/>
+                <w:sz w:val="26"/>
+              </w:rPr>
+              <w:t xml:space="preserve">Hợp tác chặt chẽ trên các vai trò và chức năng của từng thành viên. Đảm bảo sự phát triển của dự án. </w:t>
+            </w:r>
+          </w:p>
+        </w:tc>
+        <w:tc>
+          <w:tcPr>
+            <w:tcW w:w="3343" w:type="dxa"/>
+          </w:tcPr>
+          <w:p>
+            <w:pPr>
+              <w:pStyle w:val="TableParagraph"/>
+              <w:tabs>
+                <w:tab w:val="left" w:pos="255"/>
+              </w:tabs>
+              <w:spacing w:before="152"/>
+              <w:rPr>
+                <w:rFonts w:ascii="Calibri" w:hAnsi="Calibri" w:cs="Calibri"/>
+                <w:sz w:val="26"/>
+              </w:rPr>
+            </w:pPr>
+            <w:r>
+              <w:rPr>
+                <w:rFonts w:ascii="Calibri" w:hAnsi="Calibri" w:cs="Calibri"/>
+                <w:sz w:val="26"/>
+              </w:rPr>
+              <w:t xml:space="preserve"> Đoàn Văn Duy</w:t>
+            </w:r>
+          </w:p>
+          <w:p>
+            <w:pPr>
+              <w:pStyle w:val="TableParagraph"/>
+              <w:tabs>
+                <w:tab w:val="left" w:pos="255"/>
+              </w:tabs>
+              <w:spacing w:before="152"/>
+              <w:rPr>
+                <w:rFonts w:ascii="Calibri" w:hAnsi="Calibri" w:cs="Calibri"/>
+                <w:sz w:val="26"/>
+              </w:rPr>
+            </w:pPr>
+            <w:r>
+              <w:rPr>
+                <w:rFonts w:ascii="Calibri" w:hAnsi="Calibri" w:cs="Calibri"/>
+                <w:sz w:val="26"/>
+              </w:rPr>
+              <w:t xml:space="preserve"> Nguyễn Thị Hoài</w:t>
+            </w:r>
+          </w:p>
+          <w:p>
+            <w:pPr>
+              <w:pStyle w:val="TableParagraph"/>
+              <w:tabs>
+                <w:tab w:val="left" w:pos="255"/>
+              </w:tabs>
+              <w:spacing w:before="152"/>
+              <w:rPr>
+                <w:rFonts w:ascii="Calibri" w:hAnsi="Calibri" w:cs="Calibri"/>
+                <w:sz w:val="26"/>
+              </w:rPr>
+            </w:pPr>
+            <w:r>
+              <w:rPr>
+                <w:rFonts w:ascii="Calibri" w:hAnsi="Calibri" w:cs="Calibri"/>
+                <w:sz w:val="26"/>
+              </w:rPr>
+              <w:t xml:space="preserve"> Nguyễn Thị Quỳnh Trang</w:t>
+            </w:r>
+          </w:p>
+          <w:p>
+            <w:pPr>
+              <w:pStyle w:val="TableParagraph"/>
+              <w:tabs>
+                <w:tab w:val="left" w:pos="255"/>
+              </w:tabs>
+              <w:spacing w:before="152"/>
+              <w:rPr>
+                <w:rFonts w:ascii="Calibri" w:hAnsi="Calibri" w:cs="Calibri"/>
+                <w:sz w:val="26"/>
+              </w:rPr>
+            </w:pPr>
+            <w:r>
+              <w:rPr>
+                <w:rFonts w:ascii="Calibri" w:hAnsi="Calibri" w:cs="Calibri"/>
+                <w:sz w:val="26"/>
+              </w:rPr>
+              <w:t xml:space="preserve"> Nguyễn Thị Hồng Nhung</w:t>
+            </w:r>
           </w:p>
         </w:tc>
       </w:tr>
     </w:tbl>
+    <w:p>
+      <w:pPr>
+        <w:rPr>
+          <w:rFonts w:ascii="Calibri" w:hAnsi="Calibri" w:cs="Calibri"/>
+        </w:rPr>
+      </w:pPr>
+    </w:p>
     <w:p>
       <w:pPr>
         <w:rPr>
@@ -5256,8 +5805,8 @@
 </file>
 
 <file path=word/numbering.xml><?xml version="1.0" encoding="utf-8"?>
-<w:numbering xmlns:wpc="http://schemas.microsoft.com/office/word/2010/wordprocessingCanvas" xmlns:cx="http://schemas.microsoft.com/office/drawing/2014/chartex" xmlns:mc="http://schemas.openxmlformats.org/markup-compatibility/2006" xmlns:o="urn:schemas-microsoft-com:office:office" xmlns:r="http://schemas.openxmlformats.org/officeDocument/2006/relationships" xmlns:m="http://schemas.openxmlformats.org/officeDocument/2006/math" xmlns:v="urn:schemas-microsoft-com:vml" xmlns:wp14="http://schemas.microsoft.com/office/word/2010/wordprocessingDrawing" xmlns:wp="http://schemas.openxmlformats.org/drawingml/2006/wordprocessingDrawing" xmlns:w10="urn:schemas-microsoft-com:office:word" xmlns:w="http://schemas.openxmlformats.org/wordprocessingml/2006/main" xmlns:w14="http://schemas.microsoft.com/office/word/2010/wordml" xmlns:w15="http://schemas.microsoft.com/office/word/2012/wordml" xmlns:w16se="http://schemas.microsoft.com/office/word/2015/wordml/symex" xmlns:wpg="http://schemas.microsoft.com/office/word/2010/wordprocessingGroup" xmlns:wpi="http://schemas.microsoft.com/office/word/2010/wordprocessingInk" xmlns:wne="http://schemas.microsoft.com/office/word/2006/wordml" xmlns:wps="http://schemas.microsoft.com/office/word/2010/wordprocessingShape" mc:Ignorable="w14 w15 w16se wp14">
-  <w:abstractNum w:abstractNumId="0" w15:restartNumberingAfterBreak="0">
+<w:numbering xmlns:wpc="http://schemas.microsoft.com/office/word/2010/wordprocessingCanvas" xmlns:mc="http://schemas.openxmlformats.org/markup-compatibility/2006" xmlns:o="urn:schemas-microsoft-com:office:office" xmlns:r="http://schemas.openxmlformats.org/officeDocument/2006/relationships" xmlns:m="http://schemas.openxmlformats.org/officeDocument/2006/math" xmlns:v="urn:schemas-microsoft-com:vml" xmlns:wp14="http://schemas.microsoft.com/office/word/2010/wordprocessingDrawing" xmlns:wp="http://schemas.openxmlformats.org/drawingml/2006/wordprocessingDrawing" xmlns:w10="urn:schemas-microsoft-com:office:word" xmlns:w="http://schemas.openxmlformats.org/wordprocessingml/2006/main" xmlns:w14="http://schemas.microsoft.com/office/word/2010/wordml" xmlns:wpg="http://schemas.microsoft.com/office/word/2010/wordprocessingGroup" xmlns:wpi="http://schemas.microsoft.com/office/word/2010/wordprocessingInk" xmlns:wne="http://schemas.microsoft.com/office/word/2006/wordml" xmlns:wps="http://schemas.microsoft.com/office/word/2010/wordprocessingShape" mc:Ignorable="w14 wp14">
+  <w:abstractNum w:abstractNumId="0">
     <w:nsid w:val="82558D21"/>
     <w:multiLevelType w:val="multilevel"/>
     <w:tmpl w:val="82558D21"/>
@@ -5397,7 +5946,122 @@
       </w:rPr>
     </w:lvl>
   </w:abstractNum>
-  <w:abstractNum w:abstractNumId="1" w15:restartNumberingAfterBreak="0">
+  <w:abstractNum w:abstractNumId="1">
+    <w:nsid w:val="12F3290C"/>
+    <w:multiLevelType w:val="hybridMultilevel"/>
+    <w:tmpl w:val="48ECF9A4"/>
+    <w:lvl w:ilvl="0" w:tplc="04090001">
+      <w:start w:val="1"/>
+      <w:numFmt w:val="bullet"/>
+      <w:lvlText w:val=""/>
+      <w:lvlJc w:val="left"/>
+      <w:pPr>
+        <w:ind w:left="720" w:hanging="360"/>
+      </w:pPr>
+      <w:rPr>
+        <w:rFonts w:ascii="Symbol" w:hAnsi="Symbol" w:hint="default"/>
+        <w:color w:val="263238"/>
+        <w:sz w:val="30"/>
+      </w:rPr>
+    </w:lvl>
+    <w:lvl w:ilvl="1" w:tplc="04090003" w:tentative="1">
+      <w:start w:val="1"/>
+      <w:numFmt w:val="bullet"/>
+      <w:lvlText w:val="o"/>
+      <w:lvlJc w:val="left"/>
+      <w:pPr>
+        <w:ind w:left="1440" w:hanging="360"/>
+      </w:pPr>
+      <w:rPr>
+        <w:rFonts w:ascii="Courier New" w:hAnsi="Courier New" w:cs="Courier New" w:hint="default"/>
+      </w:rPr>
+    </w:lvl>
+    <w:lvl w:ilvl="2" w:tplc="04090005" w:tentative="1">
+      <w:start w:val="1"/>
+      <w:numFmt w:val="bullet"/>
+      <w:lvlText w:val=""/>
+      <w:lvlJc w:val="left"/>
+      <w:pPr>
+        <w:ind w:left="2160" w:hanging="360"/>
+      </w:pPr>
+      <w:rPr>
+        <w:rFonts w:ascii="Wingdings" w:hAnsi="Wingdings" w:hint="default"/>
+      </w:rPr>
+    </w:lvl>
+    <w:lvl w:ilvl="3" w:tplc="04090001" w:tentative="1">
+      <w:start w:val="1"/>
+      <w:numFmt w:val="bullet"/>
+      <w:lvlText w:val=""/>
+      <w:lvlJc w:val="left"/>
+      <w:pPr>
+        <w:ind w:left="2880" w:hanging="360"/>
+      </w:pPr>
+      <w:rPr>
+        <w:rFonts w:ascii="Symbol" w:hAnsi="Symbol" w:hint="default"/>
+      </w:rPr>
+    </w:lvl>
+    <w:lvl w:ilvl="4" w:tplc="04090003" w:tentative="1">
+      <w:start w:val="1"/>
+      <w:numFmt w:val="bullet"/>
+      <w:lvlText w:val="o"/>
+      <w:lvlJc w:val="left"/>
+      <w:pPr>
+        <w:ind w:left="3600" w:hanging="360"/>
+      </w:pPr>
+      <w:rPr>
+        <w:rFonts w:ascii="Courier New" w:hAnsi="Courier New" w:cs="Courier New" w:hint="default"/>
+      </w:rPr>
+    </w:lvl>
+    <w:lvl w:ilvl="5" w:tplc="04090005" w:tentative="1">
+      <w:start w:val="1"/>
+      <w:numFmt w:val="bullet"/>
+      <w:lvlText w:val=""/>
+      <w:lvlJc w:val="left"/>
+      <w:pPr>
+        <w:ind w:left="4320" w:hanging="360"/>
+      </w:pPr>
+      <w:rPr>
+        <w:rFonts w:ascii="Wingdings" w:hAnsi="Wingdings" w:hint="default"/>
+      </w:rPr>
+    </w:lvl>
+    <w:lvl w:ilvl="6" w:tplc="04090001" w:tentative="1">
+      <w:start w:val="1"/>
+      <w:numFmt w:val="bullet"/>
+      <w:lvlText w:val=""/>
+      <w:lvlJc w:val="left"/>
+      <w:pPr>
+        <w:ind w:left="5040" w:hanging="360"/>
+      </w:pPr>
+      <w:rPr>
+        <w:rFonts w:ascii="Symbol" w:hAnsi="Symbol" w:hint="default"/>
+      </w:rPr>
+    </w:lvl>
+    <w:lvl w:ilvl="7" w:tplc="04090003" w:tentative="1">
+      <w:start w:val="1"/>
+      <w:numFmt w:val="bullet"/>
+      <w:lvlText w:val="o"/>
+      <w:lvlJc w:val="left"/>
+      <w:pPr>
+        <w:ind w:left="5760" w:hanging="360"/>
+      </w:pPr>
+      <w:rPr>
+        <w:rFonts w:ascii="Courier New" w:hAnsi="Courier New" w:cs="Courier New" w:hint="default"/>
+      </w:rPr>
+    </w:lvl>
+    <w:lvl w:ilvl="8" w:tplc="04090005" w:tentative="1">
+      <w:start w:val="1"/>
+      <w:numFmt w:val="bullet"/>
+      <w:lvlText w:val=""/>
+      <w:lvlJc w:val="left"/>
+      <w:pPr>
+        <w:ind w:left="6480" w:hanging="360"/>
+      </w:pPr>
+      <w:rPr>
+        <w:rFonts w:ascii="Wingdings" w:hAnsi="Wingdings" w:hint="default"/>
+      </w:rPr>
+    </w:lvl>
+  </w:abstractNum>
+  <w:abstractNum w:abstractNumId="2">
     <w:nsid w:val="19074AC3"/>
     <w:multiLevelType w:val="hybridMultilevel"/>
     <w:tmpl w:val="8F5C674E"/>
@@ -5510,7 +6174,7 @@
       </w:rPr>
     </w:lvl>
   </w:abstractNum>
-  <w:abstractNum w:abstractNumId="2" w15:restartNumberingAfterBreak="0">
+  <w:abstractNum w:abstractNumId="3">
     <w:nsid w:val="26C644A0"/>
     <w:multiLevelType w:val="hybridMultilevel"/>
     <w:tmpl w:val="116A770A"/>
@@ -5622,7 +6286,120 @@
       </w:rPr>
     </w:lvl>
   </w:abstractNum>
-  <w:abstractNum w:abstractNumId="3" w15:restartNumberingAfterBreak="0">
+  <w:abstractNum w:abstractNumId="4">
+    <w:nsid w:val="2D8B7A6C"/>
+    <w:multiLevelType w:val="hybridMultilevel"/>
+    <w:tmpl w:val="931E7780"/>
+    <w:lvl w:ilvl="0" w:tplc="04090001">
+      <w:start w:val="1"/>
+      <w:numFmt w:val="bullet"/>
+      <w:lvlText w:val=""/>
+      <w:lvlJc w:val="left"/>
+      <w:pPr>
+        <w:ind w:left="720" w:hanging="360"/>
+      </w:pPr>
+      <w:rPr>
+        <w:rFonts w:ascii="Symbol" w:hAnsi="Symbol" w:hint="default"/>
+      </w:rPr>
+    </w:lvl>
+    <w:lvl w:ilvl="1" w:tplc="04090003" w:tentative="1">
+      <w:start w:val="1"/>
+      <w:numFmt w:val="bullet"/>
+      <w:lvlText w:val="o"/>
+      <w:lvlJc w:val="left"/>
+      <w:pPr>
+        <w:ind w:left="1440" w:hanging="360"/>
+      </w:pPr>
+      <w:rPr>
+        <w:rFonts w:ascii="Courier New" w:hAnsi="Courier New" w:cs="Courier New" w:hint="default"/>
+      </w:rPr>
+    </w:lvl>
+    <w:lvl w:ilvl="2" w:tplc="04090005" w:tentative="1">
+      <w:start w:val="1"/>
+      <w:numFmt w:val="bullet"/>
+      <w:lvlText w:val=""/>
+      <w:lvlJc w:val="left"/>
+      <w:pPr>
+        <w:ind w:left="2160" w:hanging="360"/>
+      </w:pPr>
+      <w:rPr>
+        <w:rFonts w:ascii="Wingdings" w:hAnsi="Wingdings" w:hint="default"/>
+      </w:rPr>
+    </w:lvl>
+    <w:lvl w:ilvl="3" w:tplc="04090001" w:tentative="1">
+      <w:start w:val="1"/>
+      <w:numFmt w:val="bullet"/>
+      <w:lvlText w:val=""/>
+      <w:lvlJc w:val="left"/>
+      <w:pPr>
+        <w:ind w:left="2880" w:hanging="360"/>
+      </w:pPr>
+      <w:rPr>
+        <w:rFonts w:ascii="Symbol" w:hAnsi="Symbol" w:hint="default"/>
+      </w:rPr>
+    </w:lvl>
+    <w:lvl w:ilvl="4" w:tplc="04090003" w:tentative="1">
+      <w:start w:val="1"/>
+      <w:numFmt w:val="bullet"/>
+      <w:lvlText w:val="o"/>
+      <w:lvlJc w:val="left"/>
+      <w:pPr>
+        <w:ind w:left="3600" w:hanging="360"/>
+      </w:pPr>
+      <w:rPr>
+        <w:rFonts w:ascii="Courier New" w:hAnsi="Courier New" w:cs="Courier New" w:hint="default"/>
+      </w:rPr>
+    </w:lvl>
+    <w:lvl w:ilvl="5" w:tplc="04090005" w:tentative="1">
+      <w:start w:val="1"/>
+      <w:numFmt w:val="bullet"/>
+      <w:lvlText w:val=""/>
+      <w:lvlJc w:val="left"/>
+      <w:pPr>
+        <w:ind w:left="4320" w:hanging="360"/>
+      </w:pPr>
+      <w:rPr>
+        <w:rFonts w:ascii="Wingdings" w:hAnsi="Wingdings" w:hint="default"/>
+      </w:rPr>
+    </w:lvl>
+    <w:lvl w:ilvl="6" w:tplc="04090001" w:tentative="1">
+      <w:start w:val="1"/>
+      <w:numFmt w:val="bullet"/>
+      <w:lvlText w:val=""/>
+      <w:lvlJc w:val="left"/>
+      <w:pPr>
+        <w:ind w:left="5040" w:hanging="360"/>
+      </w:pPr>
+      <w:rPr>
+        <w:rFonts w:ascii="Symbol" w:hAnsi="Symbol" w:hint="default"/>
+      </w:rPr>
+    </w:lvl>
+    <w:lvl w:ilvl="7" w:tplc="04090003" w:tentative="1">
+      <w:start w:val="1"/>
+      <w:numFmt w:val="bullet"/>
+      <w:lvlText w:val="o"/>
+      <w:lvlJc w:val="left"/>
+      <w:pPr>
+        <w:ind w:left="5760" w:hanging="360"/>
+      </w:pPr>
+      <w:rPr>
+        <w:rFonts w:ascii="Courier New" w:hAnsi="Courier New" w:cs="Courier New" w:hint="default"/>
+      </w:rPr>
+    </w:lvl>
+    <w:lvl w:ilvl="8" w:tplc="04090005" w:tentative="1">
+      <w:start w:val="1"/>
+      <w:numFmt w:val="bullet"/>
+      <w:lvlText w:val=""/>
+      <w:lvlJc w:val="left"/>
+      <w:pPr>
+        <w:ind w:left="6480" w:hanging="360"/>
+      </w:pPr>
+      <w:rPr>
+        <w:rFonts w:ascii="Wingdings" w:hAnsi="Wingdings" w:hint="default"/>
+      </w:rPr>
+    </w:lvl>
+  </w:abstractNum>
+  <w:abstractNum w:abstractNumId="5">
     <w:nsid w:val="3F7D4E2E"/>
     <w:multiLevelType w:val="hybridMultilevel"/>
     <w:tmpl w:val="4AB46734"/>
@@ -5735,7 +6512,7 @@
       </w:rPr>
     </w:lvl>
   </w:abstractNum>
-  <w:abstractNum w:abstractNumId="4" w15:restartNumberingAfterBreak="0">
+  <w:abstractNum w:abstractNumId="6">
     <w:nsid w:val="575D4DD6"/>
     <w:multiLevelType w:val="hybridMultilevel"/>
     <w:tmpl w:val="4406EC12"/>
@@ -5850,26 +6627,147 @@
       </w:rPr>
     </w:lvl>
   </w:abstractNum>
+  <w:abstractNum w:abstractNumId="7">
+    <w:nsid w:val="6F8F16F8"/>
+    <w:multiLevelType w:val="hybridMultilevel"/>
+    <w:tmpl w:val="4FA26E06"/>
+    <w:lvl w:ilvl="0" w:tplc="259E9220">
+      <w:numFmt w:val="bullet"/>
+      <w:lvlText w:val="-"/>
+      <w:lvlJc w:val="left"/>
+      <w:pPr>
+        <w:ind w:left="720" w:hanging="360"/>
+      </w:pPr>
+      <w:rPr>
+        <w:rFonts w:ascii="Calibri" w:eastAsiaTheme="minorEastAsia" w:hAnsi="Calibri" w:cs="Calibri" w:hint="default"/>
+      </w:rPr>
+    </w:lvl>
+    <w:lvl w:ilvl="1" w:tplc="04090003" w:tentative="1">
+      <w:start w:val="1"/>
+      <w:numFmt w:val="bullet"/>
+      <w:lvlText w:val="o"/>
+      <w:lvlJc w:val="left"/>
+      <w:pPr>
+        <w:ind w:left="1440" w:hanging="360"/>
+      </w:pPr>
+      <w:rPr>
+        <w:rFonts w:ascii="Courier New" w:hAnsi="Courier New" w:cs="Courier New" w:hint="default"/>
+      </w:rPr>
+    </w:lvl>
+    <w:lvl w:ilvl="2" w:tplc="04090005" w:tentative="1">
+      <w:start w:val="1"/>
+      <w:numFmt w:val="bullet"/>
+      <w:lvlText w:val=""/>
+      <w:lvlJc w:val="left"/>
+      <w:pPr>
+        <w:ind w:left="2160" w:hanging="360"/>
+      </w:pPr>
+      <w:rPr>
+        <w:rFonts w:ascii="Wingdings" w:hAnsi="Wingdings" w:hint="default"/>
+      </w:rPr>
+    </w:lvl>
+    <w:lvl w:ilvl="3" w:tplc="04090001" w:tentative="1">
+      <w:start w:val="1"/>
+      <w:numFmt w:val="bullet"/>
+      <w:lvlText w:val=""/>
+      <w:lvlJc w:val="left"/>
+      <w:pPr>
+        <w:ind w:left="2880" w:hanging="360"/>
+      </w:pPr>
+      <w:rPr>
+        <w:rFonts w:ascii="Symbol" w:hAnsi="Symbol" w:hint="default"/>
+      </w:rPr>
+    </w:lvl>
+    <w:lvl w:ilvl="4" w:tplc="04090003" w:tentative="1">
+      <w:start w:val="1"/>
+      <w:numFmt w:val="bullet"/>
+      <w:lvlText w:val="o"/>
+      <w:lvlJc w:val="left"/>
+      <w:pPr>
+        <w:ind w:left="3600" w:hanging="360"/>
+      </w:pPr>
+      <w:rPr>
+        <w:rFonts w:ascii="Courier New" w:hAnsi="Courier New" w:cs="Courier New" w:hint="default"/>
+      </w:rPr>
+    </w:lvl>
+    <w:lvl w:ilvl="5" w:tplc="04090005" w:tentative="1">
+      <w:start w:val="1"/>
+      <w:numFmt w:val="bullet"/>
+      <w:lvlText w:val=""/>
+      <w:lvlJc w:val="left"/>
+      <w:pPr>
+        <w:ind w:left="4320" w:hanging="360"/>
+      </w:pPr>
+      <w:rPr>
+        <w:rFonts w:ascii="Wingdings" w:hAnsi="Wingdings" w:hint="default"/>
+      </w:rPr>
+    </w:lvl>
+    <w:lvl w:ilvl="6" w:tplc="04090001" w:tentative="1">
+      <w:start w:val="1"/>
+      <w:numFmt w:val="bullet"/>
+      <w:lvlText w:val=""/>
+      <w:lvlJc w:val="left"/>
+      <w:pPr>
+        <w:ind w:left="5040" w:hanging="360"/>
+      </w:pPr>
+      <w:rPr>
+        <w:rFonts w:ascii="Symbol" w:hAnsi="Symbol" w:hint="default"/>
+      </w:rPr>
+    </w:lvl>
+    <w:lvl w:ilvl="7" w:tplc="04090003" w:tentative="1">
+      <w:start w:val="1"/>
+      <w:numFmt w:val="bullet"/>
+      <w:lvlText w:val="o"/>
+      <w:lvlJc w:val="left"/>
+      <w:pPr>
+        <w:ind w:left="5760" w:hanging="360"/>
+      </w:pPr>
+      <w:rPr>
+        <w:rFonts w:ascii="Courier New" w:hAnsi="Courier New" w:cs="Courier New" w:hint="default"/>
+      </w:rPr>
+    </w:lvl>
+    <w:lvl w:ilvl="8" w:tplc="04090005" w:tentative="1">
+      <w:start w:val="1"/>
+      <w:numFmt w:val="bullet"/>
+      <w:lvlText w:val=""/>
+      <w:lvlJc w:val="left"/>
+      <w:pPr>
+        <w:ind w:left="6480" w:hanging="360"/>
+      </w:pPr>
+      <w:rPr>
+        <w:rFonts w:ascii="Wingdings" w:hAnsi="Wingdings" w:hint="default"/>
+      </w:rPr>
+    </w:lvl>
+  </w:abstractNum>
   <w:num w:numId="1">
     <w:abstractNumId w:val="0"/>
   </w:num>
   <w:num w:numId="2">
+    <w:abstractNumId w:val="2"/>
+  </w:num>
+  <w:num w:numId="3">
+    <w:abstractNumId w:val="5"/>
+  </w:num>
+  <w:num w:numId="4">
+    <w:abstractNumId w:val="6"/>
+  </w:num>
+  <w:num w:numId="5">
+    <w:abstractNumId w:val="3"/>
+  </w:num>
+  <w:num w:numId="6">
     <w:abstractNumId w:val="1"/>
   </w:num>
-  <w:num w:numId="3">
-    <w:abstractNumId w:val="3"/>
-  </w:num>
-  <w:num w:numId="4">
+  <w:num w:numId="7">
     <w:abstractNumId w:val="4"/>
   </w:num>
-  <w:num w:numId="5">
-    <w:abstractNumId w:val="2"/>
+  <w:num w:numId="8">
+    <w:abstractNumId w:val="7"/>
   </w:num>
 </w:numbering>
 </file>
 
 <file path=word/styles.xml><?xml version="1.0" encoding="utf-8"?>
-<w:styles xmlns:mc="http://schemas.openxmlformats.org/markup-compatibility/2006" xmlns:r="http://schemas.openxmlformats.org/officeDocument/2006/relationships" xmlns:w="http://schemas.openxmlformats.org/wordprocessingml/2006/main" xmlns:w14="http://schemas.microsoft.com/office/word/2010/wordml" xmlns:w15="http://schemas.microsoft.com/office/word/2012/wordml" xmlns:w16se="http://schemas.microsoft.com/office/word/2015/wordml/symex" mc:Ignorable="w14 w15 w16se">
+<w:styles xmlns:mc="http://schemas.openxmlformats.org/markup-compatibility/2006" xmlns:r="http://schemas.openxmlformats.org/officeDocument/2006/relationships" xmlns:w="http://schemas.openxmlformats.org/wordprocessingml/2006/main" xmlns:w14="http://schemas.microsoft.com/office/word/2010/wordml" mc:Ignorable="w14">
   <w:docDefaults>
     <w:rPrDefault>
       <w:rPr>
@@ -5883,369 +6781,150 @@
       </w:pPr>
     </w:pPrDefault>
   </w:docDefaults>
-  <w:latentStyles w:defLockedState="0" w:defUIPriority="0" w:defSemiHidden="0" w:defUnhideWhenUsed="0" w:defQFormat="0" w:count="371">
-    <w:lsdException w:name="Normal" w:qFormat="1"/>
-    <w:lsdException w:name="heading 1" w:qFormat="1"/>
-    <w:lsdException w:name="heading 2" w:semiHidden="1" w:unhideWhenUsed="1" w:qFormat="1"/>
-    <w:lsdException w:name="heading 3" w:semiHidden="1" w:unhideWhenUsed="1" w:qFormat="1"/>
-    <w:lsdException w:name="heading 4" w:semiHidden="1" w:unhideWhenUsed="1" w:qFormat="1"/>
-    <w:lsdException w:name="heading 5" w:semiHidden="1" w:unhideWhenUsed="1" w:qFormat="1"/>
-    <w:lsdException w:name="heading 6" w:semiHidden="1" w:unhideWhenUsed="1" w:qFormat="1"/>
-    <w:lsdException w:name="heading 7" w:semiHidden="1" w:unhideWhenUsed="1" w:qFormat="1"/>
-    <w:lsdException w:name="heading 8" w:semiHidden="1" w:unhideWhenUsed="1" w:qFormat="1"/>
-    <w:lsdException w:name="heading 9" w:semiHidden="1" w:unhideWhenUsed="1" w:qFormat="1"/>
-    <w:lsdException w:name="index 1" w:semiHidden="1" w:unhideWhenUsed="1"/>
-    <w:lsdException w:name="index 2" w:semiHidden="1" w:unhideWhenUsed="1"/>
-    <w:lsdException w:name="index 3" w:semiHidden="1" w:unhideWhenUsed="1"/>
-    <w:lsdException w:name="index 4" w:semiHidden="1" w:unhideWhenUsed="1"/>
-    <w:lsdException w:name="index 5" w:semiHidden="1" w:unhideWhenUsed="1"/>
-    <w:lsdException w:name="index 6" w:semiHidden="1" w:unhideWhenUsed="1"/>
-    <w:lsdException w:name="index 7" w:semiHidden="1" w:unhideWhenUsed="1"/>
-    <w:lsdException w:name="index 8" w:semiHidden="1" w:unhideWhenUsed="1"/>
-    <w:lsdException w:name="index 9" w:semiHidden="1" w:unhideWhenUsed="1"/>
-    <w:lsdException w:name="toc 1" w:semiHidden="1" w:unhideWhenUsed="1"/>
-    <w:lsdException w:name="toc 2" w:semiHidden="1" w:unhideWhenUsed="1"/>
-    <w:lsdException w:name="toc 3" w:semiHidden="1" w:unhideWhenUsed="1"/>
-    <w:lsdException w:name="toc 4" w:semiHidden="1" w:unhideWhenUsed="1"/>
-    <w:lsdException w:name="toc 5" w:semiHidden="1" w:unhideWhenUsed="1"/>
-    <w:lsdException w:name="toc 6" w:semiHidden="1" w:unhideWhenUsed="1"/>
-    <w:lsdException w:name="toc 7" w:semiHidden="1" w:unhideWhenUsed="1"/>
-    <w:lsdException w:name="toc 8" w:semiHidden="1" w:unhideWhenUsed="1"/>
-    <w:lsdException w:name="toc 9" w:semiHidden="1" w:unhideWhenUsed="1"/>
-    <w:lsdException w:name="Normal Indent" w:semiHidden="1" w:unhideWhenUsed="1"/>
-    <w:lsdException w:name="footnote text" w:semiHidden="1" w:unhideWhenUsed="1"/>
-    <w:lsdException w:name="annotation text" w:semiHidden="1" w:unhideWhenUsed="1"/>
-    <w:lsdException w:name="header" w:semiHidden="1" w:unhideWhenUsed="1"/>
-    <w:lsdException w:name="footer" w:semiHidden="1" w:unhideWhenUsed="1"/>
-    <w:lsdException w:name="index heading" w:semiHidden="1" w:unhideWhenUsed="1"/>
-    <w:lsdException w:name="caption" w:semiHidden="1" w:unhideWhenUsed="1" w:qFormat="1"/>
-    <w:lsdException w:name="table of figures" w:semiHidden="1" w:unhideWhenUsed="1"/>
-    <w:lsdException w:name="envelope address" w:semiHidden="1" w:unhideWhenUsed="1"/>
-    <w:lsdException w:name="envelope return" w:semiHidden="1" w:unhideWhenUsed="1"/>
-    <w:lsdException w:name="footnote reference" w:semiHidden="1" w:unhideWhenUsed="1"/>
-    <w:lsdException w:name="annotation reference" w:semiHidden="1" w:unhideWhenUsed="1"/>
-    <w:lsdException w:name="line number" w:semiHidden="1" w:unhideWhenUsed="1"/>
-    <w:lsdException w:name="page number" w:semiHidden="1" w:unhideWhenUsed="1"/>
-    <w:lsdException w:name="endnote reference" w:semiHidden="1" w:unhideWhenUsed="1"/>
-    <w:lsdException w:name="endnote text" w:semiHidden="1" w:unhideWhenUsed="1"/>
-    <w:lsdException w:name="macro" w:semiHidden="1" w:unhideWhenUsed="1"/>
-    <w:lsdException w:name="toa heading" w:semiHidden="1" w:unhideWhenUsed="1"/>
-    <w:lsdException w:name="List Number" w:semiHidden="1" w:unhideWhenUsed="1"/>
-    <w:lsdException w:name="List 2" w:semiHidden="1" w:unhideWhenUsed="1"/>
-    <w:lsdException w:name="List 3" w:semiHidden="1" w:unhideWhenUsed="1"/>
-    <w:lsdException w:name="List 4" w:semiHidden="1" w:unhideWhenUsed="1"/>
-    <w:lsdException w:name="List 5" w:semiHidden="1" w:unhideWhenUsed="1"/>
-    <w:lsdException w:name="List Bullet 2" w:semiHidden="1" w:unhideWhenUsed="1"/>
-    <w:lsdException w:name="List Bullet 3" w:semiHidden="1" w:unhideWhenUsed="1"/>
-    <w:lsdException w:name="List Bullet 4" w:semiHidden="1" w:unhideWhenUsed="1"/>
-    <w:lsdException w:name="List Bullet 5" w:semiHidden="1" w:unhideWhenUsed="1"/>
-    <w:lsdException w:name="List Number 2" w:semiHidden="1" w:unhideWhenUsed="1"/>
-    <w:lsdException w:name="List Number 3" w:semiHidden="1" w:unhideWhenUsed="1"/>
-    <w:lsdException w:name="List Number 4" w:semiHidden="1" w:unhideWhenUsed="1"/>
-    <w:lsdException w:name="List Number 5" w:semiHidden="1" w:unhideWhenUsed="1"/>
-    <w:lsdException w:name="Title" w:qFormat="1"/>
-    <w:lsdException w:name="Closing" w:semiHidden="1" w:unhideWhenUsed="1"/>
-    <w:lsdException w:name="Signature" w:semiHidden="1" w:unhideWhenUsed="1"/>
-    <w:lsdException w:name="Default Paragraph Font" w:semiHidden="1" w:unhideWhenUsed="1"/>
-    <w:lsdException w:name="Body Text" w:semiHidden="1" w:uiPriority="1" w:unhideWhenUsed="1" w:qFormat="1"/>
-    <w:lsdException w:name="Body Text Indent" w:semiHidden="1" w:unhideWhenUsed="1"/>
-    <w:lsdException w:name="List Continue" w:semiHidden="1" w:unhideWhenUsed="1"/>
-    <w:lsdException w:name="Message Header" w:semiHidden="1" w:unhideWhenUsed="1"/>
-    <w:lsdException w:name="Subtitle" w:qFormat="1"/>
-    <w:lsdException w:name="Salutation" w:semiHidden="1" w:unhideWhenUsed="1"/>
-    <w:lsdException w:name="Date" w:semiHidden="1" w:unhideWhenUsed="1"/>
-    <w:lsdException w:name="Body Text First Indent" w:semiHidden="1" w:unhideWhenUsed="1"/>
-    <w:lsdException w:name="Body Text First Indent 2" w:semiHidden="1" w:unhideWhenUsed="1"/>
-    <w:lsdException w:name="Note Heading" w:semiHidden="1" w:unhideWhenUsed="1"/>
-    <w:lsdException w:name="Body Text 2" w:semiHidden="1" w:unhideWhenUsed="1"/>
-    <w:lsdException w:name="Body Text 3" w:semiHidden="1" w:unhideWhenUsed="1"/>
-    <w:lsdException w:name="Body Text Indent 2" w:semiHidden="1" w:unhideWhenUsed="1"/>
-    <w:lsdException w:name="Body Text Indent 3" w:semiHidden="1" w:unhideWhenUsed="1"/>
-    <w:lsdException w:name="Block Text" w:semiHidden="1" w:unhideWhenUsed="1"/>
-    <w:lsdException w:name="Hyperlink" w:semiHidden="1" w:uiPriority="99" w:unhideWhenUsed="1" w:qFormat="1"/>
-    <w:lsdException w:name="FollowedHyperlink" w:semiHidden="1" w:unhideWhenUsed="1"/>
-    <w:lsdException w:name="Strong" w:qFormat="1"/>
-    <w:lsdException w:name="Emphasis" w:qFormat="1"/>
-    <w:lsdException w:name="Document Map" w:semiHidden="1" w:unhideWhenUsed="1"/>
-    <w:lsdException w:name="Plain Text" w:semiHidden="1" w:unhideWhenUsed="1"/>
-    <w:lsdException w:name="E-mail Signature" w:semiHidden="1" w:unhideWhenUsed="1"/>
-    <w:lsdException w:name="HTML Top of Form" w:semiHidden="1" w:uiPriority="99" w:unhideWhenUsed="1"/>
-    <w:lsdException w:name="HTML Bottom of Form" w:semiHidden="1" w:uiPriority="99" w:unhideWhenUsed="1"/>
-    <w:lsdException w:name="Normal (Web)" w:semiHidden="1" w:unhideWhenUsed="1"/>
-    <w:lsdException w:name="HTML Acronym" w:semiHidden="1" w:unhideWhenUsed="1"/>
-    <w:lsdException w:name="HTML Address" w:semiHidden="1" w:unhideWhenUsed="1"/>
-    <w:lsdException w:name="HTML Cite" w:semiHidden="1" w:unhideWhenUsed="1"/>
-    <w:lsdException w:name="HTML Code" w:semiHidden="1" w:unhideWhenUsed="1"/>
-    <w:lsdException w:name="HTML Definition" w:semiHidden="1" w:unhideWhenUsed="1"/>
-    <w:lsdException w:name="HTML Keyboard" w:semiHidden="1" w:unhideWhenUsed="1"/>
-    <w:lsdException w:name="HTML Preformatted" w:semiHidden="1" w:unhideWhenUsed="1"/>
-    <w:lsdException w:name="HTML Sample" w:semiHidden="1" w:unhideWhenUsed="1"/>
-    <w:lsdException w:name="HTML Typewriter" w:semiHidden="1" w:unhideWhenUsed="1"/>
-    <w:lsdException w:name="HTML Variable" w:semiHidden="1" w:unhideWhenUsed="1"/>
-    <w:lsdException w:name="Normal Table" w:semiHidden="1" w:unhideWhenUsed="1"/>
-    <w:lsdException w:name="annotation subject" w:semiHidden="1" w:unhideWhenUsed="1"/>
-    <w:lsdException w:name="No List" w:semiHidden="1" w:uiPriority="99" w:unhideWhenUsed="1"/>
-    <w:lsdException w:name="Outline List 1" w:semiHidden="1" w:uiPriority="99" w:unhideWhenUsed="1"/>
-    <w:lsdException w:name="Outline List 2" w:semiHidden="1" w:uiPriority="99" w:unhideWhenUsed="1"/>
-    <w:lsdException w:name="Outline List 3" w:semiHidden="1" w:uiPriority="99" w:unhideWhenUsed="1"/>
-    <w:lsdException w:name="Table Simple 1" w:semiHidden="1" w:unhideWhenUsed="1"/>
-    <w:lsdException w:name="Table Simple 2" w:semiHidden="1" w:unhideWhenUsed="1"/>
-    <w:lsdException w:name="Table Simple 3" w:semiHidden="1" w:unhideWhenUsed="1"/>
-    <w:lsdException w:name="Table Classic 1" w:semiHidden="1" w:unhideWhenUsed="1"/>
-    <w:lsdException w:name="Table Classic 2" w:semiHidden="1" w:unhideWhenUsed="1"/>
-    <w:lsdException w:name="Table Classic 3" w:semiHidden="1" w:unhideWhenUsed="1"/>
-    <w:lsdException w:name="Table Classic 4" w:semiHidden="1" w:unhideWhenUsed="1"/>
-    <w:lsdException w:name="Table Colorful 1" w:semiHidden="1" w:unhideWhenUsed="1"/>
-    <w:lsdException w:name="Table Colorful 2" w:semiHidden="1" w:unhideWhenUsed="1"/>
-    <w:lsdException w:name="Table Colorful 3" w:semiHidden="1" w:unhideWhenUsed="1"/>
-    <w:lsdException w:name="Table Columns 1" w:semiHidden="1" w:unhideWhenUsed="1"/>
-    <w:lsdException w:name="Table Columns 2" w:semiHidden="1" w:unhideWhenUsed="1"/>
-    <w:lsdException w:name="Table Columns 3" w:semiHidden="1" w:unhideWhenUsed="1"/>
-    <w:lsdException w:name="Table Columns 4" w:semiHidden="1" w:unhideWhenUsed="1"/>
-    <w:lsdException w:name="Table Columns 5" w:semiHidden="1" w:unhideWhenUsed="1"/>
-    <w:lsdException w:name="Table Grid 1" w:semiHidden="1" w:unhideWhenUsed="1"/>
-    <w:lsdException w:name="Table Grid 2" w:semiHidden="1" w:unhideWhenUsed="1"/>
-    <w:lsdException w:name="Table Grid 3" w:semiHidden="1" w:unhideWhenUsed="1"/>
-    <w:lsdException w:name="Table Grid 4" w:semiHidden="1" w:unhideWhenUsed="1"/>
-    <w:lsdException w:name="Table Grid 5" w:semiHidden="1" w:unhideWhenUsed="1"/>
-    <w:lsdException w:name="Table Grid 6" w:semiHidden="1" w:unhideWhenUsed="1"/>
-    <w:lsdException w:name="Table Grid 7" w:semiHidden="1" w:unhideWhenUsed="1"/>
-    <w:lsdException w:name="Table Grid 8" w:semiHidden="1" w:unhideWhenUsed="1"/>
-    <w:lsdException w:name="Table List 1" w:semiHidden="1" w:unhideWhenUsed="1"/>
-    <w:lsdException w:name="Table List 2" w:semiHidden="1" w:unhideWhenUsed="1"/>
-    <w:lsdException w:name="Table List 3" w:semiHidden="1" w:unhideWhenUsed="1"/>
-    <w:lsdException w:name="Table List 4" w:semiHidden="1" w:unhideWhenUsed="1"/>
-    <w:lsdException w:name="Table List 5" w:semiHidden="1" w:unhideWhenUsed="1"/>
-    <w:lsdException w:name="Table List 6" w:semiHidden="1" w:unhideWhenUsed="1"/>
-    <w:lsdException w:name="Table List 7" w:semiHidden="1" w:unhideWhenUsed="1"/>
-    <w:lsdException w:name="Table List 8" w:semiHidden="1" w:unhideWhenUsed="1"/>
-    <w:lsdException w:name="Table 3D effects 1" w:semiHidden="1" w:unhideWhenUsed="1"/>
-    <w:lsdException w:name="Table 3D effects 2" w:semiHidden="1" w:unhideWhenUsed="1"/>
-    <w:lsdException w:name="Table 3D effects 3" w:semiHidden="1" w:unhideWhenUsed="1"/>
-    <w:lsdException w:name="Table Contemporary" w:semiHidden="1" w:unhideWhenUsed="1"/>
-    <w:lsdException w:name="Table Elegant" w:semiHidden="1" w:unhideWhenUsed="1"/>
-    <w:lsdException w:name="Table Professional" w:semiHidden="1" w:unhideWhenUsed="1"/>
-    <w:lsdException w:name="Table Subtle 1" w:semiHidden="1" w:unhideWhenUsed="1"/>
-    <w:lsdException w:name="Table Subtle 2" w:semiHidden="1" w:unhideWhenUsed="1"/>
-    <w:lsdException w:name="Table Web 1" w:semiHidden="1" w:unhideWhenUsed="1"/>
-    <w:lsdException w:name="Table Web 2" w:semiHidden="1" w:unhideWhenUsed="1"/>
-    <w:lsdException w:name="Table Web 3" w:semiHidden="1" w:unhideWhenUsed="1"/>
-    <w:lsdException w:name="Table Theme" w:semiHidden="1" w:unhideWhenUsed="1"/>
-    <w:lsdException w:name="Placeholder Text" w:semiHidden="1" w:uiPriority="99" w:unhideWhenUsed="1"/>
-    <w:lsdException w:name="No Spacing" w:semiHidden="1" w:uiPriority="99" w:unhideWhenUsed="1"/>
-    <w:lsdException w:name="Light Shading" w:uiPriority="60"/>
-    <w:lsdException w:name="Light List" w:uiPriority="61"/>
-    <w:lsdException w:name="Light Grid" w:uiPriority="62"/>
-    <w:lsdException w:name="Medium Shading 1" w:uiPriority="63"/>
-    <w:lsdException w:name="Medium Shading 2" w:uiPriority="64"/>
-    <w:lsdException w:name="Medium List 1" w:uiPriority="65"/>
-    <w:lsdException w:name="Medium List 2" w:uiPriority="66"/>
-    <w:lsdException w:name="Medium Grid 1" w:uiPriority="67"/>
-    <w:lsdException w:name="Medium Grid 2" w:uiPriority="68"/>
-    <w:lsdException w:name="Medium Grid 3" w:uiPriority="69"/>
-    <w:lsdException w:name="Dark List" w:uiPriority="70"/>
-    <w:lsdException w:name="Colorful Shading" w:uiPriority="71"/>
-    <w:lsdException w:name="Colorful List" w:uiPriority="72"/>
-    <w:lsdException w:name="Colorful Grid" w:uiPriority="73"/>
-    <w:lsdException w:name="Light Shading Accent 1" w:uiPriority="60"/>
-    <w:lsdException w:name="Light List Accent 1" w:uiPriority="61"/>
-    <w:lsdException w:name="Light Grid Accent 1" w:uiPriority="62"/>
-    <w:lsdException w:name="Medium Shading 1 Accent 1" w:uiPriority="63"/>
-    <w:lsdException w:name="Medium Shading 2 Accent 1" w:uiPriority="64"/>
-    <w:lsdException w:name="Medium List 1 Accent 1" w:uiPriority="65"/>
-    <w:lsdException w:name="Revision" w:semiHidden="1" w:uiPriority="99"/>
-    <w:lsdException w:name="List Paragraph" w:uiPriority="34" w:qFormat="1"/>
-    <w:lsdException w:name="Quote" w:uiPriority="99"/>
-    <w:lsdException w:name="Intense Quote" w:uiPriority="99"/>
-    <w:lsdException w:name="Medium List 2 Accent 1" w:uiPriority="66"/>
-    <w:lsdException w:name="Medium Grid 1 Accent 1" w:uiPriority="67"/>
-    <w:lsdException w:name="Medium Grid 2 Accent 1" w:uiPriority="68"/>
-    <w:lsdException w:name="Medium Grid 3 Accent 1" w:uiPriority="69"/>
-    <w:lsdException w:name="Dark List Accent 1" w:uiPriority="70"/>
-    <w:lsdException w:name="Colorful Shading Accent 1" w:uiPriority="71"/>
-    <w:lsdException w:name="Colorful List Accent 1" w:uiPriority="72"/>
-    <w:lsdException w:name="Colorful Grid Accent 1" w:uiPriority="73"/>
-    <w:lsdException w:name="Light Shading Accent 2" w:uiPriority="60"/>
-    <w:lsdException w:name="Light List Accent 2" w:uiPriority="61"/>
-    <w:lsdException w:name="Light Grid Accent 2" w:uiPriority="62"/>
-    <w:lsdException w:name="Medium Shading 1 Accent 2" w:uiPriority="63"/>
-    <w:lsdException w:name="Medium Shading 2 Accent 2" w:uiPriority="64"/>
-    <w:lsdException w:name="Medium List 1 Accent 2" w:uiPriority="65"/>
-    <w:lsdException w:name="Medium List 2 Accent 2" w:uiPriority="66"/>
-    <w:lsdException w:name="Medium Grid 1 Accent 2" w:uiPriority="67"/>
-    <w:lsdException w:name="Medium Grid 2 Accent 2" w:uiPriority="68"/>
-    <w:lsdException w:name="Medium Grid 3 Accent 2" w:uiPriority="69"/>
-    <w:lsdException w:name="Dark List Accent 2" w:uiPriority="70"/>
-    <w:lsdException w:name="Colorful Shading Accent 2" w:uiPriority="71"/>
-    <w:lsdException w:name="Colorful List Accent 2" w:uiPriority="72"/>
-    <w:lsdException w:name="Colorful Grid Accent 2" w:uiPriority="73"/>
-    <w:lsdException w:name="Light Shading Accent 3" w:uiPriority="60"/>
-    <w:lsdException w:name="Light List Accent 3" w:uiPriority="61"/>
-    <w:lsdException w:name="Light Grid Accent 3" w:uiPriority="62"/>
-    <w:lsdException w:name="Medium Shading 1 Accent 3" w:uiPriority="63"/>
-    <w:lsdException w:name="Medium Shading 2 Accent 3" w:uiPriority="64"/>
-    <w:lsdException w:name="Medium List 1 Accent 3" w:uiPriority="65"/>
-    <w:lsdException w:name="Medium List 2 Accent 3" w:uiPriority="66"/>
-    <w:lsdException w:name="Medium Grid 1 Accent 3" w:uiPriority="67"/>
-    <w:lsdException w:name="Medium Grid 2 Accent 3" w:uiPriority="68"/>
-    <w:lsdException w:name="Medium Grid 3 Accent 3" w:uiPriority="69"/>
-    <w:lsdException w:name="Dark List Accent 3" w:uiPriority="70"/>
-    <w:lsdException w:name="Colorful Shading Accent 3" w:uiPriority="71"/>
-    <w:lsdException w:name="Colorful List Accent 3" w:uiPriority="72"/>
-    <w:lsdException w:name="Colorful Grid Accent 3" w:uiPriority="73"/>
-    <w:lsdException w:name="Light Shading Accent 4" w:uiPriority="60"/>
-    <w:lsdException w:name="Light List Accent 4" w:uiPriority="61"/>
-    <w:lsdException w:name="Light Grid Accent 4" w:uiPriority="62"/>
-    <w:lsdException w:name="Medium Shading 1 Accent 4" w:uiPriority="63"/>
-    <w:lsdException w:name="Medium Shading 2 Accent 4" w:uiPriority="64"/>
-    <w:lsdException w:name="Medium List 1 Accent 4" w:uiPriority="65"/>
-    <w:lsdException w:name="Medium List 2 Accent 4" w:uiPriority="66"/>
-    <w:lsdException w:name="Medium Grid 1 Accent 4" w:uiPriority="67"/>
-    <w:lsdException w:name="Medium Grid 2 Accent 4" w:uiPriority="68"/>
-    <w:lsdException w:name="Medium Grid 3 Accent 4" w:uiPriority="69"/>
-    <w:lsdException w:name="Dark List Accent 4" w:uiPriority="70"/>
-    <w:lsdException w:name="Colorful Shading Accent 4" w:uiPriority="71"/>
-    <w:lsdException w:name="Colorful List Accent 4" w:uiPriority="72"/>
-    <w:lsdException w:name="Colorful Grid Accent 4" w:uiPriority="73"/>
-    <w:lsdException w:name="Light Shading Accent 5" w:uiPriority="60"/>
-    <w:lsdException w:name="Light List Accent 5" w:uiPriority="61"/>
-    <w:lsdException w:name="Light Grid Accent 5" w:uiPriority="62"/>
-    <w:lsdException w:name="Medium Shading 1 Accent 5" w:uiPriority="63"/>
-    <w:lsdException w:name="Medium Shading 2 Accent 5" w:uiPriority="64"/>
-    <w:lsdException w:name="Medium List 1 Accent 5" w:uiPriority="65"/>
-    <w:lsdException w:name="Medium List 2 Accent 5" w:uiPriority="66"/>
-    <w:lsdException w:name="Medium Grid 1 Accent 5" w:uiPriority="67"/>
-    <w:lsdException w:name="Medium Grid 2 Accent 5" w:uiPriority="68"/>
-    <w:lsdException w:name="Medium Grid 3 Accent 5" w:uiPriority="69"/>
-    <w:lsdException w:name="Dark List Accent 5" w:uiPriority="70"/>
-    <w:lsdException w:name="Colorful Shading Accent 5" w:uiPriority="71"/>
-    <w:lsdException w:name="Colorful List Accent 5" w:uiPriority="72"/>
-    <w:lsdException w:name="Colorful Grid Accent 5" w:uiPriority="73"/>
-    <w:lsdException w:name="Light Shading Accent 6" w:uiPriority="60"/>
-    <w:lsdException w:name="Light List Accent 6" w:uiPriority="61"/>
-    <w:lsdException w:name="Light Grid Accent 6" w:uiPriority="62"/>
-    <w:lsdException w:name="Medium Shading 1 Accent 6" w:uiPriority="63"/>
-    <w:lsdException w:name="Medium Shading 2 Accent 6" w:uiPriority="64"/>
-    <w:lsdException w:name="Medium List 1 Accent 6" w:uiPriority="65"/>
-    <w:lsdException w:name="Medium List 2 Accent 6" w:uiPriority="66"/>
-    <w:lsdException w:name="Medium Grid 1 Accent 6" w:uiPriority="67"/>
-    <w:lsdException w:name="Medium Grid 2 Accent 6" w:uiPriority="68"/>
-    <w:lsdException w:name="Medium Grid 3 Accent 6" w:uiPriority="69"/>
-    <w:lsdException w:name="Dark List Accent 6" w:uiPriority="70"/>
-    <w:lsdException w:name="Colorful Shading Accent 6" w:uiPriority="71"/>
-    <w:lsdException w:name="Colorful List Accent 6" w:uiPriority="72"/>
-    <w:lsdException w:name="Colorful Grid Accent 6" w:uiPriority="73"/>
-    <w:lsdException w:name="Subtle Emphasis" w:uiPriority="19" w:qFormat="1"/>
-    <w:lsdException w:name="Intense Emphasis" w:uiPriority="21" w:qFormat="1"/>
-    <w:lsdException w:name="Subtle Reference" w:uiPriority="31" w:qFormat="1"/>
-    <w:lsdException w:name="Intense Reference" w:uiPriority="32" w:qFormat="1"/>
-    <w:lsdException w:name="Book Title" w:uiPriority="33" w:qFormat="1"/>
-    <w:lsdException w:name="Bibliography" w:semiHidden="1" w:uiPriority="37" w:unhideWhenUsed="1"/>
-    <w:lsdException w:name="TOC Heading" w:semiHidden="1" w:uiPriority="39" w:unhideWhenUsed="1" w:qFormat="1"/>
-    <w:lsdException w:name="Plain Table 1" w:uiPriority="41"/>
-    <w:lsdException w:name="Plain Table 2" w:uiPriority="42"/>
-    <w:lsdException w:name="Plain Table 3" w:uiPriority="43"/>
-    <w:lsdException w:name="Plain Table 4" w:uiPriority="44"/>
-    <w:lsdException w:name="Plain Table 5" w:uiPriority="45"/>
-    <w:lsdException w:name="Grid Table Light" w:uiPriority="40"/>
-    <w:lsdException w:name="Grid Table 1 Light" w:uiPriority="46"/>
-    <w:lsdException w:name="Grid Table 2" w:uiPriority="47"/>
-    <w:lsdException w:name="Grid Table 3" w:uiPriority="48"/>
-    <w:lsdException w:name="Grid Table 4" w:uiPriority="49"/>
-    <w:lsdException w:name="Grid Table 5 Dark" w:uiPriority="50"/>
-    <w:lsdException w:name="Grid Table 6 Colorful" w:uiPriority="51"/>
-    <w:lsdException w:name="Grid Table 7 Colorful" w:uiPriority="52"/>
-    <w:lsdException w:name="Grid Table 1 Light Accent 1" w:uiPriority="46"/>
-    <w:lsdException w:name="Grid Table 2 Accent 1" w:uiPriority="47"/>
-    <w:lsdException w:name="Grid Table 3 Accent 1" w:uiPriority="48"/>
-    <w:lsdException w:name="Grid Table 4 Accent 1" w:uiPriority="49"/>
-    <w:lsdException w:name="Grid Table 5 Dark Accent 1" w:uiPriority="50"/>
-    <w:lsdException w:name="Grid Table 6 Colorful Accent 1" w:uiPriority="51"/>
-    <w:lsdException w:name="Grid Table 7 Colorful Accent 1" w:uiPriority="52"/>
-    <w:lsdException w:name="Grid Table 1 Light Accent 2" w:uiPriority="46"/>
-    <w:lsdException w:name="Grid Table 2 Accent 2" w:uiPriority="47"/>
-    <w:lsdException w:name="Grid Table 3 Accent 2" w:uiPriority="48"/>
-    <w:lsdException w:name="Grid Table 4 Accent 2" w:uiPriority="49"/>
-    <w:lsdException w:name="Grid Table 5 Dark Accent 2" w:uiPriority="50"/>
-    <w:lsdException w:name="Grid Table 6 Colorful Accent 2" w:uiPriority="51"/>
-    <w:lsdException w:name="Grid Table 7 Colorful Accent 2" w:uiPriority="52"/>
-    <w:lsdException w:name="Grid Table 1 Light Accent 3" w:uiPriority="46"/>
-    <w:lsdException w:name="Grid Table 2 Accent 3" w:uiPriority="47"/>
-    <w:lsdException w:name="Grid Table 3 Accent 3" w:uiPriority="48"/>
-    <w:lsdException w:name="Grid Table 4 Accent 3" w:uiPriority="49"/>
-    <w:lsdException w:name="Grid Table 5 Dark Accent 3" w:uiPriority="50"/>
-    <w:lsdException w:name="Grid Table 6 Colorful Accent 3" w:uiPriority="51"/>
-    <w:lsdException w:name="Grid Table 7 Colorful Accent 3" w:uiPriority="52"/>
-    <w:lsdException w:name="Grid Table 1 Light Accent 4" w:uiPriority="46"/>
-    <w:lsdException w:name="Grid Table 2 Accent 4" w:uiPriority="47"/>
-    <w:lsdException w:name="Grid Table 3 Accent 4" w:uiPriority="48"/>
-    <w:lsdException w:name="Grid Table 4 Accent 4" w:uiPriority="49"/>
-    <w:lsdException w:name="Grid Table 5 Dark Accent 4" w:uiPriority="50"/>
-    <w:lsdException w:name="Grid Table 6 Colorful Accent 4" w:uiPriority="51"/>
-    <w:lsdException w:name="Grid Table 7 Colorful Accent 4" w:uiPriority="52"/>
-    <w:lsdException w:name="Grid Table 1 Light Accent 5" w:uiPriority="46"/>
-    <w:lsdException w:name="Grid Table 2 Accent 5" w:uiPriority="47"/>
-    <w:lsdException w:name="Grid Table 3 Accent 5" w:uiPriority="48"/>
-    <w:lsdException w:name="Grid Table 4 Accent 5" w:uiPriority="49"/>
-    <w:lsdException w:name="Grid Table 5 Dark Accent 5" w:uiPriority="50"/>
-    <w:lsdException w:name="Grid Table 6 Colorful Accent 5" w:uiPriority="51"/>
-    <w:lsdException w:name="Grid Table 7 Colorful Accent 5" w:uiPriority="52"/>
-    <w:lsdException w:name="Grid Table 1 Light Accent 6" w:uiPriority="46"/>
-    <w:lsdException w:name="Grid Table 2 Accent 6" w:uiPriority="47"/>
-    <w:lsdException w:name="Grid Table 3 Accent 6" w:uiPriority="48"/>
-    <w:lsdException w:name="Grid Table 4 Accent 6" w:uiPriority="49"/>
-    <w:lsdException w:name="Grid Table 5 Dark Accent 6" w:uiPriority="50"/>
-    <w:lsdException w:name="Grid Table 6 Colorful Accent 6" w:uiPriority="51"/>
-    <w:lsdException w:name="Grid Table 7 Colorful Accent 6" w:uiPriority="52"/>
-    <w:lsdException w:name="List Table 1 Light" w:uiPriority="46"/>
-    <w:lsdException w:name="List Table 2" w:uiPriority="47"/>
-    <w:lsdException w:name="List Table 3" w:uiPriority="48"/>
-    <w:lsdException w:name="List Table 4" w:uiPriority="49"/>
-    <w:lsdException w:name="List Table 5 Dark" w:uiPriority="50"/>
-    <w:lsdException w:name="List Table 6 Colorful" w:uiPriority="51"/>
-    <w:lsdException w:name="List Table 7 Colorful" w:uiPriority="52"/>
-    <w:lsdException w:name="List Table 1 Light Accent 1" w:uiPriority="46"/>
-    <w:lsdException w:name="List Table 2 Accent 1" w:uiPriority="47"/>
-    <w:lsdException w:name="List Table 3 Accent 1" w:uiPriority="48"/>
-    <w:lsdException w:name="List Table 4 Accent 1" w:uiPriority="49"/>
-    <w:lsdException w:name="List Table 5 Dark Accent 1" w:uiPriority="50"/>
-    <w:lsdException w:name="List Table 6 Colorful Accent 1" w:uiPriority="51"/>
-    <w:lsdException w:name="List Table 7 Colorful Accent 1" w:uiPriority="52"/>
-    <w:lsdException w:name="List Table 1 Light Accent 2" w:uiPriority="46"/>
-    <w:lsdException w:name="List Table 2 Accent 2" w:uiPriority="47"/>
-    <w:lsdException w:name="List Table 3 Accent 2" w:uiPriority="48"/>
-    <w:lsdException w:name="List Table 4 Accent 2" w:uiPriority="49"/>
-    <w:lsdException w:name="List Table 5 Dark Accent 2" w:uiPriority="50"/>
-    <w:lsdException w:name="List Table 6 Colorful Accent 2" w:uiPriority="51"/>
-    <w:lsdException w:name="List Table 7 Colorful Accent 2" w:uiPriority="52"/>
-    <w:lsdException w:name="List Table 1 Light Accent 3" w:uiPriority="46"/>
-    <w:lsdException w:name="List Table 2 Accent 3" w:uiPriority="47"/>
-    <w:lsdException w:name="List Table 3 Accent 3" w:uiPriority="48"/>
-    <w:lsdException w:name="List Table 4 Accent 3" w:uiPriority="49"/>
-    <w:lsdException w:name="List Table 5 Dark Accent 3" w:uiPriority="50"/>
-    <w:lsdException w:name="List Table 6 Colorful Accent 3" w:uiPriority="51"/>
-    <w:lsdException w:name="List Table 7 Colorful Accent 3" w:uiPriority="52"/>
-    <w:lsdException w:name="List Table 1 Light Accent 4" w:uiPriority="46"/>
-    <w:lsdException w:name="List Table 2 Accent 4" w:uiPriority="47"/>
-    <w:lsdException w:name="List Table 3 Accent 4" w:uiPriority="48"/>
-    <w:lsdException w:name="List Table 4 Accent 4" w:uiPriority="49"/>
-    <w:lsdException w:name="List Table 5 Dark Accent 4" w:uiPriority="50"/>
-    <w:lsdException w:name="List Table 6 Colorful Accent 4" w:uiPriority="51"/>
-    <w:lsdException w:name="List Table 7 Colorful Accent 4" w:uiPriority="52"/>
-    <w:lsdException w:name="List Table 1 Light Accent 5" w:uiPriority="46"/>
-    <w:lsdException w:name="List Table 2 Accent 5" w:uiPriority="47"/>
-    <w:lsdException w:name="List Table 3 Accent 5" w:uiPriority="48"/>
-    <w:lsdException w:name="List Table 4 Accent 5" w:uiPriority="49"/>
-    <w:lsdException w:name="List Table 5 Dark Accent 5" w:uiPriority="50"/>
-    <w:lsdException w:name="List Table 6 Colorful Accent 5" w:uiPriority="51"/>
-    <w:lsdException w:name="List Table 7 Colorful Accent 5" w:uiPriority="52"/>
-    <w:lsdException w:name="List Table 1 Light Accent 6" w:uiPriority="46"/>
-    <w:lsdException w:name="List Table 2 Accent 6" w:uiPriority="47"/>
-    <w:lsdException w:name="List Table 3 Accent 6" w:uiPriority="48"/>
-    <w:lsdException w:name="List Table 4 Accent 6" w:uiPriority="49"/>
-    <w:lsdException w:name="List Table 5 Dark Accent 6" w:uiPriority="50"/>
-    <w:lsdException w:name="List Table 6 Colorful Accent 6" w:uiPriority="51"/>
-    <w:lsdException w:name="List Table 7 Colorful Accent 6" w:uiPriority="52"/>
+  <w:latentStyles w:defLockedState="0" w:defUIPriority="0" w:defSemiHidden="1" w:defUnhideWhenUsed="1" w:defQFormat="0" w:count="267">
+    <w:lsdException w:name="Normal" w:semiHidden="0" w:unhideWhenUsed="0" w:qFormat="1"/>
+    <w:lsdException w:name="heading 1" w:semiHidden="0" w:unhideWhenUsed="0" w:qFormat="1"/>
+    <w:lsdException w:name="heading 2" w:qFormat="1"/>
+    <w:lsdException w:name="heading 3" w:qFormat="1"/>
+    <w:lsdException w:name="heading 4" w:qFormat="1"/>
+    <w:lsdException w:name="heading 5" w:qFormat="1"/>
+    <w:lsdException w:name="heading 6" w:qFormat="1"/>
+    <w:lsdException w:name="heading 7" w:qFormat="1"/>
+    <w:lsdException w:name="heading 8" w:qFormat="1"/>
+    <w:lsdException w:name="heading 9" w:qFormat="1"/>
+    <w:lsdException w:name="caption" w:qFormat="1"/>
+    <w:lsdException w:name="table of authorities" w:semiHidden="0" w:unhideWhenUsed="0"/>
+    <w:lsdException w:name="List" w:semiHidden="0" w:unhideWhenUsed="0"/>
+    <w:lsdException w:name="List Bullet" w:semiHidden="0" w:unhideWhenUsed="0"/>
+    <w:lsdException w:name="Title" w:semiHidden="0" w:unhideWhenUsed="0" w:qFormat="1"/>
+    <w:lsdException w:name="Body Text" w:uiPriority="1" w:qFormat="1"/>
+    <w:lsdException w:name="List Continue 2" w:semiHidden="0" w:unhideWhenUsed="0"/>
+    <w:lsdException w:name="List Continue 3" w:semiHidden="0" w:unhideWhenUsed="0"/>
+    <w:lsdException w:name="List Continue 4" w:semiHidden="0" w:unhideWhenUsed="0"/>
+    <w:lsdException w:name="List Continue 5" w:semiHidden="0" w:unhideWhenUsed="0"/>
+    <w:lsdException w:name="Subtitle" w:semiHidden="0" w:unhideWhenUsed="0" w:qFormat="1"/>
+    <w:lsdException w:name="Hyperlink" w:uiPriority="99" w:qFormat="1"/>
+    <w:lsdException w:name="Strong" w:semiHidden="0" w:unhideWhenUsed="0" w:qFormat="1"/>
+    <w:lsdException w:name="Emphasis" w:semiHidden="0" w:unhideWhenUsed="0" w:qFormat="1"/>
+    <w:lsdException w:name="HTML Top of Form" w:uiPriority="99"/>
+    <w:lsdException w:name="HTML Bottom of Form" w:uiPriority="99"/>
+    <w:lsdException w:name="No List" w:uiPriority="99"/>
+    <w:lsdException w:name="Outline List 1" w:uiPriority="99"/>
+    <w:lsdException w:name="Outline List 2" w:uiPriority="99"/>
+    <w:lsdException w:name="Outline List 3" w:uiPriority="99"/>
+    <w:lsdException w:name="Balloon Text" w:semiHidden="0" w:unhideWhenUsed="0"/>
+    <w:lsdException w:name="Table Grid" w:semiHidden="0" w:unhideWhenUsed="0"/>
+    <w:lsdException w:name="Placeholder Text" w:uiPriority="99"/>
+    <w:lsdException w:name="No Spacing" w:uiPriority="99"/>
+    <w:lsdException w:name="Light Shading" w:semiHidden="0" w:uiPriority="60" w:unhideWhenUsed="0"/>
+    <w:lsdException w:name="Light List" w:semiHidden="0" w:uiPriority="61" w:unhideWhenUsed="0"/>
+    <w:lsdException w:name="Light Grid" w:semiHidden="0" w:uiPriority="62" w:unhideWhenUsed="0"/>
+    <w:lsdException w:name="Medium Shading 1" w:semiHidden="0" w:uiPriority="63" w:unhideWhenUsed="0"/>
+    <w:lsdException w:name="Medium Shading 2" w:semiHidden="0" w:uiPriority="64" w:unhideWhenUsed="0"/>
+    <w:lsdException w:name="Medium List 1" w:semiHidden="0" w:uiPriority="65" w:unhideWhenUsed="0"/>
+    <w:lsdException w:name="Medium List 2" w:semiHidden="0" w:uiPriority="66" w:unhideWhenUsed="0"/>
+    <w:lsdException w:name="Medium Grid 1" w:semiHidden="0" w:uiPriority="67" w:unhideWhenUsed="0"/>
+    <w:lsdException w:name="Medium Grid 2" w:semiHidden="0" w:uiPriority="68" w:unhideWhenUsed="0"/>
+    <w:lsdException w:name="Medium Grid 3" w:semiHidden="0" w:uiPriority="69" w:unhideWhenUsed="0"/>
+    <w:lsdException w:name="Dark List" w:semiHidden="0" w:uiPriority="70" w:unhideWhenUsed="0"/>
+    <w:lsdException w:name="Colorful Shading" w:semiHidden="0" w:uiPriority="71" w:unhideWhenUsed="0"/>
+    <w:lsdException w:name="Colorful List" w:semiHidden="0" w:uiPriority="72" w:unhideWhenUsed="0"/>
+    <w:lsdException w:name="Colorful Grid" w:semiHidden="0" w:uiPriority="73" w:unhideWhenUsed="0"/>
+    <w:lsdException w:name="Light Shading Accent 1" w:semiHidden="0" w:uiPriority="60" w:unhideWhenUsed="0"/>
+    <w:lsdException w:name="Light List Accent 1" w:semiHidden="0" w:uiPriority="61" w:unhideWhenUsed="0"/>
+    <w:lsdException w:name="Light Grid Accent 1" w:semiHidden="0" w:uiPriority="62" w:unhideWhenUsed="0"/>
+    <w:lsdException w:name="Medium Shading 1 Accent 1" w:semiHidden="0" w:uiPriority="63" w:unhideWhenUsed="0"/>
+    <w:lsdException w:name="Medium Shading 2 Accent 1" w:semiHidden="0" w:uiPriority="64" w:unhideWhenUsed="0"/>
+    <w:lsdException w:name="Medium List 1 Accent 1" w:semiHidden="0" w:uiPriority="65" w:unhideWhenUsed="0"/>
+    <w:lsdException w:name="Revision" w:uiPriority="99" w:unhideWhenUsed="0"/>
+    <w:lsdException w:name="List Paragraph" w:semiHidden="0" w:uiPriority="34" w:unhideWhenUsed="0" w:qFormat="1"/>
+    <w:lsdException w:name="Quote" w:semiHidden="0" w:uiPriority="99" w:unhideWhenUsed="0"/>
+    <w:lsdException w:name="Intense Quote" w:semiHidden="0" w:uiPriority="99" w:unhideWhenUsed="0"/>
+    <w:lsdException w:name="Medium List 2 Accent 1" w:semiHidden="0" w:uiPriority="66" w:unhideWhenUsed="0"/>
+    <w:lsdException w:name="Medium Grid 1 Accent 1" w:semiHidden="0" w:uiPriority="67" w:unhideWhenUsed="0"/>
+    <w:lsdException w:name="Medium Grid 2 Accent 1" w:semiHidden="0" w:uiPriority="68" w:unhideWhenUsed="0"/>
+    <w:lsdException w:name="Medium Grid 3 Accent 1" w:semiHidden="0" w:uiPriority="69" w:unhideWhenUsed="0"/>
+    <w:lsdException w:name="Dark List Accent 1" w:semiHidden="0" w:uiPriority="70" w:unhideWhenUsed="0"/>
+    <w:lsdException w:name="Colorful Shading Accent 1" w:semiHidden="0" w:uiPriority="71" w:unhideWhenUsed="0"/>
+    <w:lsdException w:name="Colorful List Accent 1" w:semiHidden="0" w:uiPriority="72" w:unhideWhenUsed="0"/>
+    <w:lsdException w:name="Colorful Grid Accent 1" w:semiHidden="0" w:uiPriority="73" w:unhideWhenUsed="0"/>
+    <w:lsdException w:name="Light Shading Accent 2" w:semiHidden="0" w:uiPriority="60" w:unhideWhenUsed="0"/>
+    <w:lsdException w:name="Light List Accent 2" w:semiHidden="0" w:uiPriority="61" w:unhideWhenUsed="0"/>
+    <w:lsdException w:name="Light Grid Accent 2" w:semiHidden="0" w:uiPriority="62" w:unhideWhenUsed="0"/>
+    <w:lsdException w:name="Medium Shading 1 Accent 2" w:semiHidden="0" w:uiPriority="63" w:unhideWhenUsed="0"/>
+    <w:lsdException w:name="Medium Shading 2 Accent 2" w:semiHidden="0" w:uiPriority="64" w:unhideWhenUsed="0"/>
+    <w:lsdException w:name="Medium List 1 Accent 2" w:semiHidden="0" w:uiPriority="65" w:unhideWhenUsed="0"/>
+    <w:lsdException w:name="Medium List 2 Accent 2" w:semiHidden="0" w:uiPriority="66" w:unhideWhenUsed="0"/>
+    <w:lsdException w:name="Medium Grid 1 Accent 2" w:semiHidden="0" w:uiPriority="67" w:unhideWhenUsed="0"/>
+    <w:lsdException w:name="Medium Grid 2 Accent 2" w:semiHidden="0" w:uiPriority="68" w:unhideWhenUsed="0"/>
+    <w:lsdException w:name="Medium Grid 3 Accent 2" w:semiHidden="0" w:uiPriority="69" w:unhideWhenUsed="0"/>
+    <w:lsdException w:name="Dark List Accent 2" w:semiHidden="0" w:uiPriority="70" w:unhideWhenUsed="0"/>
+    <w:lsdException w:name="Colorful Shading Accent 2" w:semiHidden="0" w:uiPriority="71" w:unhideWhenUsed="0"/>
+    <w:lsdException w:name="Colorful List Accent 2" w:semiHidden="0" w:uiPriority="72" w:unhideWhenUsed="0"/>
+    <w:lsdException w:name="Colorful Grid Accent 2" w:semiHidden="0" w:uiPriority="73" w:unhideWhenUsed="0"/>
+    <w:lsdException w:name="Light Shading Accent 3" w:semiHidden="0" w:uiPriority="60" w:unhideWhenUsed="0"/>
+    <w:lsdException w:name="Light List Accent 3" w:semiHidden="0" w:uiPriority="61" w:unhideWhenUsed="0"/>
+    <w:lsdException w:name="Light Grid Accent 3" w:semiHidden="0" w:uiPriority="62" w:unhideWhenUsed="0"/>
+    <w:lsdException w:name="Medium Shading 1 Accent 3" w:semiHidden="0" w:uiPriority="63" w:unhideWhenUsed="0"/>
+    <w:lsdException w:name="Medium Shading 2 Accent 3" w:semiHidden="0" w:uiPriority="64" w:unhideWhenUsed="0"/>
+    <w:lsdException w:name="Medium List 1 Accent 3" w:semiHidden="0" w:uiPriority="65" w:unhideWhenUsed="0"/>
+    <w:lsdException w:name="Medium List 2 Accent 3" w:semiHidden="0" w:uiPriority="66" w:unhideWhenUsed="0"/>
+    <w:lsdException w:name="Medium Grid 1 Accent 3" w:semiHidden="0" w:uiPriority="67" w:unhideWhenUsed="0"/>
+    <w:lsdException w:name="Medium Grid 2 Accent 3" w:semiHidden="0" w:uiPriority="68" w:unhideWhenUsed="0"/>
+    <w:lsdException w:name="Medium Grid 3 Accent 3" w:semiHidden="0" w:uiPriority="69" w:unhideWhenUsed="0"/>
+    <w:lsdException w:name="Dark List Accent 3" w:semiHidden="0" w:uiPriority="70" w:unhideWhenUsed="0"/>
+    <w:lsdException w:name="Colorful Shading Accent 3" w:semiHidden="0" w:uiPriority="71" w:unhideWhenUsed="0"/>
+    <w:lsdException w:name="Colorful List Accent 3" w:semiHidden="0" w:uiPriority="72" w:unhideWhenUsed="0"/>
+    <w:lsdException w:name="Colorful Grid Accent 3" w:semiHidden="0" w:uiPriority="73" w:unhideWhenUsed="0"/>
+    <w:lsdException w:name="Light Shading Accent 4" w:semiHidden="0" w:uiPriority="60" w:unhideWhenUsed="0"/>
+    <w:lsdException w:name="Light List Accent 4" w:semiHidden="0" w:uiPriority="61" w:unhideWhenUsed="0"/>
+    <w:lsdException w:name="Light Grid Accent 4" w:semiHidden="0" w:uiPriority="62" w:unhideWhenUsed="0"/>
+    <w:lsdException w:name="Medium Shading 1 Accent 4" w:semiHidden="0" w:uiPriority="63" w:unhideWhenUsed="0"/>
+    <w:lsdException w:name="Medium Shading 2 Accent 4" w:semiHidden="0" w:uiPriority="64" w:unhideWhenUsed="0"/>
+    <w:lsdException w:name="Medium List 1 Accent 4" w:semiHidden="0" w:uiPriority="65" w:unhideWhenUsed="0"/>
+    <w:lsdException w:name="Medium List 2 Accent 4" w:semiHidden="0" w:uiPriority="66" w:unhideWhenUsed="0"/>
+    <w:lsdException w:name="Medium Grid 1 Accent 4" w:semiHidden="0" w:uiPriority="67" w:unhideWhenUsed="0"/>
+    <w:lsdException w:name="Medium Grid 2 Accent 4" w:semiHidden="0" w:uiPriority="68" w:unhideWhenUsed="0"/>
+    <w:lsdException w:name="Medium Grid 3 Accent 4" w:semiHidden="0" w:uiPriority="69" w:unhideWhenUsed="0"/>
+    <w:lsdException w:name="Dark List Accent 4" w:semiHidden="0" w:uiPriority="70" w:unhideWhenUsed="0"/>
+    <w:lsdException w:name="Colorful Shading Accent 4" w:semiHidden="0" w:uiPriority="71" w:unhideWhenUsed="0"/>
+    <w:lsdException w:name="Colorful List Accent 4" w:semiHidden="0" w:uiPriority="72" w:unhideWhenUsed="0"/>
+    <w:lsdException w:name="Colorful Grid Accent 4" w:semiHidden="0" w:uiPriority="73" w:unhideWhenUsed="0"/>
+    <w:lsdException w:name="Light Shading Accent 5" w:semiHidden="0" w:uiPriority="60" w:unhideWhenUsed="0"/>
+    <w:lsdException w:name="Light List Accent 5" w:semiHidden="0" w:uiPriority="61" w:unhideWhenUsed="0"/>
+    <w:lsdException w:name="Light Grid Accent 5" w:semiHidden="0" w:uiPriority="62" w:unhideWhenUsed="0"/>
+    <w:lsdException w:name="Medium Shading 1 Accent 5" w:semiHidden="0" w:uiPriority="63" w:unhideWhenUsed="0"/>
+    <w:lsdException w:name="Medium Shading 2 Accent 5" w:semiHidden="0" w:uiPriority="64" w:unhideWhenUsed="0"/>
+    <w:lsdException w:name="Medium List 1 Accent 5" w:semiHidden="0" w:uiPriority="65" w:unhideWhenUsed="0"/>
+    <w:lsdException w:name="Medium List 2 Accent 5" w:semiHidden="0" w:uiPriority="66" w:unhideWhenUsed="0"/>
+    <w:lsdException w:name="Medium Grid 1 Accent 5" w:semiHidden="0" w:uiPriority="67" w:unhideWhenUsed="0"/>
+    <w:lsdException w:name="Medium Grid 2 Accent 5" w:semiHidden="0" w:uiPriority="68" w:unhideWhenUsed="0"/>
+    <w:lsdException w:name="Medium Grid 3 Accent 5" w:semiHidden="0" w:uiPriority="69" w:unhideWhenUsed="0"/>
+    <w:lsdException w:name="Dark List Accent 5" w:semiHidden="0" w:uiPriority="70" w:unhideWhenUsed="0"/>
+    <w:lsdException w:name="Colorful Shading Accent 5" w:semiHidden="0" w:uiPriority="71" w:unhideWhenUsed="0"/>
+    <w:lsdException w:name="Colorful List Accent 5" w:semiHidden="0" w:uiPriority="72" w:unhideWhenUsed="0"/>
+    <w:lsdException w:name="Colorful Grid Accent 5" w:semiHidden="0" w:uiPriority="73" w:unhideWhenUsed="0"/>
+    <w:lsdException w:name="Light Shading Accent 6" w:semiHidden="0" w:uiPriority="60" w:unhideWhenUsed="0"/>
+    <w:lsdException w:name="Light List Accent 6" w:semiHidden="0" w:uiPriority="61" w:unhideWhenUsed="0"/>
+    <w:lsdException w:name="Light Grid Accent 6" w:semiHidden="0" w:uiPriority="62" w:unhideWhenUsed="0"/>
+    <w:lsdException w:name="Medium Shading 1 Accent 6" w:semiHidden="0" w:uiPriority="63" w:unhideWhenUsed="0"/>
+    <w:lsdException w:name="Medium Shading 2 Accent 6" w:semiHidden="0" w:uiPriority="64" w:unhideWhenUsed="0"/>
+    <w:lsdException w:name="Medium List 1 Accent 6" w:semiHidden="0" w:uiPriority="65" w:unhideWhenUsed="0"/>
+    <w:lsdException w:name="Medium List 2 Accent 6" w:semiHidden="0" w:uiPriority="66" w:unhideWhenUsed="0"/>
+    <w:lsdException w:name="Medium Grid 1 Accent 6" w:semiHidden="0" w:uiPriority="67" w:unhideWhenUsed="0"/>
+    <w:lsdException w:name="Medium Grid 2 Accent 6" w:semiHidden="0" w:uiPriority="68" w:unhideWhenUsed="0"/>
+    <w:lsdException w:name="Medium Grid 3 Accent 6" w:semiHidden="0" w:uiPriority="69" w:unhideWhenUsed="0"/>
+    <w:lsdException w:name="Dark List Accent 6" w:semiHidden="0" w:uiPriority="70" w:unhideWhenUsed="0"/>
+    <w:lsdException w:name="Colorful Shading Accent 6" w:semiHidden="0" w:uiPriority="71" w:unhideWhenUsed="0"/>
+    <w:lsdException w:name="Colorful List Accent 6" w:semiHidden="0" w:uiPriority="72" w:unhideWhenUsed="0"/>
+    <w:lsdException w:name="Colorful Grid Accent 6" w:semiHidden="0" w:uiPriority="73" w:unhideWhenUsed="0"/>
+    <w:lsdException w:name="Subtle Emphasis" w:semiHidden="0" w:uiPriority="19" w:unhideWhenUsed="0" w:qFormat="1"/>
+    <w:lsdException w:name="Intense Emphasis" w:semiHidden="0" w:uiPriority="21" w:unhideWhenUsed="0" w:qFormat="1"/>
+    <w:lsdException w:name="Subtle Reference" w:semiHidden="0" w:uiPriority="31" w:unhideWhenUsed="0" w:qFormat="1"/>
+    <w:lsdException w:name="Intense Reference" w:semiHidden="0" w:uiPriority="32" w:unhideWhenUsed="0" w:qFormat="1"/>
+    <w:lsdException w:name="Book Title" w:semiHidden="0" w:uiPriority="33" w:unhideWhenUsed="0" w:qFormat="1"/>
+    <w:lsdException w:name="Bibliography" w:uiPriority="37"/>
+    <w:lsdException w:name="TOC Heading" w:uiPriority="39" w:qFormat="1"/>
   </w:latentStyles>
   <w:style w:type="paragraph" w:default="1" w:styleId="Normal">
     <w:name w:val="Normal"/>
@@ -6382,6 +7061,326 @@
       <w:sz w:val="16"/>
       <w:szCs w:val="16"/>
       <w:lang w:eastAsia="zh-CN"/>
+    </w:rPr>
+  </w:style>
+  <w:style w:type="character" w:styleId="Emphasis">
+    <w:name w:val="Emphasis"/>
+    <w:basedOn w:val="DefaultParagraphFont"/>
+    <w:qFormat/>
+    <w:rsid w:val="007D6EF5"/>
+    <w:rPr>
+      <w:i/>
+      <w:iCs/>
+    </w:rPr>
+  </w:style>
+</w:styles>
+</file>
+
+<file path=word/stylesWithEffects.xml><?xml version="1.0" encoding="utf-8"?>
+<w:styles xmlns:wpc="http://schemas.microsoft.com/office/word/2010/wordprocessingCanvas" xmlns:mc="http://schemas.openxmlformats.org/markup-compatibility/2006" xmlns:o="urn:schemas-microsoft-com:office:office" xmlns:r="http://schemas.openxmlformats.org/officeDocument/2006/relationships" xmlns:m="http://schemas.openxmlformats.org/officeDocument/2006/math" xmlns:v="urn:schemas-microsoft-com:vml" xmlns:wp14="http://schemas.microsoft.com/office/word/2010/wordprocessingDrawing" xmlns:wp="http://schemas.openxmlformats.org/drawingml/2006/wordprocessingDrawing" xmlns:w10="urn:schemas-microsoft-com:office:word" xmlns:w="http://schemas.openxmlformats.org/wordprocessingml/2006/main" xmlns:w14="http://schemas.microsoft.com/office/word/2010/wordml" xmlns:wpg="http://schemas.microsoft.com/office/word/2010/wordprocessingGroup" xmlns:wpi="http://schemas.microsoft.com/office/word/2010/wordprocessingInk" xmlns:wne="http://schemas.microsoft.com/office/word/2006/wordml" xmlns:wps="http://schemas.microsoft.com/office/word/2010/wordprocessingShape" mc:Ignorable="w14 wp14">
+  <w:docDefaults>
+    <w:rPrDefault>
+      <w:rPr>
+        <w:rFonts w:ascii="Times New Roman" w:eastAsia="SimSun" w:hAnsi="Times New Roman" w:cs="Times New Roman"/>
+        <w:lang w:val="en-US" w:eastAsia="en-US" w:bidi="ar-SA"/>
+      </w:rPr>
+    </w:rPrDefault>
+    <w:pPrDefault>
+      <w:pPr>
+        <w:spacing w:after="200" w:line="276" w:lineRule="auto"/>
+      </w:pPr>
+    </w:pPrDefault>
+  </w:docDefaults>
+  <w:latentStyles w:defLockedState="0" w:defUIPriority="0" w:defSemiHidden="1" w:defUnhideWhenUsed="1" w:defQFormat="0" w:count="267">
+    <w:lsdException w:name="Normal" w:semiHidden="0" w:unhideWhenUsed="0" w:qFormat="1"/>
+    <w:lsdException w:name="heading 1" w:semiHidden="0" w:unhideWhenUsed="0" w:qFormat="1"/>
+    <w:lsdException w:name="heading 2" w:qFormat="1"/>
+    <w:lsdException w:name="heading 3" w:qFormat="1"/>
+    <w:lsdException w:name="heading 4" w:qFormat="1"/>
+    <w:lsdException w:name="heading 5" w:qFormat="1"/>
+    <w:lsdException w:name="heading 6" w:qFormat="1"/>
+    <w:lsdException w:name="heading 7" w:qFormat="1"/>
+    <w:lsdException w:name="heading 8" w:qFormat="1"/>
+    <w:lsdException w:name="heading 9" w:qFormat="1"/>
+    <w:lsdException w:name="caption" w:qFormat="1"/>
+    <w:lsdException w:name="table of authorities" w:semiHidden="0" w:unhideWhenUsed="0"/>
+    <w:lsdException w:name="List" w:semiHidden="0" w:unhideWhenUsed="0"/>
+    <w:lsdException w:name="List Bullet" w:semiHidden="0" w:unhideWhenUsed="0"/>
+    <w:lsdException w:name="Title" w:semiHidden="0" w:unhideWhenUsed="0" w:qFormat="1"/>
+    <w:lsdException w:name="Body Text" w:uiPriority="1" w:qFormat="1"/>
+    <w:lsdException w:name="List Continue 2" w:semiHidden="0" w:unhideWhenUsed="0"/>
+    <w:lsdException w:name="List Continue 3" w:semiHidden="0" w:unhideWhenUsed="0"/>
+    <w:lsdException w:name="List Continue 4" w:semiHidden="0" w:unhideWhenUsed="0"/>
+    <w:lsdException w:name="List Continue 5" w:semiHidden="0" w:unhideWhenUsed="0"/>
+    <w:lsdException w:name="Subtitle" w:semiHidden="0" w:unhideWhenUsed="0" w:qFormat="1"/>
+    <w:lsdException w:name="Hyperlink" w:uiPriority="99" w:qFormat="1"/>
+    <w:lsdException w:name="Strong" w:semiHidden="0" w:unhideWhenUsed="0" w:qFormat="1"/>
+    <w:lsdException w:name="Emphasis" w:semiHidden="0" w:unhideWhenUsed="0" w:qFormat="1"/>
+    <w:lsdException w:name="HTML Top of Form" w:uiPriority="99"/>
+    <w:lsdException w:name="HTML Bottom of Form" w:uiPriority="99"/>
+    <w:lsdException w:name="No List" w:uiPriority="99"/>
+    <w:lsdException w:name="Outline List 1" w:uiPriority="99"/>
+    <w:lsdException w:name="Outline List 2" w:uiPriority="99"/>
+    <w:lsdException w:name="Outline List 3" w:uiPriority="99"/>
+    <w:lsdException w:name="Balloon Text" w:semiHidden="0" w:unhideWhenUsed="0"/>
+    <w:lsdException w:name="Table Grid" w:semiHidden="0" w:unhideWhenUsed="0"/>
+    <w:lsdException w:name="Placeholder Text" w:uiPriority="99"/>
+    <w:lsdException w:name="No Spacing" w:uiPriority="99"/>
+    <w:lsdException w:name="Light Shading" w:semiHidden="0" w:uiPriority="60" w:unhideWhenUsed="0"/>
+    <w:lsdException w:name="Light List" w:semiHidden="0" w:uiPriority="61" w:unhideWhenUsed="0"/>
+    <w:lsdException w:name="Light Grid" w:semiHidden="0" w:uiPriority="62" w:unhideWhenUsed="0"/>
+    <w:lsdException w:name="Medium Shading 1" w:semiHidden="0" w:uiPriority="63" w:unhideWhenUsed="0"/>
+    <w:lsdException w:name="Medium Shading 2" w:semiHidden="0" w:uiPriority="64" w:unhideWhenUsed="0"/>
+    <w:lsdException w:name="Medium List 1" w:semiHidden="0" w:uiPriority="65" w:unhideWhenUsed="0"/>
+    <w:lsdException w:name="Medium List 2" w:semiHidden="0" w:uiPriority="66" w:unhideWhenUsed="0"/>
+    <w:lsdException w:name="Medium Grid 1" w:semiHidden="0" w:uiPriority="67" w:unhideWhenUsed="0"/>
+    <w:lsdException w:name="Medium Grid 2" w:semiHidden="0" w:uiPriority="68" w:unhideWhenUsed="0"/>
+    <w:lsdException w:name="Medium Grid 3" w:semiHidden="0" w:uiPriority="69" w:unhideWhenUsed="0"/>
+    <w:lsdException w:name="Dark List" w:semiHidden="0" w:uiPriority="70" w:unhideWhenUsed="0"/>
+    <w:lsdException w:name="Colorful Shading" w:semiHidden="0" w:uiPriority="71" w:unhideWhenUsed="0"/>
+    <w:lsdException w:name="Colorful List" w:semiHidden="0" w:uiPriority="72" w:unhideWhenUsed="0"/>
+    <w:lsdException w:name="Colorful Grid" w:semiHidden="0" w:uiPriority="73" w:unhideWhenUsed="0"/>
+    <w:lsdException w:name="Light Shading Accent 1" w:semiHidden="0" w:uiPriority="60" w:unhideWhenUsed="0"/>
+    <w:lsdException w:name="Light List Accent 1" w:semiHidden="0" w:uiPriority="61" w:unhideWhenUsed="0"/>
+    <w:lsdException w:name="Light Grid Accent 1" w:semiHidden="0" w:uiPriority="62" w:unhideWhenUsed="0"/>
+    <w:lsdException w:name="Medium Shading 1 Accent 1" w:semiHidden="0" w:uiPriority="63" w:unhideWhenUsed="0"/>
+    <w:lsdException w:name="Medium Shading 2 Accent 1" w:semiHidden="0" w:uiPriority="64" w:unhideWhenUsed="0"/>
+    <w:lsdException w:name="Medium List 1 Accent 1" w:semiHidden="0" w:uiPriority="65" w:unhideWhenUsed="0"/>
+    <w:lsdException w:name="Revision" w:uiPriority="99" w:unhideWhenUsed="0"/>
+    <w:lsdException w:name="List Paragraph" w:semiHidden="0" w:uiPriority="34" w:unhideWhenUsed="0" w:qFormat="1"/>
+    <w:lsdException w:name="Quote" w:semiHidden="0" w:uiPriority="99" w:unhideWhenUsed="0"/>
+    <w:lsdException w:name="Intense Quote" w:semiHidden="0" w:uiPriority="99" w:unhideWhenUsed="0"/>
+    <w:lsdException w:name="Medium List 2 Accent 1" w:semiHidden="0" w:uiPriority="66" w:unhideWhenUsed="0"/>
+    <w:lsdException w:name="Medium Grid 1 Accent 1" w:semiHidden="0" w:uiPriority="67" w:unhideWhenUsed="0"/>
+    <w:lsdException w:name="Medium Grid 2 Accent 1" w:semiHidden="0" w:uiPriority="68" w:unhideWhenUsed="0"/>
+    <w:lsdException w:name="Medium Grid 3 Accent 1" w:semiHidden="0" w:uiPriority="69" w:unhideWhenUsed="0"/>
+    <w:lsdException w:name="Dark List Accent 1" w:semiHidden="0" w:uiPriority="70" w:unhideWhenUsed="0"/>
+    <w:lsdException w:name="Colorful Shading Accent 1" w:semiHidden="0" w:uiPriority="71" w:unhideWhenUsed="0"/>
+    <w:lsdException w:name="Colorful List Accent 1" w:semiHidden="0" w:uiPriority="72" w:unhideWhenUsed="0"/>
+    <w:lsdException w:name="Colorful Grid Accent 1" w:semiHidden="0" w:uiPriority="73" w:unhideWhenUsed="0"/>
+    <w:lsdException w:name="Light Shading Accent 2" w:semiHidden="0" w:uiPriority="60" w:unhideWhenUsed="0"/>
+    <w:lsdException w:name="Light List Accent 2" w:semiHidden="0" w:uiPriority="61" w:unhideWhenUsed="0"/>
+    <w:lsdException w:name="Light Grid Accent 2" w:semiHidden="0" w:uiPriority="62" w:unhideWhenUsed="0"/>
+    <w:lsdException w:name="Medium Shading 1 Accent 2" w:semiHidden="0" w:uiPriority="63" w:unhideWhenUsed="0"/>
+    <w:lsdException w:name="Medium Shading 2 Accent 2" w:semiHidden="0" w:uiPriority="64" w:unhideWhenUsed="0"/>
+    <w:lsdException w:name="Medium List 1 Accent 2" w:semiHidden="0" w:uiPriority="65" w:unhideWhenUsed="0"/>
+    <w:lsdException w:name="Medium List 2 Accent 2" w:semiHidden="0" w:uiPriority="66" w:unhideWhenUsed="0"/>
+    <w:lsdException w:name="Medium Grid 1 Accent 2" w:semiHidden="0" w:uiPriority="67" w:unhideWhenUsed="0"/>
+    <w:lsdException w:name="Medium Grid 2 Accent 2" w:semiHidden="0" w:uiPriority="68" w:unhideWhenUsed="0"/>
+    <w:lsdException w:name="Medium Grid 3 Accent 2" w:semiHidden="0" w:uiPriority="69" w:unhideWhenUsed="0"/>
+    <w:lsdException w:name="Dark List Accent 2" w:semiHidden="0" w:uiPriority="70" w:unhideWhenUsed="0"/>
+    <w:lsdException w:name="Colorful Shading Accent 2" w:semiHidden="0" w:uiPriority="71" w:unhideWhenUsed="0"/>
+    <w:lsdException w:name="Colorful List Accent 2" w:semiHidden="0" w:uiPriority="72" w:unhideWhenUsed="0"/>
+    <w:lsdException w:name="Colorful Grid Accent 2" w:semiHidden="0" w:uiPriority="73" w:unhideWhenUsed="0"/>
+    <w:lsdException w:name="Light Shading Accent 3" w:semiHidden="0" w:uiPriority="60" w:unhideWhenUsed="0"/>
+    <w:lsdException w:name="Light List Accent 3" w:semiHidden="0" w:uiPriority="61" w:unhideWhenUsed="0"/>
+    <w:lsdException w:name="Light Grid Accent 3" w:semiHidden="0" w:uiPriority="62" w:unhideWhenUsed="0"/>
+    <w:lsdException w:name="Medium Shading 1 Accent 3" w:semiHidden="0" w:uiPriority="63" w:unhideWhenUsed="0"/>
+    <w:lsdException w:name="Medium Shading 2 Accent 3" w:semiHidden="0" w:uiPriority="64" w:unhideWhenUsed="0"/>
+    <w:lsdException w:name="Medium List 1 Accent 3" w:semiHidden="0" w:uiPriority="65" w:unhideWhenUsed="0"/>
+    <w:lsdException w:name="Medium List 2 Accent 3" w:semiHidden="0" w:uiPriority="66" w:unhideWhenUsed="0"/>
+    <w:lsdException w:name="Medium Grid 1 Accent 3" w:semiHidden="0" w:uiPriority="67" w:unhideWhenUsed="0"/>
+    <w:lsdException w:name="Medium Grid 2 Accent 3" w:semiHidden="0" w:uiPriority="68" w:unhideWhenUsed="0"/>
+    <w:lsdException w:name="Medium Grid 3 Accent 3" w:semiHidden="0" w:uiPriority="69" w:unhideWhenUsed="0"/>
+    <w:lsdException w:name="Dark List Accent 3" w:semiHidden="0" w:uiPriority="70" w:unhideWhenUsed="0"/>
+    <w:lsdException w:name="Colorful Shading Accent 3" w:semiHidden="0" w:uiPriority="71" w:unhideWhenUsed="0"/>
+    <w:lsdException w:name="Colorful List Accent 3" w:semiHidden="0" w:uiPriority="72" w:unhideWhenUsed="0"/>
+    <w:lsdException w:name="Colorful Grid Accent 3" w:semiHidden="0" w:uiPriority="73" w:unhideWhenUsed="0"/>
+    <w:lsdException w:name="Light Shading Accent 4" w:semiHidden="0" w:uiPriority="60" w:unhideWhenUsed="0"/>
+    <w:lsdException w:name="Light List Accent 4" w:semiHidden="0" w:uiPriority="61" w:unhideWhenUsed="0"/>
+    <w:lsdException w:name="Light Grid Accent 4" w:semiHidden="0" w:uiPriority="62" w:unhideWhenUsed="0"/>
+    <w:lsdException w:name="Medium Shading 1 Accent 4" w:semiHidden="0" w:uiPriority="63" w:unhideWhenUsed="0"/>
+    <w:lsdException w:name="Medium Shading 2 Accent 4" w:semiHidden="0" w:uiPriority="64" w:unhideWhenUsed="0"/>
+    <w:lsdException w:name="Medium List 1 Accent 4" w:semiHidden="0" w:uiPriority="65" w:unhideWhenUsed="0"/>
+    <w:lsdException w:name="Medium List 2 Accent 4" w:semiHidden="0" w:uiPriority="66" w:unhideWhenUsed="0"/>
+    <w:lsdException w:name="Medium Grid 1 Accent 4" w:semiHidden="0" w:uiPriority="67" w:unhideWhenUsed="0"/>
+    <w:lsdException w:name="Medium Grid 2 Accent 4" w:semiHidden="0" w:uiPriority="68" w:unhideWhenUsed="0"/>
+    <w:lsdException w:name="Medium Grid 3 Accent 4" w:semiHidden="0" w:uiPriority="69" w:unhideWhenUsed="0"/>
+    <w:lsdException w:name="Dark List Accent 4" w:semiHidden="0" w:uiPriority="70" w:unhideWhenUsed="0"/>
+    <w:lsdException w:name="Colorful Shading Accent 4" w:semiHidden="0" w:uiPriority="71" w:unhideWhenUsed="0"/>
+    <w:lsdException w:name="Colorful List Accent 4" w:semiHidden="0" w:uiPriority="72" w:unhideWhenUsed="0"/>
+    <w:lsdException w:name="Colorful Grid Accent 4" w:semiHidden="0" w:uiPriority="73" w:unhideWhenUsed="0"/>
+    <w:lsdException w:name="Light Shading Accent 5" w:semiHidden="0" w:uiPriority="60" w:unhideWhenUsed="0"/>
+    <w:lsdException w:name="Light List Accent 5" w:semiHidden="0" w:uiPriority="61" w:unhideWhenUsed="0"/>
+    <w:lsdException w:name="Light Grid Accent 5" w:semiHidden="0" w:uiPriority="62" w:unhideWhenUsed="0"/>
+    <w:lsdException w:name="Medium Shading 1 Accent 5" w:semiHidden="0" w:uiPriority="63" w:unhideWhenUsed="0"/>
+    <w:lsdException w:name="Medium Shading 2 Accent 5" w:semiHidden="0" w:uiPriority="64" w:unhideWhenUsed="0"/>
+    <w:lsdException w:name="Medium List 1 Accent 5" w:semiHidden="0" w:uiPriority="65" w:unhideWhenUsed="0"/>
+    <w:lsdException w:name="Medium List 2 Accent 5" w:semiHidden="0" w:uiPriority="66" w:unhideWhenUsed="0"/>
+    <w:lsdException w:name="Medium Grid 1 Accent 5" w:semiHidden="0" w:uiPriority="67" w:unhideWhenUsed="0"/>
+    <w:lsdException w:name="Medium Grid 2 Accent 5" w:semiHidden="0" w:uiPriority="68" w:unhideWhenUsed="0"/>
+    <w:lsdException w:name="Medium Grid 3 Accent 5" w:semiHidden="0" w:uiPriority="69" w:unhideWhenUsed="0"/>
+    <w:lsdException w:name="Dark List Accent 5" w:semiHidden="0" w:uiPriority="70" w:unhideWhenUsed="0"/>
+    <w:lsdException w:name="Colorful Shading Accent 5" w:semiHidden="0" w:uiPriority="71" w:unhideWhenUsed="0"/>
+    <w:lsdException w:name="Colorful List Accent 5" w:semiHidden="0" w:uiPriority="72" w:unhideWhenUsed="0"/>
+    <w:lsdException w:name="Colorful Grid Accent 5" w:semiHidden="0" w:uiPriority="73" w:unhideWhenUsed="0"/>
+    <w:lsdException w:name="Light Shading Accent 6" w:semiHidden="0" w:uiPriority="60" w:unhideWhenUsed="0"/>
+    <w:lsdException w:name="Light List Accent 6" w:semiHidden="0" w:uiPriority="61" w:unhideWhenUsed="0"/>
+    <w:lsdException w:name="Light Grid Accent 6" w:semiHidden="0" w:uiPriority="62" w:unhideWhenUsed="0"/>
+    <w:lsdException w:name="Medium Shading 1 Accent 6" w:semiHidden="0" w:uiPriority="63" w:unhideWhenUsed="0"/>
+    <w:lsdException w:name="Medium Shading 2 Accent 6" w:semiHidden="0" w:uiPriority="64" w:unhideWhenUsed="0"/>
+    <w:lsdException w:name="Medium List 1 Accent 6" w:semiHidden="0" w:uiPriority="65" w:unhideWhenUsed="0"/>
+    <w:lsdException w:name="Medium List 2 Accent 6" w:semiHidden="0" w:uiPriority="66" w:unhideWhenUsed="0"/>
+    <w:lsdException w:name="Medium Grid 1 Accent 6" w:semiHidden="0" w:uiPriority="67" w:unhideWhenUsed="0"/>
+    <w:lsdException w:name="Medium Grid 2 Accent 6" w:semiHidden="0" w:uiPriority="68" w:unhideWhenUsed="0"/>
+    <w:lsdException w:name="Medium Grid 3 Accent 6" w:semiHidden="0" w:uiPriority="69" w:unhideWhenUsed="0"/>
+    <w:lsdException w:name="Dark List Accent 6" w:semiHidden="0" w:uiPriority="70" w:unhideWhenUsed="0"/>
+    <w:lsdException w:name="Colorful Shading Accent 6" w:semiHidden="0" w:uiPriority="71" w:unhideWhenUsed="0"/>
+    <w:lsdException w:name="Colorful List Accent 6" w:semiHidden="0" w:uiPriority="72" w:unhideWhenUsed="0"/>
+    <w:lsdException w:name="Colorful Grid Accent 6" w:semiHidden="0" w:uiPriority="73" w:unhideWhenUsed="0"/>
+    <w:lsdException w:name="Subtle Emphasis" w:semiHidden="0" w:uiPriority="19" w:unhideWhenUsed="0" w:qFormat="1"/>
+    <w:lsdException w:name="Intense Emphasis" w:semiHidden="0" w:uiPriority="21" w:unhideWhenUsed="0" w:qFormat="1"/>
+    <w:lsdException w:name="Subtle Reference" w:semiHidden="0" w:uiPriority="31" w:unhideWhenUsed="0" w:qFormat="1"/>
+    <w:lsdException w:name="Intense Reference" w:semiHidden="0" w:uiPriority="32" w:unhideWhenUsed="0" w:qFormat="1"/>
+    <w:lsdException w:name="Book Title" w:semiHidden="0" w:uiPriority="33" w:unhideWhenUsed="0" w:qFormat="1"/>
+    <w:lsdException w:name="Bibliography" w:uiPriority="37"/>
+    <w:lsdException w:name="TOC Heading" w:uiPriority="39" w:qFormat="1"/>
+  </w:latentStyles>
+  <w:style w:type="paragraph" w:default="1" w:styleId="Normal">
+    <w:name w:val="Normal"/>
+    <w:qFormat/>
+    <w:rsid w:val="00416344"/>
+    <w:rPr>
+      <w:rFonts w:asciiTheme="minorHAnsi" w:eastAsiaTheme="minorEastAsia" w:hAnsiTheme="minorHAnsi" w:cstheme="minorBidi"/>
+      <w:lang w:eastAsia="zh-CN"/>
+    </w:rPr>
+  </w:style>
+  <w:style w:type="paragraph" w:styleId="Heading1">
+    <w:name w:val="heading 1"/>
+    <w:basedOn w:val="Normal"/>
+    <w:next w:val="Normal"/>
+    <w:qFormat/>
+    <w:pPr>
+      <w:keepNext/>
+      <w:keepLines/>
+      <w:spacing w:before="120" w:line="312" w:lineRule="auto"/>
+      <w:outlineLvl w:val="0"/>
+    </w:pPr>
+    <w:rPr>
+      <w:b/>
+      <w:bCs/>
+      <w:kern w:val="44"/>
+      <w:sz w:val="44"/>
+      <w:szCs w:val="44"/>
+    </w:rPr>
+  </w:style>
+  <w:style w:type="paragraph" w:styleId="Heading2">
+    <w:name w:val="heading 2"/>
+    <w:basedOn w:val="Normal"/>
+    <w:next w:val="Normal"/>
+    <w:unhideWhenUsed/>
+    <w:qFormat/>
+    <w:pPr>
+      <w:keepNext/>
+      <w:keepLines/>
+      <w:spacing w:before="260" w:after="260" w:line="416" w:lineRule="auto"/>
+      <w:outlineLvl w:val="1"/>
+    </w:pPr>
+    <w:rPr>
+      <w:b/>
+      <w:bCs/>
+      <w:sz w:val="32"/>
+      <w:szCs w:val="32"/>
+    </w:rPr>
+  </w:style>
+  <w:style w:type="character" w:default="1" w:styleId="DefaultParagraphFont">
+    <w:name w:val="Default Paragraph Font"/>
+    <w:uiPriority w:val="1"/>
+    <w:semiHidden/>
+    <w:unhideWhenUsed/>
+  </w:style>
+  <w:style w:type="table" w:default="1" w:styleId="TableNormal">
+    <w:name w:val="Normal Table"/>
+    <w:uiPriority w:val="99"/>
+    <w:semiHidden/>
+    <w:unhideWhenUsed/>
+    <w:tblPr>
+      <w:tblInd w:w="0" w:type="dxa"/>
+      <w:tblCellMar>
+        <w:top w:w="0" w:type="dxa"/>
+        <w:left w:w="108" w:type="dxa"/>
+        <w:bottom w:w="0" w:type="dxa"/>
+        <w:right w:w="108" w:type="dxa"/>
+      </w:tblCellMar>
+    </w:tblPr>
+  </w:style>
+  <w:style w:type="numbering" w:default="1" w:styleId="NoList">
+    <w:name w:val="No List"/>
+    <w:uiPriority w:val="99"/>
+    <w:semiHidden/>
+    <w:unhideWhenUsed/>
+  </w:style>
+  <w:style w:type="paragraph" w:styleId="BodyText">
+    <w:name w:val="Body Text"/>
+    <w:basedOn w:val="Normal"/>
+    <w:uiPriority w:val="1"/>
+    <w:qFormat/>
+    <w:rPr>
+      <w:sz w:val="26"/>
+      <w:szCs w:val="26"/>
+    </w:rPr>
+  </w:style>
+  <w:style w:type="character" w:styleId="Hyperlink">
+    <w:name w:val="Hyperlink"/>
+    <w:basedOn w:val="DefaultParagraphFont"/>
+    <w:uiPriority w:val="99"/>
+    <w:unhideWhenUsed/>
+    <w:qFormat/>
+    <w:rPr>
+      <w:color w:val="0000FF"/>
+      <w:u w:val="single"/>
+    </w:rPr>
+  </w:style>
+  <w:style w:type="paragraph" w:customStyle="1" w:styleId="TableParagraph">
+    <w:name w:val="Table Paragraph"/>
+    <w:basedOn w:val="Normal"/>
+    <w:uiPriority w:val="1"/>
+    <w:qFormat/>
+  </w:style>
+  <w:style w:type="paragraph" w:styleId="ListParagraph">
+    <w:name w:val="List Paragraph"/>
+    <w:basedOn w:val="Normal"/>
+    <w:uiPriority w:val="34"/>
+    <w:qFormat/>
+    <w:pPr>
+      <w:spacing w:before="255"/>
+      <w:ind w:left="2308" w:hanging="361"/>
+    </w:pPr>
+  </w:style>
+  <w:style w:type="paragraph" w:styleId="BalloonText">
+    <w:name w:val="Balloon Text"/>
+    <w:basedOn w:val="Normal"/>
+    <w:link w:val="BalloonTextChar"/>
+    <w:rsid w:val="00D13977"/>
+    <w:pPr>
+      <w:spacing w:after="0" w:line="240" w:lineRule="auto"/>
+    </w:pPr>
+    <w:rPr>
+      <w:rFonts w:ascii="Tahoma" w:hAnsi="Tahoma" w:cs="Tahoma"/>
+      <w:sz w:val="16"/>
+      <w:szCs w:val="16"/>
+    </w:rPr>
+  </w:style>
+  <w:style w:type="character" w:customStyle="1" w:styleId="BalloonTextChar">
+    <w:name w:val="Balloon Text Char"/>
+    <w:basedOn w:val="DefaultParagraphFont"/>
+    <w:link w:val="BalloonText"/>
+    <w:rsid w:val="00D13977"/>
+    <w:rPr>
+      <w:rFonts w:ascii="Tahoma" w:eastAsiaTheme="minorEastAsia" w:hAnsi="Tahoma" w:cs="Tahoma"/>
+      <w:sz w:val="16"/>
+      <w:szCs w:val="16"/>
+      <w:lang w:eastAsia="zh-CN"/>
+    </w:rPr>
+  </w:style>
+  <w:style w:type="character" w:styleId="Emphasis">
+    <w:name w:val="Emphasis"/>
+    <w:basedOn w:val="DefaultParagraphFont"/>
+    <w:qFormat/>
+    <w:rsid w:val="007D6EF5"/>
+    <w:rPr>
+      <w:i/>
+      <w:iCs/>
     </w:rPr>
   </w:style>
 </w:styles>
@@ -6664,7 +7663,7 @@
 </file>
 
 <file path=customXml/itemProps2.xml><?xml version="1.0" encoding="utf-8"?>
-<ds:datastoreItem xmlns:ds="http://schemas.openxmlformats.org/officeDocument/2006/customXml" ds:itemID="{DFAD5260-0636-4B03-AA56-D80A90F3323E}">
+<ds:datastoreItem xmlns:ds="http://schemas.openxmlformats.org/officeDocument/2006/customXml" ds:itemID="{2AEBE2BC-C91B-431F-9185-953B4310B965}">
   <ds:schemaRefs>
     <ds:schemaRef ds:uri="http://schemas.openxmlformats.org/officeDocument/2006/bibliography"/>
   </ds:schemaRefs>

</xml_diff>